<commit_message>
CR : MCD :key: + Blocs Applicatifs :alarm_clock:
</commit_message>
<xml_diff>
--- a/CompteRendu/CR.docx
+++ b/CompteRendu/CR.docx
@@ -418,7 +418,7 @@
           <w:r>
             <w:fldChar w:fldCharType="separate"/>
           </w:r>
-          <w:hyperlink w:anchor="_Toc402631166" w:history="1">
+          <w:hyperlink w:anchor="_Toc402902797" w:history="1">
             <w:r>
               <w:rPr>
                 <w:rStyle w:val="Hyperlink"/>
@@ -441,7 +441,7 @@
               <w:rPr>
                 <w:webHidden/>
               </w:rPr>
-              <w:instrText xml:space="preserve"> PAGEREF _Toc402631166 \h </w:instrText>
+              <w:instrText xml:space="preserve"> PAGEREF _Toc402902797 \h </w:instrText>
             </w:r>
             <w:r>
               <w:rPr>
@@ -484,7 +484,7 @@
               <w:lang w:eastAsia="fr-FR"/>
             </w:rPr>
           </w:pPr>
-          <w:hyperlink w:anchor="_Toc402631167" w:history="1">
+          <w:hyperlink w:anchor="_Toc402902798" w:history="1">
             <w:r>
               <w:rPr>
                 <w:rStyle w:val="Hyperlink"/>
@@ -511,7 +511,7 @@
                 <w:noProof/>
                 <w:webHidden/>
               </w:rPr>
-              <w:instrText xml:space="preserve"> PAGEREF _Toc402631167 \h </w:instrText>
+              <w:instrText xml:space="preserve"> PAGEREF _Toc402902798 \h </w:instrText>
             </w:r>
             <w:r>
               <w:rPr>
@@ -558,7 +558,7 @@
               <w:lang w:eastAsia="fr-FR"/>
             </w:rPr>
           </w:pPr>
-          <w:hyperlink w:anchor="_Toc402631168" w:history="1">
+          <w:hyperlink w:anchor="_Toc402902799" w:history="1">
             <w:r>
               <w:rPr>
                 <w:rStyle w:val="Hyperlink"/>
@@ -585,7 +585,155 @@
                 <w:noProof/>
                 <w:webHidden/>
               </w:rPr>
-              <w:instrText xml:space="preserve"> PAGEREF _Toc402631168 \h </w:instrText>
+              <w:instrText xml:space="preserve"> PAGEREF _Toc402902799 \h </w:instrText>
+            </w:r>
+            <w:r>
+              <w:rPr>
+                <w:noProof/>
+                <w:webHidden/>
+              </w:rPr>
+            </w:r>
+            <w:r>
+              <w:rPr>
+                <w:noProof/>
+                <w:webHidden/>
+              </w:rPr>
+              <w:fldChar w:fldCharType="separate"/>
+            </w:r>
+            <w:r>
+              <w:rPr>
+                <w:noProof/>
+                <w:webHidden/>
+              </w:rPr>
+              <w:t>1</w:t>
+            </w:r>
+            <w:r>
+              <w:rPr>
+                <w:noProof/>
+                <w:webHidden/>
+              </w:rPr>
+              <w:fldChar w:fldCharType="end"/>
+            </w:r>
+          </w:hyperlink>
+        </w:p>
+        <w:p>
+          <w:pPr>
+            <w:pStyle w:val="TOC3"/>
+            <w:tabs>
+              <w:tab w:val="right" w:leader="underscore" w:pos="9206"/>
+            </w:tabs>
+            <w:rPr>
+              <w:rFonts w:eastAsiaTheme="minorEastAsia"/>
+              <w:noProof/>
+              <w:color w:val="auto"/>
+              <w:kern w:val="0"/>
+              <w:sz w:val="22"/>
+              <w:szCs w:val="22"/>
+              <w:lang w:eastAsia="fr-FR"/>
+            </w:rPr>
+          </w:pPr>
+          <w:hyperlink w:anchor="_Toc402902800" w:history="1">
+            <w:r>
+              <w:rPr>
+                <w:rStyle w:val="Hyperlink"/>
+                <w:noProof/>
+              </w:rPr>
+              <w:t>Clients &amp; Produits :</w:t>
+            </w:r>
+            <w:r>
+              <w:rPr>
+                <w:noProof/>
+                <w:webHidden/>
+              </w:rPr>
+              <w:tab/>
+            </w:r>
+            <w:r>
+              <w:rPr>
+                <w:noProof/>
+                <w:webHidden/>
+              </w:rPr>
+              <w:fldChar w:fldCharType="begin"/>
+            </w:r>
+            <w:r>
+              <w:rPr>
+                <w:noProof/>
+                <w:webHidden/>
+              </w:rPr>
+              <w:instrText xml:space="preserve"> PAGEREF _Toc402902800 \h </w:instrText>
+            </w:r>
+            <w:r>
+              <w:rPr>
+                <w:noProof/>
+                <w:webHidden/>
+              </w:rPr>
+            </w:r>
+            <w:r>
+              <w:rPr>
+                <w:noProof/>
+                <w:webHidden/>
+              </w:rPr>
+              <w:fldChar w:fldCharType="separate"/>
+            </w:r>
+            <w:r>
+              <w:rPr>
+                <w:noProof/>
+                <w:webHidden/>
+              </w:rPr>
+              <w:t>1</w:t>
+            </w:r>
+            <w:r>
+              <w:rPr>
+                <w:noProof/>
+                <w:webHidden/>
+              </w:rPr>
+              <w:fldChar w:fldCharType="end"/>
+            </w:r>
+          </w:hyperlink>
+        </w:p>
+        <w:p>
+          <w:pPr>
+            <w:pStyle w:val="TOC3"/>
+            <w:tabs>
+              <w:tab w:val="right" w:leader="underscore" w:pos="9206"/>
+            </w:tabs>
+            <w:rPr>
+              <w:rFonts w:eastAsiaTheme="minorEastAsia"/>
+              <w:noProof/>
+              <w:color w:val="auto"/>
+              <w:kern w:val="0"/>
+              <w:sz w:val="22"/>
+              <w:szCs w:val="22"/>
+              <w:lang w:eastAsia="fr-FR"/>
+            </w:rPr>
+          </w:pPr>
+          <w:hyperlink w:anchor="_Toc402902801" w:history="1">
+            <w:r>
+              <w:rPr>
+                <w:rStyle w:val="Hyperlink"/>
+                <w:noProof/>
+              </w:rPr>
+              <w:t>Commercial :</w:t>
+            </w:r>
+            <w:r>
+              <w:rPr>
+                <w:noProof/>
+                <w:webHidden/>
+              </w:rPr>
+              <w:tab/>
+            </w:r>
+            <w:r>
+              <w:rPr>
+                <w:noProof/>
+                <w:webHidden/>
+              </w:rPr>
+              <w:fldChar w:fldCharType="begin"/>
+            </w:r>
+            <w:r>
+              <w:rPr>
+                <w:noProof/>
+                <w:webHidden/>
+              </w:rPr>
+              <w:instrText xml:space="preserve"> PAGEREF _Toc402902801 \h </w:instrText>
             </w:r>
             <w:r>
               <w:rPr>
@@ -632,7 +780,7 @@
               <w:lang w:eastAsia="fr-FR"/>
             </w:rPr>
           </w:pPr>
-          <w:hyperlink w:anchor="_Toc402631169" w:history="1">
+          <w:hyperlink w:anchor="_Toc402902802" w:history="1">
             <w:r>
               <w:rPr>
                 <w:rStyle w:val="Hyperlink"/>
@@ -659,7 +807,7 @@
                 <w:noProof/>
                 <w:webHidden/>
               </w:rPr>
-              <w:instrText xml:space="preserve"> PAGEREF _Toc402631169 \h </w:instrText>
+              <w:instrText xml:space="preserve"> PAGEREF _Toc402902802 \h </w:instrText>
             </w:r>
             <w:r>
               <w:rPr>
@@ -706,7 +854,7 @@
               <w:lang w:eastAsia="fr-FR"/>
             </w:rPr>
           </w:pPr>
-          <w:hyperlink w:anchor="_Toc402631170" w:history="1">
+          <w:hyperlink w:anchor="_Toc402902803" w:history="1">
             <w:r>
               <w:rPr>
                 <w:rStyle w:val="Hyperlink"/>
@@ -733,7 +881,7 @@
                 <w:noProof/>
                 <w:webHidden/>
               </w:rPr>
-              <w:instrText xml:space="preserve"> PAGEREF _Toc402631170 \h </w:instrText>
+              <w:instrText xml:space="preserve"> PAGEREF _Toc402902803 \h </w:instrText>
             </w:r>
             <w:r>
               <w:rPr>
@@ -775,7 +923,7 @@
               <w:lang w:eastAsia="fr-FR"/>
             </w:rPr>
           </w:pPr>
-          <w:hyperlink w:anchor="_Toc402631171" w:history="1">
+          <w:hyperlink w:anchor="_Toc402902804" w:history="1">
             <w:r>
               <w:rPr>
                 <w:rStyle w:val="Hyperlink"/>
@@ -798,68 +946,7 @@
               <w:rPr>
                 <w:webHidden/>
               </w:rPr>
-              <w:instrText xml:space="preserve"> PAGEREF _Toc402631171 \h </w:instrText>
-            </w:r>
-            <w:r>
-              <w:rPr>
-                <w:webHidden/>
-              </w:rPr>
-            </w:r>
-            <w:r>
-              <w:rPr>
-                <w:webHidden/>
-              </w:rPr>
-              <w:fldChar w:fldCharType="separate"/>
-            </w:r>
-            <w:r>
-              <w:rPr>
-                <w:webHidden/>
-              </w:rPr>
-              <w:t>2</w:t>
-            </w:r>
-            <w:r>
-              <w:rPr>
-                <w:webHidden/>
-              </w:rPr>
-              <w:fldChar w:fldCharType="end"/>
-            </w:r>
-          </w:hyperlink>
-        </w:p>
-        <w:p>
-          <w:pPr>
-            <w:pStyle w:val="TOC1"/>
-            <w:rPr>
-              <w:rFonts w:eastAsiaTheme="minorEastAsia"/>
-              <w:color w:val="auto"/>
-              <w:kern w:val="0"/>
-              <w:szCs w:val="22"/>
-              <w:lang w:eastAsia="fr-FR"/>
-            </w:rPr>
-          </w:pPr>
-          <w:hyperlink w:anchor="_Toc402631172" w:history="1">
-            <w:r>
-              <w:rPr>
-                <w:rStyle w:val="Hyperlink"/>
-              </w:rPr>
-              <w:t>Conception applicative détaillée</w:t>
-            </w:r>
-            <w:r>
-              <w:rPr>
-                <w:webHidden/>
-              </w:rPr>
-              <w:tab/>
-            </w:r>
-            <w:r>
-              <w:rPr>
-                <w:webHidden/>
-              </w:rPr>
-              <w:fldChar w:fldCharType="begin"/>
-            </w:r>
-            <w:r>
-              <w:rPr>
-                <w:webHidden/>
-              </w:rPr>
-              <w:instrText xml:space="preserve"> PAGEREF _Toc402631172 \h </w:instrText>
+              <w:instrText xml:space="preserve"> PAGEREF _Toc402902804 \h </w:instrText>
             </w:r>
             <w:r>
               <w:rPr>
@@ -888,302 +975,6 @@
         </w:p>
         <w:p>
           <w:pPr>
-            <w:pStyle w:val="TOC2"/>
-            <w:tabs>
-              <w:tab w:val="right" w:leader="underscore" w:pos="9206"/>
-            </w:tabs>
-            <w:rPr>
-              <w:rFonts w:eastAsiaTheme="minorEastAsia"/>
-              <w:noProof/>
-              <w:color w:val="auto"/>
-              <w:kern w:val="0"/>
-              <w:sz w:val="22"/>
-              <w:szCs w:val="22"/>
-              <w:lang w:eastAsia="fr-FR"/>
-            </w:rPr>
-          </w:pPr>
-          <w:hyperlink w:anchor="_Toc402631173" w:history="1">
-            <w:r>
-              <w:rPr>
-                <w:rStyle w:val="Hyperlink"/>
-                <w:noProof/>
-              </w:rPr>
-              <w:t>Statement of Financial Position</w:t>
-            </w:r>
-            <w:r>
-              <w:rPr>
-                <w:noProof/>
-                <w:webHidden/>
-              </w:rPr>
-              <w:tab/>
-            </w:r>
-            <w:r>
-              <w:rPr>
-                <w:noProof/>
-                <w:webHidden/>
-              </w:rPr>
-              <w:fldChar w:fldCharType="begin"/>
-            </w:r>
-            <w:r>
-              <w:rPr>
-                <w:noProof/>
-                <w:webHidden/>
-              </w:rPr>
-              <w:instrText xml:space="preserve"> PAGEREF _Toc402631173 \h </w:instrText>
-            </w:r>
-            <w:r>
-              <w:rPr>
-                <w:noProof/>
-                <w:webHidden/>
-              </w:rPr>
-            </w:r>
-            <w:r>
-              <w:rPr>
-                <w:noProof/>
-                <w:webHidden/>
-              </w:rPr>
-              <w:fldChar w:fldCharType="separate"/>
-            </w:r>
-            <w:r>
-              <w:rPr>
-                <w:noProof/>
-                <w:webHidden/>
-              </w:rPr>
-              <w:t>3</w:t>
-            </w:r>
-            <w:r>
-              <w:rPr>
-                <w:noProof/>
-                <w:webHidden/>
-              </w:rPr>
-              <w:fldChar w:fldCharType="end"/>
-            </w:r>
-          </w:hyperlink>
-        </w:p>
-        <w:p>
-          <w:pPr>
-            <w:pStyle w:val="TOC2"/>
-            <w:tabs>
-              <w:tab w:val="right" w:leader="underscore" w:pos="9206"/>
-            </w:tabs>
-            <w:rPr>
-              <w:rFonts w:eastAsiaTheme="minorEastAsia"/>
-              <w:noProof/>
-              <w:color w:val="auto"/>
-              <w:kern w:val="0"/>
-              <w:sz w:val="22"/>
-              <w:szCs w:val="22"/>
-              <w:lang w:eastAsia="fr-FR"/>
-            </w:rPr>
-          </w:pPr>
-          <w:hyperlink w:anchor="_Toc402631174" w:history="1">
-            <w:r>
-              <w:rPr>
-                <w:rStyle w:val="Hyperlink"/>
-                <w:noProof/>
-              </w:rPr>
-              <w:t>Statement of Comprehensive Income (Profits and Losses)</w:t>
-            </w:r>
-            <w:r>
-              <w:rPr>
-                <w:noProof/>
-                <w:webHidden/>
-              </w:rPr>
-              <w:tab/>
-            </w:r>
-            <w:r>
-              <w:rPr>
-                <w:noProof/>
-                <w:webHidden/>
-              </w:rPr>
-              <w:fldChar w:fldCharType="begin"/>
-            </w:r>
-            <w:r>
-              <w:rPr>
-                <w:noProof/>
-                <w:webHidden/>
-              </w:rPr>
-              <w:instrText xml:space="preserve"> PAGEREF _Toc402631174 \h </w:instrText>
-            </w:r>
-            <w:r>
-              <w:rPr>
-                <w:noProof/>
-                <w:webHidden/>
-              </w:rPr>
-            </w:r>
-            <w:r>
-              <w:rPr>
-                <w:noProof/>
-                <w:webHidden/>
-              </w:rPr>
-              <w:fldChar w:fldCharType="separate"/>
-            </w:r>
-            <w:r>
-              <w:rPr>
-                <w:noProof/>
-                <w:webHidden/>
-              </w:rPr>
-              <w:t>3</w:t>
-            </w:r>
-            <w:r>
-              <w:rPr>
-                <w:noProof/>
-                <w:webHidden/>
-              </w:rPr>
-              <w:fldChar w:fldCharType="end"/>
-            </w:r>
-          </w:hyperlink>
-        </w:p>
-        <w:p>
-          <w:pPr>
-            <w:pStyle w:val="TOC2"/>
-            <w:tabs>
-              <w:tab w:val="right" w:leader="underscore" w:pos="9206"/>
-            </w:tabs>
-            <w:rPr>
-              <w:rFonts w:eastAsiaTheme="minorEastAsia"/>
-              <w:noProof/>
-              <w:color w:val="auto"/>
-              <w:kern w:val="0"/>
-              <w:sz w:val="22"/>
-              <w:szCs w:val="22"/>
-              <w:lang w:eastAsia="fr-FR"/>
-            </w:rPr>
-          </w:pPr>
-          <w:hyperlink w:anchor="_Toc402631175" w:history="1">
-            <w:r>
-              <w:rPr>
-                <w:rStyle w:val="Hyperlink"/>
-                <w:noProof/>
-              </w:rPr>
-              <w:t>Statement of Changes in Equity</w:t>
-            </w:r>
-            <w:r>
-              <w:rPr>
-                <w:noProof/>
-                <w:webHidden/>
-              </w:rPr>
-              <w:tab/>
-            </w:r>
-            <w:r>
-              <w:rPr>
-                <w:noProof/>
-                <w:webHidden/>
-              </w:rPr>
-              <w:fldChar w:fldCharType="begin"/>
-            </w:r>
-            <w:r>
-              <w:rPr>
-                <w:noProof/>
-                <w:webHidden/>
-              </w:rPr>
-              <w:instrText xml:space="preserve"> PAGEREF _Toc402631175 \h </w:instrText>
-            </w:r>
-            <w:r>
-              <w:rPr>
-                <w:noProof/>
-                <w:webHidden/>
-              </w:rPr>
-            </w:r>
-            <w:r>
-              <w:rPr>
-                <w:noProof/>
-                <w:webHidden/>
-              </w:rPr>
-              <w:fldChar w:fldCharType="separate"/>
-            </w:r>
-            <w:r>
-              <w:rPr>
-                <w:noProof/>
-                <w:webHidden/>
-              </w:rPr>
-              <w:t>3</w:t>
-            </w:r>
-            <w:r>
-              <w:rPr>
-                <w:noProof/>
-                <w:webHidden/>
-              </w:rPr>
-              <w:fldChar w:fldCharType="end"/>
-            </w:r>
-          </w:hyperlink>
-        </w:p>
-        <w:p>
-          <w:pPr>
-            <w:pStyle w:val="TOC2"/>
-            <w:tabs>
-              <w:tab w:val="right" w:leader="underscore" w:pos="9206"/>
-            </w:tabs>
-            <w:rPr>
-              <w:rFonts w:eastAsiaTheme="minorEastAsia"/>
-              <w:noProof/>
-              <w:color w:val="auto"/>
-              <w:kern w:val="0"/>
-              <w:sz w:val="22"/>
-              <w:szCs w:val="22"/>
-              <w:lang w:eastAsia="fr-FR"/>
-            </w:rPr>
-          </w:pPr>
-          <w:hyperlink w:anchor="_Toc402631176" w:history="1">
-            <w:r>
-              <w:rPr>
-                <w:rStyle w:val="Hyperlink"/>
-                <w:noProof/>
-              </w:rPr>
-              <w:t>Statement of Cash Flows</w:t>
-            </w:r>
-            <w:r>
-              <w:rPr>
-                <w:noProof/>
-                <w:webHidden/>
-              </w:rPr>
-              <w:tab/>
-            </w:r>
-            <w:r>
-              <w:rPr>
-                <w:noProof/>
-                <w:webHidden/>
-              </w:rPr>
-              <w:fldChar w:fldCharType="begin"/>
-            </w:r>
-            <w:r>
-              <w:rPr>
-                <w:noProof/>
-                <w:webHidden/>
-              </w:rPr>
-              <w:instrText xml:space="preserve"> PAGEREF _Toc402631176 \h </w:instrText>
-            </w:r>
-            <w:r>
-              <w:rPr>
-                <w:noProof/>
-                <w:webHidden/>
-              </w:rPr>
-            </w:r>
-            <w:r>
-              <w:rPr>
-                <w:noProof/>
-                <w:webHidden/>
-              </w:rPr>
-              <w:fldChar w:fldCharType="separate"/>
-            </w:r>
-            <w:r>
-              <w:rPr>
-                <w:noProof/>
-                <w:webHidden/>
-              </w:rPr>
-              <w:t>3</w:t>
-            </w:r>
-            <w:r>
-              <w:rPr>
-                <w:noProof/>
-                <w:webHidden/>
-              </w:rPr>
-              <w:fldChar w:fldCharType="end"/>
-            </w:r>
-          </w:hyperlink>
-        </w:p>
-        <w:p>
-          <w:pPr>
             <w:pStyle w:val="TOC1"/>
             <w:rPr>
               <w:rFonts w:eastAsiaTheme="minorEastAsia"/>
@@ -1193,12 +984,12 @@
               <w:lang w:eastAsia="fr-FR"/>
             </w:rPr>
           </w:pPr>
-          <w:hyperlink w:anchor="_Toc402631177" w:history="1">
+          <w:hyperlink w:anchor="_Toc402902805" w:history="1">
             <w:r>
               <w:rPr>
                 <w:rStyle w:val="Hyperlink"/>
               </w:rPr>
-              <w:t>Architecture technique</w:t>
+              <w:t>Conception applicative détaillée</w:t>
             </w:r>
             <w:r>
               <w:rPr>
@@ -1216,7 +1007,7 @@
               <w:rPr>
                 <w:webHidden/>
               </w:rPr>
-              <w:instrText xml:space="preserve"> PAGEREF _Toc402631177 \h </w:instrText>
+              <w:instrText xml:space="preserve"> PAGEREF _Toc402902805 \h </w:instrText>
             </w:r>
             <w:r>
               <w:rPr>
@@ -1245,368 +1036,59 @@
         </w:p>
         <w:p>
           <w:pPr>
-            <w:pStyle w:val="TOC2"/>
-            <w:tabs>
-              <w:tab w:val="right" w:leader="underscore" w:pos="9206"/>
-            </w:tabs>
+            <w:pStyle w:val="TOC1"/>
             <w:rPr>
               <w:rFonts w:eastAsiaTheme="minorEastAsia"/>
-              <w:noProof/>
               <w:color w:val="auto"/>
               <w:kern w:val="0"/>
-              <w:sz w:val="22"/>
               <w:szCs w:val="22"/>
               <w:lang w:eastAsia="fr-FR"/>
             </w:rPr>
           </w:pPr>
-          <w:hyperlink w:anchor="_Toc402631178" w:history="1">
+          <w:hyperlink w:anchor="_Toc402902806" w:history="1">
             <w:r>
               <w:rPr>
                 <w:rStyle w:val="Hyperlink"/>
-                <w:noProof/>
               </w:rPr>
-              <w:t>Accounts</w:t>
+              <w:t>Architecture technique</w:t>
             </w:r>
             <w:r>
               <w:rPr>
-                <w:noProof/>
                 <w:webHidden/>
               </w:rPr>
               <w:tab/>
             </w:r>
             <w:r>
               <w:rPr>
-                <w:noProof/>
                 <w:webHidden/>
               </w:rPr>
               <w:fldChar w:fldCharType="begin"/>
             </w:r>
             <w:r>
               <w:rPr>
-                <w:noProof/>
                 <w:webHidden/>
               </w:rPr>
-              <w:instrText xml:space="preserve"> PAGEREF _Toc402631178 \h </w:instrText>
+              <w:instrText xml:space="preserve"> PAGEREF _Toc402902806 \h </w:instrText>
             </w:r>
             <w:r>
               <w:rPr>
-                <w:noProof/>
                 <w:webHidden/>
               </w:rPr>
             </w:r>
             <w:r>
               <w:rPr>
-                <w:noProof/>
                 <w:webHidden/>
               </w:rPr>
               <w:fldChar w:fldCharType="separate"/>
             </w:r>
             <w:r>
               <w:rPr>
-                <w:noProof/>
                 <w:webHidden/>
               </w:rPr>
-              <w:t>4</w:t>
+              <w:t>5</w:t>
             </w:r>
             <w:r>
               <w:rPr>
-                <w:noProof/>
-                <w:webHidden/>
-              </w:rPr>
-              <w:fldChar w:fldCharType="end"/>
-            </w:r>
-          </w:hyperlink>
-        </w:p>
-        <w:p>
-          <w:pPr>
-            <w:pStyle w:val="TOC2"/>
-            <w:tabs>
-              <w:tab w:val="right" w:leader="underscore" w:pos="9206"/>
-            </w:tabs>
-            <w:rPr>
-              <w:rFonts w:eastAsiaTheme="minorEastAsia"/>
-              <w:noProof/>
-              <w:color w:val="auto"/>
-              <w:kern w:val="0"/>
-              <w:sz w:val="22"/>
-              <w:szCs w:val="22"/>
-              <w:lang w:eastAsia="fr-FR"/>
-            </w:rPr>
-          </w:pPr>
-          <w:hyperlink w:anchor="_Toc402631179" w:history="1">
-            <w:r>
-              <w:rPr>
-                <w:rStyle w:val="Hyperlink"/>
-                <w:noProof/>
-              </w:rPr>
-              <w:t>Debt</w:t>
-            </w:r>
-            <w:r>
-              <w:rPr>
-                <w:noProof/>
-                <w:webHidden/>
-              </w:rPr>
-              <w:tab/>
-            </w:r>
-            <w:r>
-              <w:rPr>
-                <w:noProof/>
-                <w:webHidden/>
-              </w:rPr>
-              <w:fldChar w:fldCharType="begin"/>
-            </w:r>
-            <w:r>
-              <w:rPr>
-                <w:noProof/>
-                <w:webHidden/>
-              </w:rPr>
-              <w:instrText xml:space="preserve"> PAGEREF _Toc402631179 \h </w:instrText>
-            </w:r>
-            <w:r>
-              <w:rPr>
-                <w:noProof/>
-                <w:webHidden/>
-              </w:rPr>
-            </w:r>
-            <w:r>
-              <w:rPr>
-                <w:noProof/>
-                <w:webHidden/>
-              </w:rPr>
-              <w:fldChar w:fldCharType="separate"/>
-            </w:r>
-            <w:r>
-              <w:rPr>
-                <w:noProof/>
-                <w:webHidden/>
-              </w:rPr>
-              <w:t>4</w:t>
-            </w:r>
-            <w:r>
-              <w:rPr>
-                <w:noProof/>
-                <w:webHidden/>
-              </w:rPr>
-              <w:fldChar w:fldCharType="end"/>
-            </w:r>
-          </w:hyperlink>
-        </w:p>
-        <w:p>
-          <w:pPr>
-            <w:pStyle w:val="TOC2"/>
-            <w:tabs>
-              <w:tab w:val="right" w:leader="underscore" w:pos="9206"/>
-            </w:tabs>
-            <w:rPr>
-              <w:rFonts w:eastAsiaTheme="minorEastAsia"/>
-              <w:noProof/>
-              <w:color w:val="auto"/>
-              <w:kern w:val="0"/>
-              <w:sz w:val="22"/>
-              <w:szCs w:val="22"/>
-              <w:lang w:eastAsia="fr-FR"/>
-            </w:rPr>
-          </w:pPr>
-          <w:hyperlink w:anchor="_Toc402631180" w:history="1">
-            <w:r>
-              <w:rPr>
-                <w:rStyle w:val="Hyperlink"/>
-                <w:noProof/>
-              </w:rPr>
-              <w:t>Going Concern</w:t>
-            </w:r>
-            <w:r>
-              <w:rPr>
-                <w:noProof/>
-                <w:webHidden/>
-              </w:rPr>
-              <w:tab/>
-            </w:r>
-            <w:r>
-              <w:rPr>
-                <w:noProof/>
-                <w:webHidden/>
-              </w:rPr>
-              <w:fldChar w:fldCharType="begin"/>
-            </w:r>
-            <w:r>
-              <w:rPr>
-                <w:noProof/>
-                <w:webHidden/>
-              </w:rPr>
-              <w:instrText xml:space="preserve"> PAGEREF _Toc402631180 \h </w:instrText>
-            </w:r>
-            <w:r>
-              <w:rPr>
-                <w:noProof/>
-                <w:webHidden/>
-              </w:rPr>
-            </w:r>
-            <w:r>
-              <w:rPr>
-                <w:noProof/>
-                <w:webHidden/>
-              </w:rPr>
-              <w:fldChar w:fldCharType="separate"/>
-            </w:r>
-            <w:r>
-              <w:rPr>
-                <w:noProof/>
-                <w:webHidden/>
-              </w:rPr>
-              <w:t>4</w:t>
-            </w:r>
-            <w:r>
-              <w:rPr>
-                <w:noProof/>
-                <w:webHidden/>
-              </w:rPr>
-              <w:fldChar w:fldCharType="end"/>
-            </w:r>
-          </w:hyperlink>
-        </w:p>
-        <w:p>
-          <w:pPr>
-            <w:pStyle w:val="TOC2"/>
-            <w:tabs>
-              <w:tab w:val="right" w:leader="underscore" w:pos="9206"/>
-            </w:tabs>
-            <w:rPr>
-              <w:rFonts w:eastAsiaTheme="minorEastAsia"/>
-              <w:noProof/>
-              <w:color w:val="auto"/>
-              <w:kern w:val="0"/>
-              <w:sz w:val="22"/>
-              <w:szCs w:val="22"/>
-              <w:lang w:eastAsia="fr-FR"/>
-            </w:rPr>
-          </w:pPr>
-          <w:hyperlink w:anchor="_Toc402631181" w:history="1">
-            <w:r>
-              <w:rPr>
-                <w:rStyle w:val="Hyperlink"/>
-                <w:noProof/>
-              </w:rPr>
-              <w:t>Contingent Liabilities</w:t>
-            </w:r>
-            <w:r>
-              <w:rPr>
-                <w:noProof/>
-                <w:webHidden/>
-              </w:rPr>
-              <w:tab/>
-            </w:r>
-            <w:r>
-              <w:rPr>
-                <w:noProof/>
-                <w:webHidden/>
-              </w:rPr>
-              <w:fldChar w:fldCharType="begin"/>
-            </w:r>
-            <w:r>
-              <w:rPr>
-                <w:noProof/>
-                <w:webHidden/>
-              </w:rPr>
-              <w:instrText xml:space="preserve"> PAGEREF _Toc402631181 \h </w:instrText>
-            </w:r>
-            <w:r>
-              <w:rPr>
-                <w:noProof/>
-                <w:webHidden/>
-              </w:rPr>
-            </w:r>
-            <w:r>
-              <w:rPr>
-                <w:noProof/>
-                <w:webHidden/>
-              </w:rPr>
-              <w:fldChar w:fldCharType="separate"/>
-            </w:r>
-            <w:r>
-              <w:rPr>
-                <w:noProof/>
-                <w:webHidden/>
-              </w:rPr>
-              <w:t>4</w:t>
-            </w:r>
-            <w:r>
-              <w:rPr>
-                <w:noProof/>
-                <w:webHidden/>
-              </w:rPr>
-              <w:fldChar w:fldCharType="end"/>
-            </w:r>
-          </w:hyperlink>
-        </w:p>
-        <w:p>
-          <w:pPr>
-            <w:pStyle w:val="TOC2"/>
-            <w:tabs>
-              <w:tab w:val="right" w:leader="underscore" w:pos="9206"/>
-            </w:tabs>
-            <w:rPr>
-              <w:rFonts w:eastAsiaTheme="minorEastAsia"/>
-              <w:noProof/>
-              <w:color w:val="auto"/>
-              <w:kern w:val="0"/>
-              <w:sz w:val="22"/>
-              <w:szCs w:val="22"/>
-              <w:lang w:eastAsia="fr-FR"/>
-            </w:rPr>
-          </w:pPr>
-          <w:hyperlink w:anchor="_Toc402631182" w:history="1">
-            <w:r>
-              <w:rPr>
-                <w:rStyle w:val="Hyperlink"/>
-                <w:noProof/>
-              </w:rPr>
-              <w:t>Takeaways</w:t>
-            </w:r>
-            <w:r>
-              <w:rPr>
-                <w:noProof/>
-                <w:webHidden/>
-              </w:rPr>
-              <w:tab/>
-            </w:r>
-            <w:r>
-              <w:rPr>
-                <w:noProof/>
-                <w:webHidden/>
-              </w:rPr>
-              <w:fldChar w:fldCharType="begin"/>
-            </w:r>
-            <w:r>
-              <w:rPr>
-                <w:noProof/>
-                <w:webHidden/>
-              </w:rPr>
-              <w:instrText xml:space="preserve"> PAGEREF _Toc402631182 \h </w:instrText>
-            </w:r>
-            <w:r>
-              <w:rPr>
-                <w:noProof/>
-                <w:webHidden/>
-              </w:rPr>
-            </w:r>
-            <w:r>
-              <w:rPr>
-                <w:noProof/>
-                <w:webHidden/>
-              </w:rPr>
-              <w:fldChar w:fldCharType="separate"/>
-            </w:r>
-            <w:r>
-              <w:rPr>
-                <w:noProof/>
-                <w:webHidden/>
-              </w:rPr>
-              <w:t>4</w:t>
-            </w:r>
-            <w:r>
-              <w:rPr>
-                <w:noProof/>
                 <w:webHidden/>
               </w:rPr>
               <w:fldChar w:fldCharType="end"/>
@@ -1624,7 +1106,7 @@
               <w:lang w:eastAsia="fr-FR"/>
             </w:rPr>
           </w:pPr>
-          <w:hyperlink w:anchor="_Toc402631183" w:history="1">
+          <w:hyperlink w:anchor="_Toc402902807" w:history="1">
             <w:r>
               <w:rPr>
                 <w:rStyle w:val="Hyperlink"/>
@@ -1647,7 +1129,7 @@
               <w:rPr>
                 <w:webHidden/>
               </w:rPr>
-              <w:instrText xml:space="preserve"> PAGEREF _Toc402631183 \h </w:instrText>
+              <w:instrText xml:space="preserve"> PAGEREF _Toc402902807 \h </w:instrText>
             </w:r>
             <w:r>
               <w:rPr>
@@ -1664,7 +1146,7 @@
               <w:rPr>
                 <w:webHidden/>
               </w:rPr>
-              <w:t>5</w:t>
+              <w:t>6</w:t>
             </w:r>
             <w:r>
               <w:rPr>
@@ -1703,7 +1185,7 @@
       <w:pPr>
         <w:pStyle w:val="Heading1"/>
       </w:pPr>
-      <w:bookmarkStart w:id="0" w:name="_Toc402631166"/>
+      <w:bookmarkStart w:id="0" w:name="_Toc402902797"/>
       <w:r>
         <w:lastRenderedPageBreak/>
         <w:t>Conception globale de l’architecture applicative</w:t>
@@ -1714,7 +1196,7 @@
       <w:pPr>
         <w:pStyle w:val="Heading2"/>
       </w:pPr>
-      <w:bookmarkStart w:id="1" w:name="_Toc402631167"/>
+      <w:bookmarkStart w:id="1" w:name="_Toc402902798"/>
       <w:r>
         <w:t>Modèles Conceptuels de données</w:t>
       </w:r>
@@ -1749,7 +1231,7 @@
       <w:pPr>
         <w:pStyle w:val="Heading2"/>
       </w:pPr>
-      <w:bookmarkStart w:id="2" w:name="_Toc402631168"/>
+      <w:bookmarkStart w:id="2" w:name="_Toc402902799"/>
       <w:r>
         <w:t>Blocs applicatifs</w:t>
       </w:r>
@@ -1759,9 +1241,11 @@
       <w:pPr>
         <w:pStyle w:val="Heading3"/>
       </w:pPr>
+      <w:bookmarkStart w:id="3" w:name="_Toc402902800"/>
       <w:r>
         <w:t>Clients &amp; Produits :</w:t>
       </w:r>
+      <w:bookmarkEnd w:id="3"/>
     </w:p>
     <w:p>
       <w:r>
@@ -1803,29 +1287,510 @@
         </w:rPr>
         <w:t xml:space="preserve">Compte. </w:t>
       </w:r>
-      <w:bookmarkStart w:id="3" w:name="_GoBack"/>
-      <w:bookmarkEnd w:id="3"/>
+      <w:r>
+        <w:t xml:space="preserve">Ce dernier représente une « instance » d’un produit bancaire quelconque lié à un unique </w:t>
+      </w:r>
+      <w:r>
+        <w:rPr>
+          <w:i/>
+        </w:rPr>
+        <w:t>Client</w:t>
+      </w:r>
+      <w:r>
+        <w:t>, expliquant le choix de l’intégrer dans ce bloc applicatif.</w:t>
+      </w:r>
+    </w:p>
+    <w:p>
+      <w:pPr>
+        <w:pStyle w:val="ListParagraph"/>
+        <w:numPr>
+          <w:ilvl w:val="0"/>
+          <w:numId w:val="24"/>
+        </w:numPr>
+      </w:pPr>
+      <w:r>
+        <w:t xml:space="preserve">Le bloc </w:t>
+      </w:r>
+      <w:r>
+        <w:rPr>
+          <w:b/>
+        </w:rPr>
+        <w:t xml:space="preserve">Personne : </w:t>
+      </w:r>
+      <w:r>
+        <w:t xml:space="preserve">Un bloc rassemblant  2 OM, </w:t>
+      </w:r>
+      <w:r>
+        <w:rPr>
+          <w:i/>
+        </w:rPr>
+        <w:t xml:space="preserve">Personne </w:t>
+      </w:r>
+      <w:r>
+        <w:t xml:space="preserve">et </w:t>
+      </w:r>
+      <w:r>
+        <w:rPr>
+          <w:i/>
+        </w:rPr>
+        <w:t>Adresse</w:t>
+      </w:r>
+      <w:r>
+        <w:t>. Cette dernière contribue aux données signalétiques de toute personne, physique ou morale.</w:t>
+      </w:r>
+    </w:p>
+    <w:p>
+      <w:pPr>
+        <w:pStyle w:val="ListParagraph"/>
+        <w:numPr>
+          <w:ilvl w:val="0"/>
+          <w:numId w:val="24"/>
+        </w:numPr>
+      </w:pPr>
+      <w:r>
+        <w:t xml:space="preserve">Le bloc </w:t>
+      </w:r>
+      <w:r>
+        <w:rPr>
+          <w:b/>
+        </w:rPr>
+        <w:t>Produit</w:t>
+      </w:r>
+      <w:r>
+        <w:t> : Ce bloc regroupe</w:t>
+      </w:r>
+      <w:r>
+        <w:t xml:space="preserve"> </w:t>
+      </w:r>
+      <w:r>
+        <w:rPr>
+          <w:i/>
+        </w:rPr>
+        <w:t xml:space="preserve">Produit, Offre </w:t>
+      </w:r>
+      <w:r>
+        <w:t xml:space="preserve">ainsi que </w:t>
+      </w:r>
+      <w:r>
+        <w:rPr>
+          <w:i/>
+        </w:rPr>
+        <w:t>Segment</w:t>
+      </w:r>
+      <w:r>
+        <w:t xml:space="preserve">. Ces OM englobent toute l’offre bancaire disponible aux </w:t>
+      </w:r>
+      <w:r>
+        <w:rPr>
+          <w:i/>
+        </w:rPr>
+        <w:t>Clients</w:t>
+      </w:r>
+      <w:r>
+        <w:t>.</w:t>
+      </w:r>
+    </w:p>
+    <w:p>
+      <w:pPr>
+        <w:pStyle w:val="ListParagraph"/>
+        <w:numPr>
+          <w:ilvl w:val="0"/>
+          <w:numId w:val="24"/>
+        </w:numPr>
+      </w:pPr>
+      <w:r>
+        <w:t xml:space="preserve">Le bloc </w:t>
+      </w:r>
+      <w:r>
+        <w:rPr>
+          <w:b/>
+        </w:rPr>
+        <w:t>Structure </w:t>
+      </w:r>
+      <w:r>
+        <w:t xml:space="preserve">: Ce bloc réunit toutes les entités propres à la structure de l’entreprise, à savoir </w:t>
+      </w:r>
+      <w:r>
+        <w:rPr>
+          <w:i/>
+        </w:rPr>
+        <w:t xml:space="preserve">le Portefeuille </w:t>
+      </w:r>
+      <w:r>
+        <w:t xml:space="preserve">(L’ensemble des clients assignés à un </w:t>
+      </w:r>
+      <w:r>
+        <w:rPr>
+          <w:i/>
+        </w:rPr>
+        <w:t>Agent</w:t>
+      </w:r>
+      <w:r>
+        <w:t>)</w:t>
+      </w:r>
+      <w:r>
+        <w:rPr>
+          <w:i/>
+        </w:rPr>
+        <w:t>,</w:t>
+      </w:r>
+      <w:r>
+        <w:t xml:space="preserve"> </w:t>
+      </w:r>
+      <w:r>
+        <w:rPr>
+          <w:i/>
+        </w:rPr>
+        <w:t xml:space="preserve">Le Poste Fonctionnel </w:t>
+      </w:r>
+      <w:r>
+        <w:t>(</w:t>
+      </w:r>
+      <w:r>
+        <w:t>désignant l’ensemble des salariés de l’entreprise</w:t>
+      </w:r>
+      <w:r>
+        <w:t>)</w:t>
+      </w:r>
+      <w:r>
+        <w:t xml:space="preserve"> et </w:t>
+      </w:r>
+      <w:r>
+        <w:rPr>
+          <w:i/>
+        </w:rPr>
+        <w:t xml:space="preserve">L’Elément Structure </w:t>
+      </w:r>
+      <w:r>
+        <w:t>(contenant l’ensemble des entités constitutives de l’entreprise : Siège, Agences …).</w:t>
+      </w:r>
+    </w:p>
+    <w:p>
+      <w:pPr>
+        <w:pStyle w:val="Heading3"/>
+      </w:pPr>
+      <w:bookmarkStart w:id="4" w:name="_Toc402902801"/>
+      <w:r>
+        <w:t>Commercial :</w:t>
+      </w:r>
+      <w:bookmarkEnd w:id="4"/>
+    </w:p>
+    <w:p>
+      <w:r>
+        <w:t xml:space="preserve">Ce modèle conceptuel sera découpé </w:t>
+      </w:r>
+      <w:r>
+        <w:t>en 6 blocs distincts, reprenant des blocs précédemment définis.</w:t>
+      </w:r>
+    </w:p>
+    <w:p>
+      <w:pPr>
+        <w:pStyle w:val="ListParagraph"/>
+        <w:numPr>
+          <w:ilvl w:val="0"/>
+          <w:numId w:val="24"/>
+        </w:numPr>
+      </w:pPr>
+      <w:r>
+        <w:t xml:space="preserve">Le bloc </w:t>
+      </w:r>
+      <w:r>
+        <w:rPr>
+          <w:b/>
+        </w:rPr>
+        <w:t>Agenda </w:t>
+      </w:r>
+      <w:r>
+        <w:t xml:space="preserve">: Ce bloc regroupe </w:t>
+      </w:r>
+      <w:r>
+        <w:t xml:space="preserve">d’un côté </w:t>
+      </w:r>
+      <w:r>
+        <w:t xml:space="preserve">les </w:t>
+      </w:r>
+      <w:r>
+        <w:rPr>
+          <w:i/>
+        </w:rPr>
+        <w:t xml:space="preserve">Plages Agenda </w:t>
+      </w:r>
+      <w:r>
+        <w:t xml:space="preserve">qui précise un type d’activité pour une plage horaire d’un Agent, et l’autre les </w:t>
+      </w:r>
+      <w:r>
+        <w:rPr>
+          <w:i/>
+        </w:rPr>
+        <w:t xml:space="preserve">Taches Elémentaires </w:t>
+      </w:r>
+      <w:r>
+        <w:t>qui symbolisent entre autres les Rendez-Vous ainsi que diverses actions pouvant être menées par l’Agent.</w:t>
+      </w:r>
+    </w:p>
+    <w:p>
+      <w:pPr>
+        <w:pStyle w:val="ListParagraph"/>
+        <w:numPr>
+          <w:ilvl w:val="0"/>
+          <w:numId w:val="24"/>
+        </w:numPr>
+      </w:pPr>
+      <w:r>
+        <w:t xml:space="preserve">Le bloc </w:t>
+      </w:r>
+      <w:r>
+        <w:rPr>
+          <w:b/>
+        </w:rPr>
+        <w:t>Structure </w:t>
+      </w:r>
+      <w:r>
+        <w:t xml:space="preserve">: </w:t>
+      </w:r>
+      <w:r>
+        <w:t xml:space="preserve">Ce bloc précédemment défini se retrouve enrichi par un OM, le </w:t>
+      </w:r>
+      <w:r>
+        <w:rPr>
+          <w:i/>
+        </w:rPr>
+        <w:t>Type D’activité</w:t>
+      </w:r>
+      <w:r>
+        <w:t>. Ce dernier désigne les différentes fonctions que peut exercer un salarié durant son jour ouvré (Commercial, Accueil …).</w:t>
+      </w:r>
+    </w:p>
+    <w:p>
+      <w:pPr>
+        <w:pStyle w:val="ListParagraph"/>
+        <w:numPr>
+          <w:ilvl w:val="0"/>
+          <w:numId w:val="24"/>
+        </w:numPr>
+      </w:pPr>
+      <w:r>
+        <w:lastRenderedPageBreak/>
+        <w:t xml:space="preserve">Le bloc </w:t>
+      </w:r>
+      <w:r>
+        <w:rPr>
+          <w:b/>
+        </w:rPr>
+        <w:t xml:space="preserve">Contact : </w:t>
+      </w:r>
+      <w:r>
+        <w:t xml:space="preserve">Ce bloc englobe les entités </w:t>
+      </w:r>
+      <w:r>
+        <w:t xml:space="preserve">traduisant les </w:t>
+      </w:r>
+      <w:r>
+        <w:rPr>
+          <w:i/>
+        </w:rPr>
+        <w:t xml:space="preserve">Contacts </w:t>
+      </w:r>
+      <w:r>
+        <w:t xml:space="preserve">prévus ou réalisés par les Agents concernant leurs </w:t>
+      </w:r>
+      <w:r>
+        <w:rPr>
+          <w:i/>
+        </w:rPr>
+        <w:t xml:space="preserve">Clients </w:t>
+      </w:r>
+      <w:r>
+        <w:t>affectés.</w:t>
+      </w:r>
+    </w:p>
+    <w:p>
+      <w:pPr>
+        <w:pStyle w:val="ListParagraph"/>
+        <w:numPr>
+          <w:ilvl w:val="0"/>
+          <w:numId w:val="24"/>
+        </w:numPr>
+      </w:pPr>
+      <w:r>
+        <w:t xml:space="preserve">Le bloc </w:t>
+      </w:r>
+      <w:r>
+        <w:rPr>
+          <w:b/>
+        </w:rPr>
+        <w:t>Evènement : …</w:t>
+      </w:r>
+    </w:p>
+    <w:p>
+      <w:pPr>
+        <w:pStyle w:val="ListParagraph"/>
+        <w:numPr>
+          <w:ilvl w:val="0"/>
+          <w:numId w:val="24"/>
+        </w:numPr>
+      </w:pPr>
+      <w:r>
+        <w:t xml:space="preserve">Les blocs </w:t>
+      </w:r>
+      <w:r>
+        <w:rPr>
+          <w:b/>
+        </w:rPr>
+        <w:t>Client, Produit</w:t>
+      </w:r>
+      <w:r>
+        <w:t xml:space="preserve"> participants dans ce modèle conceptuel restent identiques à ceux précédemment spécifiés.</w:t>
+      </w:r>
+    </w:p>
+    <w:p>
+      <w:pPr>
+        <w:pStyle w:val="ListParagraph"/>
+      </w:pPr>
+      <w:r>
+        <w:rPr>
+          <w:noProof/>
+          <w:lang w:eastAsia="fr-FR"/>
+        </w:rPr>
+        <w:lastRenderedPageBreak/>
+        <w:drawing>
+          <wp:inline distT="0" distB="0" distL="0" distR="0" wp14:anchorId="031DB722" wp14:editId="26073A64">
+            <wp:extent cx="5180330" cy="7315200"/>
+            <wp:effectExtent l="0" t="0" r="1270" b="0"/>
+            <wp:docPr id="10" name="Picture 10"/>
+            <wp:cNvGraphicFramePr>
+              <a:graphicFrameLocks xmlns:a="http://schemas.openxmlformats.org/drawingml/2006/main" noChangeAspect="1"/>
+            </wp:cNvGraphicFramePr>
+            <a:graphic xmlns:a="http://schemas.openxmlformats.org/drawingml/2006/main">
+              <a:graphicData uri="http://schemas.openxmlformats.org/drawingml/2006/picture">
+                <pic:pic xmlns:pic="http://schemas.openxmlformats.org/drawingml/2006/picture">
+                  <pic:nvPicPr>
+                    <pic:cNvPr id="10" name="2.png"/>
+                    <pic:cNvPicPr/>
+                  </pic:nvPicPr>
+                  <pic:blipFill>
+                    <a:blip r:embed="rId13">
+                      <a:extLst>
+                        <a:ext uri="{28A0092B-C50C-407E-A947-70E740481C1C}">
+                          <a14:useLocalDpi xmlns:a14="http://schemas.microsoft.com/office/drawing/2010/main" val="0"/>
+                        </a:ext>
+                      </a:extLst>
+                    </a:blip>
+                    <a:stretch>
+                      <a:fillRect/>
+                    </a:stretch>
+                  </pic:blipFill>
+                  <pic:spPr>
+                    <a:xfrm>
+                      <a:off x="0" y="0"/>
+                      <a:ext cx="5180330" cy="7315200"/>
+                    </a:xfrm>
+                    <a:prstGeom prst="rect">
+                      <a:avLst/>
+                    </a:prstGeom>
+                  </pic:spPr>
+                </pic:pic>
+              </a:graphicData>
+            </a:graphic>
+          </wp:inline>
+        </w:drawing>
+      </w:r>
+    </w:p>
+    <w:p>
+      <w:pPr>
+        <w:jc w:val="center"/>
+      </w:pPr>
+      <w:r>
+        <w:rPr>
+          <w:noProof/>
+          <w:lang w:eastAsia="fr-FR"/>
+        </w:rPr>
+        <w:lastRenderedPageBreak/>
+        <w:drawing>
+          <wp:inline distT="0" distB="0" distL="0" distR="0" wp14:anchorId="38DF9952" wp14:editId="7509BAF3">
+            <wp:extent cx="5471160" cy="7315200"/>
+            <wp:effectExtent l="0" t="0" r="0" b="0"/>
+            <wp:docPr id="11" name="Picture 11"/>
+            <wp:cNvGraphicFramePr>
+              <a:graphicFrameLocks xmlns:a="http://schemas.openxmlformats.org/drawingml/2006/main" noChangeAspect="1"/>
+            </wp:cNvGraphicFramePr>
+            <a:graphic xmlns:a="http://schemas.openxmlformats.org/drawingml/2006/main">
+              <a:graphicData uri="http://schemas.openxmlformats.org/drawingml/2006/picture">
+                <pic:pic xmlns:pic="http://schemas.openxmlformats.org/drawingml/2006/picture">
+                  <pic:nvPicPr>
+                    <pic:cNvPr id="11" name="Decoupage.png"/>
+                    <pic:cNvPicPr/>
+                  </pic:nvPicPr>
+                  <pic:blipFill>
+                    <a:blip r:embed="rId14">
+                      <a:extLst>
+                        <a:ext uri="{28A0092B-C50C-407E-A947-70E740481C1C}">
+                          <a14:useLocalDpi xmlns:a14="http://schemas.microsoft.com/office/drawing/2010/main" val="0"/>
+                        </a:ext>
+                      </a:extLst>
+                    </a:blip>
+                    <a:stretch>
+                      <a:fillRect/>
+                    </a:stretch>
+                  </pic:blipFill>
+                  <pic:spPr>
+                    <a:xfrm>
+                      <a:off x="0" y="0"/>
+                      <a:ext cx="5471160" cy="7315200"/>
+                    </a:xfrm>
+                    <a:prstGeom prst="rect">
+                      <a:avLst/>
+                    </a:prstGeom>
+                  </pic:spPr>
+                </pic:pic>
+              </a:graphicData>
+            </a:graphic>
+          </wp:inline>
+        </w:drawing>
+      </w:r>
+      <w:r>
+        <w:rPr>
+          <w:rStyle w:val="FootnoteReference"/>
+        </w:rPr>
+        <w:footnoteReference w:id="1"/>
+      </w:r>
     </w:p>
     <w:p>
       <w:pPr>
         <w:pStyle w:val="Heading2"/>
       </w:pPr>
-      <w:bookmarkStart w:id="4" w:name="_Toc402631169"/>
+      <w:bookmarkStart w:id="5" w:name="_Toc402902802"/>
       <w:r>
+        <w:lastRenderedPageBreak/>
         <w:t>Cycle de vie des objets metiers</w:t>
       </w:r>
-      <w:bookmarkEnd w:id="4"/>
+      <w:bookmarkEnd w:id="5"/>
     </w:p>
-    <w:p/>
+    <w:p>
+      <w:r>
+        <w:t xml:space="preserve">Nous nous concentrerons dans cette section sur le cycle de vie de l’OM </w:t>
+      </w:r>
+      <w:r>
+        <w:rPr>
+          <w:i/>
+        </w:rPr>
+        <w:t>Contact</w:t>
+      </w:r>
+      <w:r>
+        <w:t>.</w:t>
+      </w:r>
+      <w:bookmarkStart w:id="6" w:name="_GoBack"/>
+      <w:bookmarkEnd w:id="6"/>
+    </w:p>
     <w:p>
       <w:pPr>
         <w:pStyle w:val="Heading2"/>
       </w:pPr>
-      <w:bookmarkStart w:id="5" w:name="_Toc402631170"/>
+      <w:bookmarkStart w:id="7" w:name="_Toc402902803"/>
       <w:r>
         <w:t>Choix de l’environnement technique</w:t>
       </w:r>
-      <w:bookmarkEnd w:id="5"/>
+      <w:bookmarkEnd w:id="7"/>
     </w:p>
     <w:p/>
     <w:p>
@@ -1837,46 +1802,46 @@
       <w:pPr>
         <w:pStyle w:val="Heading1"/>
       </w:pPr>
-      <w:bookmarkStart w:id="6" w:name="_Toc402631171"/>
+      <w:bookmarkStart w:id="8" w:name="_Toc402902804"/>
       <w:r>
         <w:lastRenderedPageBreak/>
         <w:t>Conception fonctionnelle détaillée</w:t>
       </w:r>
-      <w:bookmarkEnd w:id="6"/>
+      <w:bookmarkEnd w:id="8"/>
     </w:p>
     <w:p/>
     <w:p>
       <w:pPr>
         <w:pStyle w:val="Heading1"/>
       </w:pPr>
-      <w:bookmarkStart w:id="7" w:name="_Toc402631172"/>
+      <w:bookmarkStart w:id="9" w:name="_Toc402902805"/>
       <w:r>
         <w:lastRenderedPageBreak/>
         <w:t>Conception applicative détaillée</w:t>
       </w:r>
-      <w:bookmarkEnd w:id="7"/>
+      <w:bookmarkEnd w:id="9"/>
     </w:p>
     <w:p>
       <w:pPr>
         <w:pStyle w:val="Heading1"/>
       </w:pPr>
-      <w:bookmarkStart w:id="8" w:name="_Toc402631177"/>
+      <w:bookmarkStart w:id="10" w:name="_Toc402902806"/>
       <w:r>
         <w:lastRenderedPageBreak/>
         <w:t>Architecture technique</w:t>
       </w:r>
-      <w:bookmarkEnd w:id="8"/>
+      <w:bookmarkEnd w:id="10"/>
     </w:p>
     <w:p>
       <w:pPr>
         <w:pStyle w:val="Heading1"/>
       </w:pPr>
-      <w:bookmarkStart w:id="9" w:name="_Toc402631183"/>
+      <w:bookmarkStart w:id="11" w:name="_Toc402902807"/>
       <w:r>
         <w:lastRenderedPageBreak/>
         <w:t>Contacts</w:t>
       </w:r>
-      <w:bookmarkEnd w:id="9"/>
+      <w:bookmarkEnd w:id="11"/>
     </w:p>
     <w:tbl>
       <w:tblPr>
@@ -2032,7 +1997,7 @@
                           <pic:cNvPicPr/>
                         </pic:nvPicPr>
                         <pic:blipFill rotWithShape="1">
-                          <a:blip r:embed="rId13" cstate="print">
+                          <a:blip r:embed="rId15" cstate="print">
                             <a:extLst>
                               <a:ext uri="{28A0092B-C50C-407E-A947-70E740481C1C}">
                                 <a14:useLocalDpi xmlns:a14="http://schemas.microsoft.com/office/drawing/2010/main" val="0"/>
@@ -2106,7 +2071,7 @@
                           <pic:cNvPicPr/>
                         </pic:nvPicPr>
                         <pic:blipFill>
-                          <a:blip r:embed="rId14" cstate="print">
+                          <a:blip r:embed="rId16" cstate="print">
                             <a:extLst>
                               <a:ext uri="{28A0092B-C50C-407E-A947-70E740481C1C}">
                                 <a14:useLocalDpi xmlns:a14="http://schemas.microsoft.com/office/drawing/2010/main" val="0"/>
@@ -2181,7 +2146,7 @@
                           <pic:cNvPicPr/>
                         </pic:nvPicPr>
                         <pic:blipFill rotWithShape="1">
-                          <a:blip r:embed="rId15" cstate="print">
+                          <a:blip r:embed="rId17" cstate="print">
                             <a:extLst>
                               <a:ext uri="{28A0092B-C50C-407E-A947-70E740481C1C}">
                                 <a14:useLocalDpi xmlns:a14="http://schemas.microsoft.com/office/drawing/2010/main" val="0"/>
@@ -2456,7 +2421,7 @@
                           <pic:cNvPicPr/>
                         </pic:nvPicPr>
                         <pic:blipFill rotWithShape="1">
-                          <a:blip r:embed="rId13" cstate="print">
+                          <a:blip r:embed="rId15" cstate="print">
                             <a:extLst>
                               <a:ext uri="{28A0092B-C50C-407E-A947-70E740481C1C}">
                                 <a14:useLocalDpi xmlns:a14="http://schemas.microsoft.com/office/drawing/2010/main" val="0"/>
@@ -2528,7 +2493,7 @@
                           <pic:cNvPicPr/>
                         </pic:nvPicPr>
                         <pic:blipFill>
-                          <a:blip r:embed="rId14" cstate="print">
+                          <a:blip r:embed="rId16" cstate="print">
                             <a:extLst>
                               <a:ext uri="{28A0092B-C50C-407E-A947-70E740481C1C}">
                                 <a14:useLocalDpi xmlns:a14="http://schemas.microsoft.com/office/drawing/2010/main" val="0"/>
@@ -2601,7 +2566,7 @@
                           <pic:cNvPicPr/>
                         </pic:nvPicPr>
                         <pic:blipFill rotWithShape="1">
-                          <a:blip r:embed="rId15" cstate="print">
+                          <a:blip r:embed="rId17" cstate="print">
                             <a:extLst>
                               <a:ext uri="{28A0092B-C50C-407E-A947-70E740481C1C}">
                                 <a14:useLocalDpi xmlns:a14="http://schemas.microsoft.com/office/drawing/2010/main" val="0"/>
@@ -2708,8 +2673,8 @@
       </w:pPr>
     </w:p>
     <w:sectPr>
-      <w:headerReference w:type="default" r:id="rId16"/>
-      <w:footerReference w:type="default" r:id="rId17"/>
+      <w:headerReference w:type="default" r:id="rId18"/>
+      <w:footerReference w:type="default" r:id="rId19"/>
       <w:pgSz w:w="12240" w:h="15840" w:code="1"/>
       <w:pgMar w:top="2520" w:right="1512" w:bottom="1800" w:left="1512" w:header="1080" w:footer="720" w:gutter="0"/>
       <w:pgNumType w:start="1"/>
@@ -2767,7 +2732,7 @@
       <w:rPr>
         <w:noProof/>
       </w:rPr>
-      <w:t>1</w:t>
+      <w:t>6</w:t>
     </w:r>
     <w:r>
       <w:fldChar w:fldCharType="end"/>
@@ -2798,6 +2763,22 @@
       </w:r>
     </w:p>
   </w:footnote>
+  <w:footnote w:id="1">
+    <w:p>
+      <w:pPr>
+        <w:pStyle w:val="FootnoteText"/>
+      </w:pPr>
+      <w:r>
+        <w:rPr>
+          <w:rStyle w:val="FootnoteReference"/>
+        </w:rPr>
+        <w:footnoteRef/>
+      </w:r>
+      <w:r>
+        <w:t xml:space="preserve"> </w:t>
+      </w:r>
+    </w:p>
+  </w:footnote>
 </w:footnotes>
 </file>
 
@@ -2839,7 +2820,7 @@
       <w:rPr>
         <w:noProof/>
       </w:rPr>
-      <w:instrText>Conception globale de l’architecture applicative</w:instrText>
+      <w:instrText>Conception fonctionnelle détaillée</w:instrText>
     </w:r>
     <w:r>
       <w:rPr>
@@ -2863,7 +2844,7 @@
       <w:rPr>
         <w:noProof/>
       </w:rPr>
-      <w:instrText>Conception globale de l’architecture applicative</w:instrText>
+      <w:instrText>Conception fonctionnelle détaillée</w:instrText>
     </w:r>
     <w:r>
       <w:rPr>
@@ -2878,7 +2859,7 @@
       <w:rPr>
         <w:noProof/>
       </w:rPr>
-      <w:t>Conception globale de l’architecture applicative</w:t>
+      <w:t>Conception fonctionnelle détaillée</w:t>
     </w:r>
     <w:r>
       <w:fldChar w:fldCharType="end"/>
@@ -4399,6 +4380,7 @@
   <w:style w:type="character" w:default="1" w:styleId="DefaultParagraphFont">
     <w:name w:val="Default Paragraph Font"/>
     <w:uiPriority w:val="1"/>
+    <w:semiHidden/>
     <w:unhideWhenUsed/>
   </w:style>
   <w:style w:type="table" w:default="1" w:styleId="TableNormal">
@@ -20673,10 +20655,13 @@
     <w:rsidRoot w:val="00A312EA"/>
     <w:rsid w:val="0002263E"/>
     <w:rsid w:val="00191F04"/>
+    <w:rsid w:val="002D5554"/>
     <w:rsid w:val="005A3A11"/>
     <w:rsid w:val="0073175A"/>
+    <w:rsid w:val="00770BB3"/>
     <w:rsid w:val="00A312EA"/>
     <w:rsid w:val="00E70D55"/>
+    <w:rsid w:val="00ED66D0"/>
     <w:rsid w:val="00F937D2"/>
   </w:rsids>
   <m:mathPr>
@@ -21560,18 +21545,18 @@
 </file>
 
 <file path=customXml/item2.xml><?xml version="1.0" encoding="utf-8"?>
-<mappings xmlns="http://schemas.microsoft.com/pics">
-  <picture>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</picture>
-</mappings>
-</file>
-
-<file path=customXml/item3.xml><?xml version="1.0" encoding="utf-8"?>
 <?mso-contentType ?>
 <FormTemplates xmlns="http://schemas.microsoft.com/sharepoint/v3/contenttype/forms">
   <Display>DocumentLibraryForm</Display>
   <Edit>AssetEditForm</Edit>
   <New>DocumentLibraryForm</New>
 </FormTemplates>
+</file>
+
+<file path=customXml/item3.xml><?xml version="1.0" encoding="utf-8"?>
+<mappings xmlns="http://schemas.microsoft.com/pics">
+  <picture>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</picture>
+</mappings>
 </file>
 
 <file path=customXml/item4.xml><?xml version="1.0" encoding="utf-8"?>
@@ -21587,6 +21572,14 @@
 </file>
 
 <file path=customXml/itemProps2.xml><?xml version="1.0" encoding="utf-8"?>
+<ds:datastoreItem xmlns:ds="http://schemas.openxmlformats.org/officeDocument/2006/customXml" ds:itemID="{2F9ACB35-92A4-4D3B-9363-393A8469DF5C}">
+  <ds:schemaRefs>
+    <ds:schemaRef ds:uri="http://schemas.microsoft.com/sharepoint/v3/contenttype/forms"/>
+  </ds:schemaRefs>
+</ds:datastoreItem>
+</file>
+
+<file path=customXml/itemProps3.xml><?xml version="1.0" encoding="utf-8"?>
 <ds:datastoreItem xmlns:ds="http://schemas.openxmlformats.org/officeDocument/2006/customXml" ds:itemID="{F679E4D8-73D9-412D-B716-777944E71373}">
   <ds:schemaRefs>
     <ds:schemaRef ds:uri="http://schemas.microsoft.com/pics"/>
@@ -21594,16 +21587,8 @@
 </ds:datastoreItem>
 </file>
 
-<file path=customXml/itemProps3.xml><?xml version="1.0" encoding="utf-8"?>
-<ds:datastoreItem xmlns:ds="http://schemas.openxmlformats.org/officeDocument/2006/customXml" ds:itemID="{2F9ACB35-92A4-4D3B-9363-393A8469DF5C}">
-  <ds:schemaRefs>
-    <ds:schemaRef ds:uri="http://schemas.microsoft.com/sharepoint/v3/contenttype/forms"/>
-  </ds:schemaRefs>
-</ds:datastoreItem>
-</file>
-
 <file path=customXml/itemProps4.xml><?xml version="1.0" encoding="utf-8"?>
-<ds:datastoreItem xmlns:ds="http://schemas.openxmlformats.org/officeDocument/2006/customXml" ds:itemID="{9FB93A09-48BD-4524-81B4-882F78871491}">
+<ds:datastoreItem xmlns:ds="http://schemas.openxmlformats.org/officeDocument/2006/customXml" ds:itemID="{F2C6EA00-7981-492E-B3A3-8F96D33B4219}">
   <ds:schemaRefs>
     <ds:schemaRef ds:uri="http://schemas.openxmlformats.org/officeDocument/2006/bibliography"/>
   </ds:schemaRefs>

</xml_diff>

<commit_message>
CR : Conception generale :key:
</commit_message>
<xml_diff>
--- a/CompteRendu/CR.docx
+++ b/CompteRendu/CR.docx
@@ -418,7 +418,7 @@
           <w:r>
             <w:fldChar w:fldCharType="separate"/>
           </w:r>
-          <w:hyperlink w:anchor="_Toc402902797" w:history="1">
+          <w:hyperlink w:anchor="_Toc402943037" w:history="1">
             <w:r>
               <w:rPr>
                 <w:rStyle w:val="Hyperlink"/>
@@ -441,7 +441,7 @@
               <w:rPr>
                 <w:webHidden/>
               </w:rPr>
-              <w:instrText xml:space="preserve"> PAGEREF _Toc402902797 \h </w:instrText>
+              <w:instrText xml:space="preserve"> PAGEREF _Toc402943037 \h </w:instrText>
             </w:r>
             <w:r>
               <w:rPr>
@@ -484,7 +484,7 @@
               <w:lang w:eastAsia="fr-FR"/>
             </w:rPr>
           </w:pPr>
-          <w:hyperlink w:anchor="_Toc402902798" w:history="1">
+          <w:hyperlink w:anchor="_Toc402943038" w:history="1">
             <w:r>
               <w:rPr>
                 <w:rStyle w:val="Hyperlink"/>
@@ -511,7 +511,7 @@
                 <w:noProof/>
                 <w:webHidden/>
               </w:rPr>
-              <w:instrText xml:space="preserve"> PAGEREF _Toc402902798 \h </w:instrText>
+              <w:instrText xml:space="preserve"> PAGEREF _Toc402943038 \h </w:instrText>
             </w:r>
             <w:r>
               <w:rPr>
@@ -558,7 +558,7 @@
               <w:lang w:eastAsia="fr-FR"/>
             </w:rPr>
           </w:pPr>
-          <w:hyperlink w:anchor="_Toc402902799" w:history="1">
+          <w:hyperlink w:anchor="_Toc402943039" w:history="1">
             <w:r>
               <w:rPr>
                 <w:rStyle w:val="Hyperlink"/>
@@ -585,7 +585,7 @@
                 <w:noProof/>
                 <w:webHidden/>
               </w:rPr>
-              <w:instrText xml:space="preserve"> PAGEREF _Toc402902799 \h </w:instrText>
+              <w:instrText xml:space="preserve"> PAGEREF _Toc402943039 \h </w:instrText>
             </w:r>
             <w:r>
               <w:rPr>
@@ -632,7 +632,7 @@
               <w:lang w:eastAsia="fr-FR"/>
             </w:rPr>
           </w:pPr>
-          <w:hyperlink w:anchor="_Toc402902800" w:history="1">
+          <w:hyperlink w:anchor="_Toc402943040" w:history="1">
             <w:r>
               <w:rPr>
                 <w:rStyle w:val="Hyperlink"/>
@@ -659,7 +659,7 @@
                 <w:noProof/>
                 <w:webHidden/>
               </w:rPr>
-              <w:instrText xml:space="preserve"> PAGEREF _Toc402902800 \h </w:instrText>
+              <w:instrText xml:space="preserve"> PAGEREF _Toc402943040 \h </w:instrText>
             </w:r>
             <w:r>
               <w:rPr>
@@ -706,7 +706,7 @@
               <w:lang w:eastAsia="fr-FR"/>
             </w:rPr>
           </w:pPr>
-          <w:hyperlink w:anchor="_Toc402902801" w:history="1">
+          <w:hyperlink w:anchor="_Toc402943041" w:history="1">
             <w:r>
               <w:rPr>
                 <w:rStyle w:val="Hyperlink"/>
@@ -733,7 +733,7 @@
                 <w:noProof/>
                 <w:webHidden/>
               </w:rPr>
-              <w:instrText xml:space="preserve"> PAGEREF _Toc402902801 \h </w:instrText>
+              <w:instrText xml:space="preserve"> PAGEREF _Toc402943041 \h </w:instrText>
             </w:r>
             <w:r>
               <w:rPr>
@@ -780,7 +780,7 @@
               <w:lang w:eastAsia="fr-FR"/>
             </w:rPr>
           </w:pPr>
-          <w:hyperlink w:anchor="_Toc402902802" w:history="1">
+          <w:hyperlink w:anchor="_Toc402943042" w:history="1">
             <w:r>
               <w:rPr>
                 <w:rStyle w:val="Hyperlink"/>
@@ -807,7 +807,7 @@
                 <w:noProof/>
                 <w:webHidden/>
               </w:rPr>
-              <w:instrText xml:space="preserve"> PAGEREF _Toc402902802 \h </w:instrText>
+              <w:instrText xml:space="preserve"> PAGEREF _Toc402943042 \h </w:instrText>
             </w:r>
             <w:r>
               <w:rPr>
@@ -827,7 +827,7 @@
                 <w:noProof/>
                 <w:webHidden/>
               </w:rPr>
-              <w:t>1</w:t>
+              <w:t>5</w:t>
             </w:r>
             <w:r>
               <w:rPr>
@@ -854,7 +854,7 @@
               <w:lang w:eastAsia="fr-FR"/>
             </w:rPr>
           </w:pPr>
-          <w:hyperlink w:anchor="_Toc402902803" w:history="1">
+          <w:hyperlink w:anchor="_Toc402943043" w:history="1">
             <w:r>
               <w:rPr>
                 <w:rStyle w:val="Hyperlink"/>
@@ -881,7 +881,7 @@
                 <w:noProof/>
                 <w:webHidden/>
               </w:rPr>
-              <w:instrText xml:space="preserve"> PAGEREF _Toc402902803 \h </w:instrText>
+              <w:instrText xml:space="preserve"> PAGEREF _Toc402943043 \h </w:instrText>
             </w:r>
             <w:r>
               <w:rPr>
@@ -901,7 +901,7 @@
                 <w:noProof/>
                 <w:webHidden/>
               </w:rPr>
-              <w:t>1</w:t>
+              <w:t>5</w:t>
             </w:r>
             <w:r>
               <w:rPr>
@@ -923,7 +923,7 @@
               <w:lang w:eastAsia="fr-FR"/>
             </w:rPr>
           </w:pPr>
-          <w:hyperlink w:anchor="_Toc402902804" w:history="1">
+          <w:hyperlink w:anchor="_Toc402943044" w:history="1">
             <w:r>
               <w:rPr>
                 <w:rStyle w:val="Hyperlink"/>
@@ -946,7 +946,7 @@
               <w:rPr>
                 <w:webHidden/>
               </w:rPr>
-              <w:instrText xml:space="preserve"> PAGEREF _Toc402902804 \h </w:instrText>
+              <w:instrText xml:space="preserve"> PAGEREF _Toc402943044 \h </w:instrText>
             </w:r>
             <w:r>
               <w:rPr>
@@ -963,7 +963,7 @@
               <w:rPr>
                 <w:webHidden/>
               </w:rPr>
-              <w:t>3</w:t>
+              <w:t>6</w:t>
             </w:r>
             <w:r>
               <w:rPr>
@@ -984,7 +984,7 @@
               <w:lang w:eastAsia="fr-FR"/>
             </w:rPr>
           </w:pPr>
-          <w:hyperlink w:anchor="_Toc402902805" w:history="1">
+          <w:hyperlink w:anchor="_Toc402943045" w:history="1">
             <w:r>
               <w:rPr>
                 <w:rStyle w:val="Hyperlink"/>
@@ -1007,7 +1007,7 @@
               <w:rPr>
                 <w:webHidden/>
               </w:rPr>
-              <w:instrText xml:space="preserve"> PAGEREF _Toc402902805 \h </w:instrText>
+              <w:instrText xml:space="preserve"> PAGEREF _Toc402943045 \h </w:instrText>
             </w:r>
             <w:r>
               <w:rPr>
@@ -1024,7 +1024,7 @@
               <w:rPr>
                 <w:webHidden/>
               </w:rPr>
-              <w:t>4</w:t>
+              <w:t>7</w:t>
             </w:r>
             <w:r>
               <w:rPr>
@@ -1045,7 +1045,7 @@
               <w:lang w:eastAsia="fr-FR"/>
             </w:rPr>
           </w:pPr>
-          <w:hyperlink w:anchor="_Toc402902806" w:history="1">
+          <w:hyperlink w:anchor="_Toc402943046" w:history="1">
             <w:r>
               <w:rPr>
                 <w:rStyle w:val="Hyperlink"/>
@@ -1068,7 +1068,7 @@
               <w:rPr>
                 <w:webHidden/>
               </w:rPr>
-              <w:instrText xml:space="preserve"> PAGEREF _Toc402902806 \h </w:instrText>
+              <w:instrText xml:space="preserve"> PAGEREF _Toc402943046 \h </w:instrText>
             </w:r>
             <w:r>
               <w:rPr>
@@ -1085,7 +1085,7 @@
               <w:rPr>
                 <w:webHidden/>
               </w:rPr>
-              <w:t>5</w:t>
+              <w:t>8</w:t>
             </w:r>
             <w:r>
               <w:rPr>
@@ -1106,7 +1106,7 @@
               <w:lang w:eastAsia="fr-FR"/>
             </w:rPr>
           </w:pPr>
-          <w:hyperlink w:anchor="_Toc402902807" w:history="1">
+          <w:hyperlink w:anchor="_Toc402943047" w:history="1">
             <w:r>
               <w:rPr>
                 <w:rStyle w:val="Hyperlink"/>
@@ -1129,7 +1129,7 @@
               <w:rPr>
                 <w:webHidden/>
               </w:rPr>
-              <w:instrText xml:space="preserve"> PAGEREF _Toc402902807 \h </w:instrText>
+              <w:instrText xml:space="preserve"> PAGEREF _Toc402943047 \h </w:instrText>
             </w:r>
             <w:r>
               <w:rPr>
@@ -1146,7 +1146,7 @@
               <w:rPr>
                 <w:webHidden/>
               </w:rPr>
-              <w:t>6</w:t>
+              <w:t>9</w:t>
             </w:r>
             <w:r>
               <w:rPr>
@@ -1185,7 +1185,7 @@
       <w:pPr>
         <w:pStyle w:val="Heading1"/>
       </w:pPr>
-      <w:bookmarkStart w:id="0" w:name="_Toc402902797"/>
+      <w:bookmarkStart w:id="0" w:name="_Toc402943037"/>
       <w:r>
         <w:lastRenderedPageBreak/>
         <w:t>Conception globale de l’architecture applicative</w:t>
@@ -1196,7 +1196,7 @@
       <w:pPr>
         <w:pStyle w:val="Heading2"/>
       </w:pPr>
-      <w:bookmarkStart w:id="1" w:name="_Toc402902798"/>
+      <w:bookmarkStart w:id="1" w:name="_Toc402943038"/>
       <w:r>
         <w:t>Modèles Conceptuels de données</w:t>
       </w:r>
@@ -1231,7 +1231,7 @@
       <w:pPr>
         <w:pStyle w:val="Heading2"/>
       </w:pPr>
-      <w:bookmarkStart w:id="2" w:name="_Toc402902799"/>
+      <w:bookmarkStart w:id="2" w:name="_Toc402943039"/>
       <w:r>
         <w:t>Blocs applicatifs</w:t>
       </w:r>
@@ -1241,7 +1241,7 @@
       <w:pPr>
         <w:pStyle w:val="Heading3"/>
       </w:pPr>
-      <w:bookmarkStart w:id="3" w:name="_Toc402902800"/>
+      <w:bookmarkStart w:id="3" w:name="_Toc402943040"/>
       <w:r>
         <w:t>Clients &amp; Produits :</w:t>
       </w:r>
@@ -1469,7 +1469,7 @@
       <w:pPr>
         <w:pStyle w:val="Heading3"/>
       </w:pPr>
-      <w:bookmarkStart w:id="4" w:name="_Toc402902801"/>
+      <w:bookmarkStart w:id="4" w:name="_Toc402943041"/>
       <w:r>
         <w:t>Commercial :</w:t>
       </w:r>
@@ -1759,7 +1759,7 @@
       <w:pPr>
         <w:pStyle w:val="Heading2"/>
       </w:pPr>
-      <w:bookmarkStart w:id="5" w:name="_Toc402902802"/>
+      <w:bookmarkStart w:id="5" w:name="_Toc402943042"/>
       <w:r>
         <w:lastRenderedPageBreak/>
         <w:t>Cycle de vie des objets metiers</w:t>
@@ -1779,64 +1779,307 @@
       <w:r>
         <w:t>.</w:t>
       </w:r>
-      <w:bookmarkStart w:id="6" w:name="_GoBack"/>
-      <w:bookmarkEnd w:id="6"/>
+      <w:r>
+        <w:t xml:space="preserve"> </w:t>
+      </w:r>
+      <w:r>
+        <w:br/>
+      </w:r>
+      <w:r>
+        <w:t xml:space="preserve">Cet objet s’initialise dans un premier temps avec un état initial </w:t>
+      </w:r>
+      <w:r>
+        <w:rPr>
+          <w:b/>
+        </w:rPr>
+        <w:t>Prévu</w:t>
+      </w:r>
+      <w:r>
+        <w:t xml:space="preserve">. Ce n’est qu’après l’affectation à un Agent que l’état change à </w:t>
+      </w:r>
+      <w:r>
+        <w:rPr>
+          <w:b/>
+        </w:rPr>
+        <w:t xml:space="preserve">Affecté. </w:t>
+      </w:r>
+      <w:r>
+        <w:t xml:space="preserve">Dans ce cas précis, on peut prendre un RDV pour basculer à l’état </w:t>
+      </w:r>
+      <w:r>
+        <w:rPr>
+          <w:b/>
+        </w:rPr>
+        <w:t>RDV Pris</w:t>
+      </w:r>
+      <w:r>
+        <w:t xml:space="preserve">. Un état qui sera en attente de la préparation de l’agent pour transiter à l’état </w:t>
+      </w:r>
+      <w:r>
+        <w:rPr>
+          <w:b/>
+        </w:rPr>
+        <w:t xml:space="preserve">Préparé. </w:t>
+      </w:r>
+      <w:r>
+        <w:t xml:space="preserve">Notons qu’à tout moment, les 3 derniers états (Affecté, RDV Pris et Préparé) peuvent basculer à l’état </w:t>
+      </w:r>
+      <w:r>
+        <w:t xml:space="preserve">final </w:t>
+      </w:r>
+      <w:r>
+        <w:rPr>
+          <w:b/>
+        </w:rPr>
+        <w:t xml:space="preserve">Annulé, </w:t>
+      </w:r>
+      <w:r>
+        <w:t xml:space="preserve">marquant un RDV annulé avant sa réalisation. Enfin, un second état final est prévu pour l’OM, </w:t>
+      </w:r>
+      <w:r>
+        <w:rPr>
+          <w:b/>
+        </w:rPr>
+        <w:t>Réalisé</w:t>
+      </w:r>
+      <w:r>
+        <w:t>, activé par la réalisation d’un RDV préparé.</w:t>
+      </w:r>
+    </w:p>
+    <w:p>
+      <w:pPr>
+        <w:jc w:val="center"/>
+        <w:rPr>
+          <w:i/>
+        </w:rPr>
+      </w:pPr>
+      <w:r>
+        <w:rPr>
+          <w:i/>
+          <w:noProof/>
+          <w:lang w:eastAsia="fr-FR"/>
+        </w:rPr>
+        <w:drawing>
+          <wp:inline distT="0" distB="0" distL="0" distR="0">
+            <wp:extent cx="5280660" cy="3572009"/>
+            <wp:effectExtent l="0" t="0" r="0" b="9525"/>
+            <wp:docPr id="2" name="Picture 2"/>
+            <wp:cNvGraphicFramePr>
+              <a:graphicFrameLocks xmlns:a="http://schemas.openxmlformats.org/drawingml/2006/main" noChangeAspect="1"/>
+            </wp:cNvGraphicFramePr>
+            <a:graphic xmlns:a="http://schemas.openxmlformats.org/drawingml/2006/main">
+              <a:graphicData uri="http://schemas.openxmlformats.org/drawingml/2006/picture">
+                <pic:pic xmlns:pic="http://schemas.openxmlformats.org/drawingml/2006/picture">
+                  <pic:nvPicPr>
+                    <pic:cNvPr id="2" name="Diagramme Etat Contact.png"/>
+                    <pic:cNvPicPr/>
+                  </pic:nvPicPr>
+                  <pic:blipFill>
+                    <a:blip r:embed="rId15">
+                      <a:extLst>
+                        <a:ext uri="{28A0092B-C50C-407E-A947-70E740481C1C}">
+                          <a14:useLocalDpi xmlns:a14="http://schemas.microsoft.com/office/drawing/2010/main" val="0"/>
+                        </a:ext>
+                      </a:extLst>
+                    </a:blip>
+                    <a:stretch>
+                      <a:fillRect/>
+                    </a:stretch>
+                  </pic:blipFill>
+                  <pic:spPr>
+                    <a:xfrm>
+                      <a:off x="0" y="0"/>
+                      <a:ext cx="5292310" cy="3579889"/>
+                    </a:xfrm>
+                    <a:prstGeom prst="rect">
+                      <a:avLst/>
+                    </a:prstGeom>
+                  </pic:spPr>
+                </pic:pic>
+              </a:graphicData>
+            </a:graphic>
+          </wp:inline>
+        </w:drawing>
+      </w:r>
     </w:p>
     <w:p>
       <w:pPr>
         <w:pStyle w:val="Heading2"/>
       </w:pPr>
-      <w:bookmarkStart w:id="7" w:name="_Toc402902803"/>
+      <w:bookmarkStart w:id="6" w:name="_Toc402943043"/>
       <w:r>
         <w:t>Choix de l’environnement technique</w:t>
       </w:r>
-      <w:bookmarkEnd w:id="7"/>
+      <w:bookmarkEnd w:id="6"/>
     </w:p>
-    <w:p/>
     <w:p>
-      <w:pPr>
-        <w:pStyle w:val="Signature"/>
-      </w:pPr>
+      <w:r>
+        <w:t xml:space="preserve">Conformément aux plans de la MOA de l’entreprise, l’architecture technique globale mise en œuvre sera une architecture </w:t>
+      </w:r>
+      <w:r>
+        <w:rPr>
+          <w:b/>
+        </w:rPr>
+        <w:t>Client/Serveur n-tiers</w:t>
+      </w:r>
+      <w:r>
+        <w:rPr>
+          <w:b/>
+        </w:rPr>
+        <w:t xml:space="preserve">. </w:t>
+      </w:r>
+      <w:r>
+        <w:t>Cette dernière bénéficiera des avantages du modèle Client/Serveur à savoir une centralisation globale des données</w:t>
+      </w:r>
+      <w:r>
+        <w:t xml:space="preserve"> </w:t>
+      </w:r>
+      <w:r>
+        <w:rPr>
+          <w:b/>
+        </w:rPr>
+        <w:t>(La gestion des clients/produits reste sur le site central)</w:t>
+      </w:r>
+      <w:r>
+        <w:t>, simplifiant ainsi les contrôles de sécurité et les mises à jour.</w:t>
+      </w:r>
+      <w:r>
+        <w:t xml:space="preserve"> Les serveurs supportent</w:t>
+      </w:r>
+      <w:r>
+        <w:t xml:space="preserve"> toute la charge de calcul, allégeant au maximum la charge des terminaux « Agent ». Ainsi, nous opterons pour une solution </w:t>
+      </w:r>
+      <w:r>
+        <w:rPr>
+          <w:b/>
+        </w:rPr>
+        <w:t xml:space="preserve">Web </w:t>
+      </w:r>
+      <w:r>
+        <w:t xml:space="preserve">en adoptant des </w:t>
+      </w:r>
+      <w:r>
+        <w:rPr>
+          <w:b/>
+        </w:rPr>
+        <w:t>clients légers</w:t>
+      </w:r>
+      <w:r>
+        <w:t xml:space="preserve"> pour la couche présentation.</w:t>
+      </w:r>
+    </w:p>
+    <w:p>
+      <w:r>
+        <w:t>De plus, l’aspect multi-tiers apporte davantage de flexibilité et de performance dans la mesure où la multiplicité des niveaux permettra une spécialisation plus accrue des serveurs.</w:t>
+      </w:r>
     </w:p>
     <w:p>
       <w:pPr>
         <w:pStyle w:val="Heading1"/>
       </w:pPr>
-      <w:bookmarkStart w:id="8" w:name="_Toc402902804"/>
+      <w:bookmarkStart w:id="7" w:name="_Toc402943044"/>
       <w:r>
         <w:lastRenderedPageBreak/>
         <w:t>Conception fonctionnelle détaillée</w:t>
       </w:r>
-      <w:bookmarkEnd w:id="8"/>
+      <w:bookmarkEnd w:id="7"/>
+    </w:p>
+    <w:p>
+      <w:pPr>
+        <w:pStyle w:val="Heading2"/>
+      </w:pPr>
+      <w:r>
+        <w:t>Diagrammes d’activité &amp; SMA :</w:t>
+      </w:r>
+    </w:p>
+    <w:p/>
+    <w:p/>
+    <w:p/>
+    <w:p/>
+    <w:p>
+      <w:pPr>
+        <w:pStyle w:val="Heading2"/>
+      </w:pPr>
+      <w:r>
+        <w:t>Spécification IHM centrée OM :</w:t>
+      </w:r>
+    </w:p>
+    <w:p>
+      <w:pPr>
+        <w:pStyle w:val="Heading3"/>
+      </w:pPr>
+      <w:r>
+        <w:t>EDF :</w:t>
+      </w:r>
     </w:p>
     <w:p/>
     <w:p>
       <w:pPr>
-        <w:pStyle w:val="Heading1"/>
+        <w:pStyle w:val="Heading3"/>
       </w:pPr>
-      <w:bookmarkStart w:id="9" w:name="_Toc402902805"/>
       <w:r>
-        <w:lastRenderedPageBreak/>
-        <w:t>Conception applicative détaillée</w:t>
+        <w:t>Description des Fenêtres :</w:t>
       </w:r>
-      <w:bookmarkEnd w:id="9"/>
+    </w:p>
+    <w:p/>
+    <w:p>
+      <w:pPr>
+        <w:pStyle w:val="Heading3"/>
+      </w:pPr>
+      <w:r>
+        <w:t>SMA :</w:t>
+      </w:r>
     </w:p>
     <w:p>
       <w:pPr>
         <w:pStyle w:val="Heading1"/>
       </w:pPr>
-      <w:bookmarkStart w:id="10" w:name="_Toc402902806"/>
+      <w:bookmarkStart w:id="8" w:name="_Toc402943045"/>
+      <w:r>
+        <w:lastRenderedPageBreak/>
+        <w:t>Conception applicative détaillée</w:t>
+      </w:r>
+      <w:bookmarkEnd w:id="8"/>
+    </w:p>
+    <w:p>
+      <w:pPr>
+        <w:pStyle w:val="Heading2"/>
+      </w:pPr>
+      <w:r>
+        <w:t>Services et dynamique de l’architecture</w:t>
+      </w:r>
+    </w:p>
+    <w:p/>
+    <w:p/>
+    <w:p/>
+    <w:p>
+      <w:pPr>
+        <w:pStyle w:val="Heading2"/>
+      </w:pPr>
+      <w:r>
+        <w:t>Specification des services (IHM contact)</w:t>
+      </w:r>
+    </w:p>
+    <w:p>
+      <w:pPr>
+        <w:pStyle w:val="Heading1"/>
+      </w:pPr>
+      <w:bookmarkStart w:id="9" w:name="_Toc402943046"/>
       <w:r>
         <w:lastRenderedPageBreak/>
         <w:t>Architecture technique</w:t>
       </w:r>
+      <w:bookmarkEnd w:id="9"/>
+    </w:p>
+    <w:p>
+      <w:bookmarkStart w:id="10" w:name="_GoBack"/>
       <w:bookmarkEnd w:id="10"/>
     </w:p>
     <w:p>
       <w:pPr>
         <w:pStyle w:val="Heading1"/>
       </w:pPr>
-      <w:bookmarkStart w:id="11" w:name="_Toc402902807"/>
+      <w:bookmarkStart w:id="11" w:name="_Toc402943047"/>
       <w:r>
         <w:lastRenderedPageBreak/>
         <w:t>Contacts</w:t>
@@ -1997,7 +2240,7 @@
                           <pic:cNvPicPr/>
                         </pic:nvPicPr>
                         <pic:blipFill rotWithShape="1">
-                          <a:blip r:embed="rId15" cstate="print">
+                          <a:blip r:embed="rId16" cstate="print">
                             <a:extLst>
                               <a:ext uri="{28A0092B-C50C-407E-A947-70E740481C1C}">
                                 <a14:useLocalDpi xmlns:a14="http://schemas.microsoft.com/office/drawing/2010/main" val="0"/>
@@ -2071,7 +2314,7 @@
                           <pic:cNvPicPr/>
                         </pic:nvPicPr>
                         <pic:blipFill>
-                          <a:blip r:embed="rId16" cstate="print">
+                          <a:blip r:embed="rId17" cstate="print">
                             <a:extLst>
                               <a:ext uri="{28A0092B-C50C-407E-A947-70E740481C1C}">
                                 <a14:useLocalDpi xmlns:a14="http://schemas.microsoft.com/office/drawing/2010/main" val="0"/>
@@ -2146,7 +2389,7 @@
                           <pic:cNvPicPr/>
                         </pic:nvPicPr>
                         <pic:blipFill rotWithShape="1">
-                          <a:blip r:embed="rId17" cstate="print">
+                          <a:blip r:embed="rId18" cstate="print">
                             <a:extLst>
                               <a:ext uri="{28A0092B-C50C-407E-A947-70E740481C1C}">
                                 <a14:useLocalDpi xmlns:a14="http://schemas.microsoft.com/office/drawing/2010/main" val="0"/>
@@ -2421,7 +2664,7 @@
                           <pic:cNvPicPr/>
                         </pic:nvPicPr>
                         <pic:blipFill rotWithShape="1">
-                          <a:blip r:embed="rId15" cstate="print">
+                          <a:blip r:embed="rId16" cstate="print">
                             <a:extLst>
                               <a:ext uri="{28A0092B-C50C-407E-A947-70E740481C1C}">
                                 <a14:useLocalDpi xmlns:a14="http://schemas.microsoft.com/office/drawing/2010/main" val="0"/>
@@ -2493,7 +2736,7 @@
                           <pic:cNvPicPr/>
                         </pic:nvPicPr>
                         <pic:blipFill>
-                          <a:blip r:embed="rId16" cstate="print">
+                          <a:blip r:embed="rId17" cstate="print">
                             <a:extLst>
                               <a:ext uri="{28A0092B-C50C-407E-A947-70E740481C1C}">
                                 <a14:useLocalDpi xmlns:a14="http://schemas.microsoft.com/office/drawing/2010/main" val="0"/>
@@ -2566,7 +2809,7 @@
                           <pic:cNvPicPr/>
                         </pic:nvPicPr>
                         <pic:blipFill rotWithShape="1">
-                          <a:blip r:embed="rId17" cstate="print">
+                          <a:blip r:embed="rId18" cstate="print">
                             <a:extLst>
                               <a:ext uri="{28A0092B-C50C-407E-A947-70E740481C1C}">
                                 <a14:useLocalDpi xmlns:a14="http://schemas.microsoft.com/office/drawing/2010/main" val="0"/>
@@ -2673,8 +2916,8 @@
       </w:pPr>
     </w:p>
     <w:sectPr>
-      <w:headerReference w:type="default" r:id="rId18"/>
-      <w:footerReference w:type="default" r:id="rId19"/>
+      <w:headerReference w:type="default" r:id="rId19"/>
+      <w:footerReference w:type="default" r:id="rId20"/>
       <w:pgSz w:w="12240" w:h="15840" w:code="1"/>
       <w:pgMar w:top="2520" w:right="1512" w:bottom="1800" w:left="1512" w:header="1080" w:footer="720" w:gutter="0"/>
       <w:pgNumType w:start="1"/>
@@ -2732,7 +2975,7 @@
       <w:rPr>
         <w:noProof/>
       </w:rPr>
-      <w:t>6</w:t>
+      <w:t>5</w:t>
     </w:r>
     <w:r>
       <w:fldChar w:fldCharType="end"/>
@@ -2820,7 +3063,7 @@
       <w:rPr>
         <w:noProof/>
       </w:rPr>
-      <w:instrText>Conception fonctionnelle détaillée</w:instrText>
+      <w:instrText>Conception globale de l’architecture applicative</w:instrText>
     </w:r>
     <w:r>
       <w:rPr>
@@ -2844,7 +3087,7 @@
       <w:rPr>
         <w:noProof/>
       </w:rPr>
-      <w:instrText>Conception fonctionnelle détaillée</w:instrText>
+      <w:instrText>Conception globale de l’architecture applicative</w:instrText>
     </w:r>
     <w:r>
       <w:rPr>
@@ -2859,7 +3102,7 @@
       <w:rPr>
         <w:noProof/>
       </w:rPr>
-      <w:t>Conception fonctionnelle détaillée</w:t>
+      <w:t>Conception globale de l’architecture applicative</w:t>
     </w:r>
     <w:r>
       <w:fldChar w:fldCharType="end"/>
@@ -20660,6 +20903,7 @@
     <w:rsid w:val="0073175A"/>
     <w:rsid w:val="00770BB3"/>
     <w:rsid w:val="00A312EA"/>
+    <w:rsid w:val="00DA6DFE"/>
     <w:rsid w:val="00E70D55"/>
     <w:rsid w:val="00ED66D0"/>
     <w:rsid w:val="00F937D2"/>
@@ -21545,18 +21789,18 @@
 </file>
 
 <file path=customXml/item2.xml><?xml version="1.0" encoding="utf-8"?>
+<mappings xmlns="http://schemas.microsoft.com/pics">
+  <picture>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</picture>
+</mappings>
+</file>
+
+<file path=customXml/item3.xml><?xml version="1.0" encoding="utf-8"?>
 <?mso-contentType ?>
 <FormTemplates xmlns="http://schemas.microsoft.com/sharepoint/v3/contenttype/forms">
   <Display>DocumentLibraryForm</Display>
   <Edit>AssetEditForm</Edit>
   <New>DocumentLibraryForm</New>
 </FormTemplates>
-</file>
-
-<file path=customXml/item3.xml><?xml version="1.0" encoding="utf-8"?>
-<mappings xmlns="http://schemas.microsoft.com/pics">
-  <picture>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</picture>
-</mappings>
 </file>
 
 <file path=customXml/item4.xml><?xml version="1.0" encoding="utf-8"?>
@@ -21572,6 +21816,14 @@
 </file>
 
 <file path=customXml/itemProps2.xml><?xml version="1.0" encoding="utf-8"?>
+<ds:datastoreItem xmlns:ds="http://schemas.openxmlformats.org/officeDocument/2006/customXml" ds:itemID="{F679E4D8-73D9-412D-B716-777944E71373}">
+  <ds:schemaRefs>
+    <ds:schemaRef ds:uri="http://schemas.microsoft.com/pics"/>
+  </ds:schemaRefs>
+</ds:datastoreItem>
+</file>
+
+<file path=customXml/itemProps3.xml><?xml version="1.0" encoding="utf-8"?>
 <ds:datastoreItem xmlns:ds="http://schemas.openxmlformats.org/officeDocument/2006/customXml" ds:itemID="{2F9ACB35-92A4-4D3B-9363-393A8469DF5C}">
   <ds:schemaRefs>
     <ds:schemaRef ds:uri="http://schemas.microsoft.com/sharepoint/v3/contenttype/forms"/>
@@ -21579,16 +21831,8 @@
 </ds:datastoreItem>
 </file>
 
-<file path=customXml/itemProps3.xml><?xml version="1.0" encoding="utf-8"?>
-<ds:datastoreItem xmlns:ds="http://schemas.openxmlformats.org/officeDocument/2006/customXml" ds:itemID="{F679E4D8-73D9-412D-B716-777944E71373}">
-  <ds:schemaRefs>
-    <ds:schemaRef ds:uri="http://schemas.microsoft.com/pics"/>
-  </ds:schemaRefs>
-</ds:datastoreItem>
-</file>
-
 <file path=customXml/itemProps4.xml><?xml version="1.0" encoding="utf-8"?>
-<ds:datastoreItem xmlns:ds="http://schemas.openxmlformats.org/officeDocument/2006/customXml" ds:itemID="{F2C6EA00-7981-492E-B3A3-8F96D33B4219}">
+<ds:datastoreItem xmlns:ds="http://schemas.openxmlformats.org/officeDocument/2006/customXml" ds:itemID="{A425E838-EDD2-48A3-89ED-5E06C5A24B67}">
   <ds:schemaRefs>
     <ds:schemaRef ds:uri="http://schemas.openxmlformats.org/officeDocument/2006/bibliography"/>
   </ds:schemaRefs>

</xml_diff>

<commit_message>
CR : SMA + SOM :alarm_clock: D�coupage :monkey_face:
</commit_message>
<xml_diff>
--- a/CompteRendu/CR.docx
+++ b/CompteRendu/CR.docx
@@ -33,7 +33,7 @@
             <mc:AlternateContent>
               <mc:Choice Requires="wps">
                 <w:drawing>
-                  <wp:anchor distT="0" distB="0" distL="114300" distR="114300" simplePos="0" relativeHeight="251659264" behindDoc="0" locked="0" layoutInCell="1" allowOverlap="0">
+                  <wp:anchor distT="0" distB="0" distL="114300" distR="114300" simplePos="0" relativeHeight="251659264" behindDoc="0" locked="0" layoutInCell="1" allowOverlap="0" wp14:anchorId="027AB2F4" wp14:editId="382FECB2">
                     <wp:simplePos x="0" y="0"/>
                     <wp:positionH relativeFrom="page">
                       <wp:align>center</wp:align>
@@ -182,7 +182,7 @@
               </mc:Choice>
               <mc:Fallback>
                 <w:pict>
-                  <v:shapetype id="_x0000_t202" coordsize="21600,21600" o:spt="202" path="m,l,21600r21600,l21600,xe">
+                  <v:shapetype w14:anchorId="027AB2F4" id="_x0000_t202" coordsize="21600,21600" o:spt="202" path="m,l,21600r21600,l21600,xe">
                     <v:stroke joinstyle="miter"/>
                     <v:path gradientshapeok="t" o:connecttype="rect"/>
                   </v:shapetype>
@@ -288,7 +288,7 @@
               <w:lang w:eastAsia="fr-FR"/>
             </w:rPr>
             <w:drawing>
-              <wp:anchor distT="0" distB="0" distL="114300" distR="114300" simplePos="0" relativeHeight="251660288" behindDoc="1" locked="0" layoutInCell="1" allowOverlap="0">
+              <wp:anchor distT="0" distB="0" distL="114300" distR="114300" simplePos="0" relativeHeight="251660288" behindDoc="1" locked="0" layoutInCell="1" allowOverlap="0" wp14:anchorId="21982908" wp14:editId="656AE382">
                 <wp:simplePos x="0" y="0"/>
                 <wp:positionH relativeFrom="page">
                   <wp:align>center</wp:align>
@@ -1640,131 +1640,37 @@
         <w:t>Client, Produit</w:t>
       </w:r>
       <w:r>
-        <w:t xml:space="preserve"> participants dans ce modèle conceptuel restent identiques à ceux précédemment spécifiés.</w:t>
+        <w:t xml:space="preserve"> participants dans ce modèle conceptuel restent identiques à ceux précédemment </w:t>
+      </w:r>
+      <w:commentRangeStart w:id="5"/>
+      <w:r>
+        <w:t>spécifiés</w:t>
+      </w:r>
+      <w:commentRangeEnd w:id="5"/>
+      <w:r>
+        <w:rPr>
+          <w:rStyle w:val="CommentReference"/>
+        </w:rPr>
+        <w:commentReference w:id="5"/>
+      </w:r>
+      <w:r>
+        <w:t>.</w:t>
       </w:r>
     </w:p>
     <w:p>
       <w:pPr>
         <w:pStyle w:val="ListParagraph"/>
       </w:pPr>
-      <w:r>
-        <w:rPr>
-          <w:noProof/>
-          <w:lang w:eastAsia="fr-FR"/>
-        </w:rPr>
-        <w:lastRenderedPageBreak/>
-        <w:drawing>
-          <wp:inline distT="0" distB="0" distL="0" distR="0" wp14:anchorId="031DB722" wp14:editId="26073A64">
-            <wp:extent cx="5180330" cy="7315200"/>
-            <wp:effectExtent l="0" t="0" r="1270" b="0"/>
-            <wp:docPr id="10" name="Picture 10"/>
-            <wp:cNvGraphicFramePr>
-              <a:graphicFrameLocks xmlns:a="http://schemas.openxmlformats.org/drawingml/2006/main" noChangeAspect="1"/>
-            </wp:cNvGraphicFramePr>
-            <a:graphic xmlns:a="http://schemas.openxmlformats.org/drawingml/2006/main">
-              <a:graphicData uri="http://schemas.openxmlformats.org/drawingml/2006/picture">
-                <pic:pic xmlns:pic="http://schemas.openxmlformats.org/drawingml/2006/picture">
-                  <pic:nvPicPr>
-                    <pic:cNvPr id="10" name="2.png"/>
-                    <pic:cNvPicPr/>
-                  </pic:nvPicPr>
-                  <pic:blipFill>
-                    <a:blip r:embed="rId13">
-                      <a:extLst>
-                        <a:ext uri="{28A0092B-C50C-407E-A947-70E740481C1C}">
-                          <a14:useLocalDpi xmlns:a14="http://schemas.microsoft.com/office/drawing/2010/main" val="0"/>
-                        </a:ext>
-                      </a:extLst>
-                    </a:blip>
-                    <a:stretch>
-                      <a:fillRect/>
-                    </a:stretch>
-                  </pic:blipFill>
-                  <pic:spPr>
-                    <a:xfrm>
-                      <a:off x="0" y="0"/>
-                      <a:ext cx="5180330" cy="7315200"/>
-                    </a:xfrm>
-                    <a:prstGeom prst="rect">
-                      <a:avLst/>
-                    </a:prstGeom>
-                  </pic:spPr>
-                </pic:pic>
-              </a:graphicData>
-            </a:graphic>
-          </wp:inline>
-        </w:drawing>
-      </w:r>
-    </w:p>
-    <w:p>
-      <w:pPr>
-        <w:jc w:val="center"/>
-      </w:pPr>
-      <w:r>
-        <w:rPr>
-          <w:noProof/>
-          <w:lang w:eastAsia="fr-FR"/>
-        </w:rPr>
-        <w:lastRenderedPageBreak/>
-        <w:drawing>
-          <wp:inline distT="0" distB="0" distL="0" distR="0" wp14:anchorId="38DF9952" wp14:editId="7509BAF3">
-            <wp:extent cx="5471160" cy="7315200"/>
-            <wp:effectExtent l="0" t="0" r="0" b="0"/>
-            <wp:docPr id="11" name="Picture 11"/>
-            <wp:cNvGraphicFramePr>
-              <a:graphicFrameLocks xmlns:a="http://schemas.openxmlformats.org/drawingml/2006/main" noChangeAspect="1"/>
-            </wp:cNvGraphicFramePr>
-            <a:graphic xmlns:a="http://schemas.openxmlformats.org/drawingml/2006/main">
-              <a:graphicData uri="http://schemas.openxmlformats.org/drawingml/2006/picture">
-                <pic:pic xmlns:pic="http://schemas.openxmlformats.org/drawingml/2006/picture">
-                  <pic:nvPicPr>
-                    <pic:cNvPr id="11" name="Decoupage.png"/>
-                    <pic:cNvPicPr/>
-                  </pic:nvPicPr>
-                  <pic:blipFill>
-                    <a:blip r:embed="rId14">
-                      <a:extLst>
-                        <a:ext uri="{28A0092B-C50C-407E-A947-70E740481C1C}">
-                          <a14:useLocalDpi xmlns:a14="http://schemas.microsoft.com/office/drawing/2010/main" val="0"/>
-                        </a:ext>
-                      </a:extLst>
-                    </a:blip>
-                    <a:stretch>
-                      <a:fillRect/>
-                    </a:stretch>
-                  </pic:blipFill>
-                  <pic:spPr>
-                    <a:xfrm>
-                      <a:off x="0" y="0"/>
-                      <a:ext cx="5471160" cy="7315200"/>
-                    </a:xfrm>
-                    <a:prstGeom prst="rect">
-                      <a:avLst/>
-                    </a:prstGeom>
-                  </pic:spPr>
-                </pic:pic>
-              </a:graphicData>
-            </a:graphic>
-          </wp:inline>
-        </w:drawing>
-      </w:r>
-      <w:r>
-        <w:rPr>
-          <w:rStyle w:val="FootnoteReference"/>
-        </w:rPr>
-        <w:footnoteReference w:id="1"/>
-      </w:r>
     </w:p>
     <w:p>
       <w:pPr>
         <w:pStyle w:val="Heading2"/>
       </w:pPr>
-      <w:bookmarkStart w:id="5" w:name="_Toc402943042"/>
+      <w:bookmarkStart w:id="6" w:name="_Toc402943042"/>
       <w:r>
-        <w:lastRenderedPageBreak/>
         <w:t>Cycle de vie des objets metiers</w:t>
       </w:r>
-      <w:bookmarkEnd w:id="5"/>
+      <w:bookmarkEnd w:id="6"/>
     </w:p>
     <w:p>
       <w:r>
@@ -1860,7 +1766,7 @@
           <w:lang w:eastAsia="fr-FR"/>
         </w:rPr>
         <w:drawing>
-          <wp:inline distT="0" distB="0" distL="0" distR="0">
+          <wp:inline distT="0" distB="0" distL="0" distR="0" wp14:anchorId="50A6D6A1" wp14:editId="2B84C79D">
             <wp:extent cx="5280660" cy="3572009"/>
             <wp:effectExtent l="0" t="0" r="0" b="9525"/>
             <wp:docPr id="2" name="Picture 2"/>
@@ -1906,11 +1812,11 @@
       <w:pPr>
         <w:pStyle w:val="Heading2"/>
       </w:pPr>
-      <w:bookmarkStart w:id="6" w:name="_Toc402943043"/>
+      <w:bookmarkStart w:id="7" w:name="_Toc402943043"/>
       <w:r>
         <w:t>Choix de l’environnement technique</w:t>
       </w:r>
-      <w:bookmarkEnd w:id="6"/>
+      <w:bookmarkEnd w:id="7"/>
     </w:p>
     <w:p>
       <w:r>
@@ -1929,7 +1835,11 @@
         <w:t xml:space="preserve">. </w:t>
       </w:r>
       <w:r>
-        <w:t>Cette dernière bénéficiera des avantages du modèle Client/Serveur à savoir une centralisation globale des données</w:t>
+        <w:t xml:space="preserve">Cette dernière bénéficiera des avantages du modèle Client/Serveur à </w:t>
+      </w:r>
+      <w:r>
+        <w:lastRenderedPageBreak/>
+        <w:t>savoir une centralisation globale des données</w:t>
       </w:r>
       <w:r>
         <w:t xml:space="preserve"> </w:t>
@@ -1977,19 +1887,37 @@
       <w:pPr>
         <w:pStyle w:val="Heading1"/>
       </w:pPr>
-      <w:bookmarkStart w:id="7" w:name="_Toc402943044"/>
+      <w:bookmarkStart w:id="8" w:name="_Toc402943044"/>
       <w:r>
         <w:lastRenderedPageBreak/>
         <w:t>Conception fonctionnelle détaillée</w:t>
       </w:r>
-      <w:bookmarkEnd w:id="7"/>
+      <w:bookmarkEnd w:id="8"/>
     </w:p>
     <w:p>
       <w:pPr>
         <w:pStyle w:val="Heading2"/>
       </w:pPr>
       <w:r>
-        <w:t>Diagrammes d’activité &amp; SMA :</w:t>
+        <w:t xml:space="preserve">Diagrammes d’activité &amp; </w:t>
+      </w:r>
+      <w:commentRangeStart w:id="9"/>
+      <w:r>
+        <w:t>SMA</w:t>
+      </w:r>
+      <w:commentRangeEnd w:id="9"/>
+      <w:r>
+        <w:rPr>
+          <w:rStyle w:val="CommentReference"/>
+          <w:rFonts w:asciiTheme="minorHAnsi" w:eastAsiaTheme="minorHAnsi" w:hAnsiTheme="minorHAnsi" w:cstheme="minorBidi"/>
+          <w:caps w:val="0"/>
+          <w:color w:val="595959" w:themeColor="text1" w:themeTint="A6"/>
+          <w14:ligatures w14:val="none"/>
+        </w:rPr>
+        <w:commentReference w:id="9"/>
+      </w:r>
+      <w:r>
+        <w:t> :</w:t>
       </w:r>
     </w:p>
     <w:p/>
@@ -2001,7 +1929,25 @@
         <w:pStyle w:val="Heading2"/>
       </w:pPr>
       <w:r>
-        <w:t>Spécification IHM centrée OM :</w:t>
+        <w:t xml:space="preserve">Spécification IHM centrée </w:t>
+      </w:r>
+      <w:commentRangeStart w:id="10"/>
+      <w:r>
+        <w:t>OM</w:t>
+      </w:r>
+      <w:commentRangeEnd w:id="10"/>
+      <w:r>
+        <w:rPr>
+          <w:rStyle w:val="CommentReference"/>
+          <w:rFonts w:asciiTheme="minorHAnsi" w:eastAsiaTheme="minorHAnsi" w:hAnsiTheme="minorHAnsi" w:cstheme="minorBidi"/>
+          <w:caps w:val="0"/>
+          <w:color w:val="595959" w:themeColor="text1" w:themeTint="A6"/>
+          <w14:ligatures w14:val="none"/>
+        </w:rPr>
+        <w:commentReference w:id="10"/>
+      </w:r>
+      <w:r>
+        <w:t> :</w:t>
       </w:r>
     </w:p>
     <w:p>
@@ -2034,12 +1980,12 @@
       <w:pPr>
         <w:pStyle w:val="Heading1"/>
       </w:pPr>
-      <w:bookmarkStart w:id="8" w:name="_Toc402943045"/>
+      <w:bookmarkStart w:id="11" w:name="_Toc402943045"/>
       <w:r>
         <w:lastRenderedPageBreak/>
         <w:t>Conception applicative détaillée</w:t>
       </w:r>
-      <w:bookmarkEnd w:id="8"/>
+      <w:bookmarkEnd w:id="11"/>
     </w:p>
     <w:p>
       <w:pPr>
@@ -2062,29 +2008,761 @@
     </w:p>
     <w:p>
       <w:pPr>
+        <w:pStyle w:val="Heading3"/>
+      </w:pPr>
+      <w:r>
+        <w:t>Consulter Contacts de l’agence :</w:t>
+      </w:r>
+    </w:p>
+    <w:tbl>
+      <w:tblPr>
+        <w:tblStyle w:val="PlainTable1"/>
+        <w:tblW w:w="0" w:type="auto"/>
+        <w:tblLook w:val="04A0" w:firstRow="1" w:lastRow="0" w:firstColumn="1" w:lastColumn="0" w:noHBand="0" w:noVBand="1"/>
+      </w:tblPr>
+      <w:tblGrid>
+        <w:gridCol w:w="4603"/>
+        <w:gridCol w:w="4603"/>
+      </w:tblGrid>
+      <w:tr>
+        <w:trPr>
+          <w:cnfStyle w:val="100000000000" w:firstRow="1" w:lastRow="0" w:firstColumn="0" w:lastColumn="0" w:oddVBand="0" w:evenVBand="0" w:oddHBand="0" w:evenHBand="0" w:firstRowFirstColumn="0" w:firstRowLastColumn="0" w:lastRowFirstColumn="0" w:lastRowLastColumn="0"/>
+        </w:trPr>
+        <w:tc>
+          <w:tcPr>
+            <w:cnfStyle w:val="001000000000" w:firstRow="0" w:lastRow="0" w:firstColumn="1" w:lastColumn="0" w:oddVBand="0" w:evenVBand="0" w:oddHBand="0" w:evenHBand="0" w:firstRowFirstColumn="0" w:firstRowLastColumn="0" w:lastRowFirstColumn="0" w:lastRowLastColumn="0"/>
+            <w:tcW w:w="9206" w:type="dxa"/>
+            <w:gridSpan w:val="2"/>
+          </w:tcPr>
+          <w:p>
+            <w:r>
+              <w:t>SM2 : GetListeContactsPrévus</w:t>
+            </w:r>
+          </w:p>
+          <w:p>
+            <w:r>
+              <w:t>SOM Liés : GetListeClients (SOM3), GetContactsPrévus (SOM4)</w:t>
+            </w:r>
+          </w:p>
+        </w:tc>
+      </w:tr>
+      <w:tr>
+        <w:trPr>
+          <w:cnfStyle w:val="000000100000" w:firstRow="0" w:lastRow="0" w:firstColumn="0" w:lastColumn="0" w:oddVBand="0" w:evenVBand="0" w:oddHBand="1" w:evenHBand="0" w:firstRowFirstColumn="0" w:firstRowLastColumn="0" w:lastRowFirstColumn="0" w:lastRowLastColumn="0"/>
+        </w:trPr>
+        <w:tc>
+          <w:tcPr>
+            <w:cnfStyle w:val="001000000000" w:firstRow="0" w:lastRow="0" w:firstColumn="1" w:lastColumn="0" w:oddVBand="0" w:evenVBand="0" w:oddHBand="0" w:evenHBand="0" w:firstRowFirstColumn="0" w:firstRowLastColumn="0" w:lastRowFirstColumn="0" w:lastRowLastColumn="0"/>
+            <w:tcW w:w="4603" w:type="dxa"/>
+          </w:tcPr>
+          <w:p>
+            <w:pPr>
+              <w:rPr>
+                <w:b w:val="0"/>
+                <w:bCs w:val="0"/>
+              </w:rPr>
+            </w:pPr>
+            <w:r>
+              <w:rPr>
+                <w:u w:val="single"/>
+              </w:rPr>
+              <w:t>Entrée</w:t>
+            </w:r>
+            <w:r>
+              <w:rPr>
+                <w:b w:val="0"/>
+              </w:rPr>
+              <w:t> : idAgence</w:t>
+            </w:r>
+          </w:p>
+        </w:tc>
+        <w:tc>
+          <w:tcPr>
+            <w:tcW w:w="4603" w:type="dxa"/>
+          </w:tcPr>
+          <w:p>
+            <w:pPr>
+              <w:cnfStyle w:val="000000100000" w:firstRow="0" w:lastRow="0" w:firstColumn="0" w:lastColumn="0" w:oddVBand="0" w:evenVBand="0" w:oddHBand="1" w:evenHBand="0" w:firstRowFirstColumn="0" w:firstRowLastColumn="0" w:lastRowFirstColumn="0" w:lastRowLastColumn="0"/>
+            </w:pPr>
+            <w:r>
+              <w:rPr>
+                <w:b/>
+                <w:u w:val="single"/>
+              </w:rPr>
+              <w:t>Sortie</w:t>
+            </w:r>
+            <w:r>
+              <w:t> : liste&lt;ContactPrévu,MotifContact,Client&gt;</w:t>
+            </w:r>
+          </w:p>
+        </w:tc>
+      </w:tr>
+      <w:tr>
+        <w:tc>
+          <w:tcPr>
+            <w:cnfStyle w:val="001000000000" w:firstRow="0" w:lastRow="0" w:firstColumn="1" w:lastColumn="0" w:oddVBand="0" w:evenVBand="0" w:oddHBand="0" w:evenHBand="0" w:firstRowFirstColumn="0" w:firstRowLastColumn="0" w:lastRowFirstColumn="0" w:lastRowLastColumn="0"/>
+            <w:tcW w:w="9206" w:type="dxa"/>
+            <w:gridSpan w:val="2"/>
+          </w:tcPr>
+          <w:p>
+            <w:r>
+              <w:t xml:space="preserve">Ce service métier renvoie une liste de contacts liés à une agence, chaque contact est accompagné </w:t>
+            </w:r>
+            <w:r>
+              <w:t>d’un motif ainsi que les clients concernés.</w:t>
+            </w:r>
+          </w:p>
+        </w:tc>
+      </w:tr>
+      <w:tr>
+        <w:trPr>
+          <w:cnfStyle w:val="000000100000" w:firstRow="0" w:lastRow="0" w:firstColumn="0" w:lastColumn="0" w:oddVBand="0" w:evenVBand="0" w:oddHBand="1" w:evenHBand="0" w:firstRowFirstColumn="0" w:firstRowLastColumn="0" w:lastRowFirstColumn="0" w:lastRowLastColumn="0"/>
+        </w:trPr>
+        <w:tc>
+          <w:tcPr>
+            <w:cnfStyle w:val="001000000000" w:firstRow="0" w:lastRow="0" w:firstColumn="1" w:lastColumn="0" w:oddVBand="0" w:evenVBand="0" w:oddHBand="0" w:evenHBand="0" w:firstRowFirstColumn="0" w:firstRowLastColumn="0" w:lastRowFirstColumn="0" w:lastRowLastColumn="0"/>
+            <w:tcW w:w="9206" w:type="dxa"/>
+            <w:gridSpan w:val="2"/>
+          </w:tcPr>
+          <w:p>
+            <w:pPr>
+              <w:rPr>
+                <w:b w:val="0"/>
+              </w:rPr>
+            </w:pPr>
+            <w:r>
+              <w:rPr>
+                <w:u w:val="single"/>
+              </w:rPr>
+              <w:t>Procédure</w:t>
+            </w:r>
+            <w:r>
+              <w:rPr>
+                <w:b w:val="0"/>
+              </w:rPr>
+              <w:t> :</w:t>
+            </w:r>
+          </w:p>
+          <w:p>
+            <w:pPr>
+              <w:pStyle w:val="ListParagraph"/>
+              <w:numPr>
+                <w:ilvl w:val="0"/>
+                <w:numId w:val="24"/>
+              </w:numPr>
+              <w:rPr>
+                <w:b w:val="0"/>
+              </w:rPr>
+            </w:pPr>
+            <w:r>
+              <w:rPr>
+                <w:b w:val="0"/>
+              </w:rPr>
+              <w:t>Lister les clients de l’agence (SOM3)</w:t>
+            </w:r>
+          </w:p>
+          <w:p>
+            <w:pPr>
+              <w:pStyle w:val="ListParagraph"/>
+              <w:numPr>
+                <w:ilvl w:val="0"/>
+                <w:numId w:val="24"/>
+              </w:numPr>
+              <w:rPr>
+                <w:b w:val="0"/>
+              </w:rPr>
+            </w:pPr>
+            <w:r>
+              <w:rPr>
+                <w:b w:val="0"/>
+              </w:rPr>
+              <w:t>Pour chaque client, lister ses contacts prévus en plus des motifs (SOM4)</w:t>
+            </w:r>
+          </w:p>
+        </w:tc>
+      </w:tr>
+    </w:tbl>
+    <w:p/>
+    <w:tbl>
+      <w:tblPr>
+        <w:tblStyle w:val="PlainTable1"/>
+        <w:tblW w:w="0" w:type="auto"/>
+        <w:tblLook w:val="04A0" w:firstRow="1" w:lastRow="0" w:firstColumn="1" w:lastColumn="0" w:noHBand="0" w:noVBand="1"/>
+      </w:tblPr>
+      <w:tblGrid>
+        <w:gridCol w:w="4601"/>
+        <w:gridCol w:w="4605"/>
+      </w:tblGrid>
+      <w:tr>
+        <w:trPr>
+          <w:cnfStyle w:val="100000000000" w:firstRow="1" w:lastRow="0" w:firstColumn="0" w:lastColumn="0" w:oddVBand="0" w:evenVBand="0" w:oddHBand="0" w:evenHBand="0" w:firstRowFirstColumn="0" w:firstRowLastColumn="0" w:lastRowFirstColumn="0" w:lastRowLastColumn="0"/>
+        </w:trPr>
+        <w:tc>
+          <w:tcPr>
+            <w:cnfStyle w:val="001000000000" w:firstRow="0" w:lastRow="0" w:firstColumn="1" w:lastColumn="0" w:oddVBand="0" w:evenVBand="0" w:oddHBand="0" w:evenHBand="0" w:firstRowFirstColumn="0" w:firstRowLastColumn="0" w:lastRowFirstColumn="0" w:lastRowLastColumn="0"/>
+            <w:tcW w:w="4608" w:type="dxa"/>
+          </w:tcPr>
+          <w:p>
+            <w:r>
+              <w:t>SOM3 : GetListeClient</w:t>
+            </w:r>
+          </w:p>
+        </w:tc>
+        <w:tc>
+          <w:tcPr>
+            <w:tcW w:w="4608" w:type="dxa"/>
+          </w:tcPr>
+          <w:p>
+            <w:pPr>
+              <w:cnfStyle w:val="100000000000" w:firstRow="1" w:lastRow="0" w:firstColumn="0" w:lastColumn="0" w:oddVBand="0" w:evenVBand="0" w:oddHBand="0" w:evenHBand="0" w:firstRowFirstColumn="0" w:firstRowLastColumn="0" w:lastRowFirstColumn="0" w:lastRowLastColumn="0"/>
+            </w:pPr>
+            <w:r>
+              <w:t>SOM4 : GetContactsPrévus</w:t>
+            </w:r>
+          </w:p>
+        </w:tc>
+      </w:tr>
+      <w:tr>
+        <w:trPr>
+          <w:cnfStyle w:val="000000100000" w:firstRow="0" w:lastRow="0" w:firstColumn="0" w:lastColumn="0" w:oddVBand="0" w:evenVBand="0" w:oddHBand="1" w:evenHBand="0" w:firstRowFirstColumn="0" w:firstRowLastColumn="0" w:lastRowFirstColumn="0" w:lastRowLastColumn="0"/>
+        </w:trPr>
+        <w:tc>
+          <w:tcPr>
+            <w:cnfStyle w:val="001000000000" w:firstRow="0" w:lastRow="0" w:firstColumn="1" w:lastColumn="0" w:oddVBand="0" w:evenVBand="0" w:oddHBand="0" w:evenHBand="0" w:firstRowFirstColumn="0" w:firstRowLastColumn="0" w:lastRowFirstColumn="0" w:lastRowLastColumn="0"/>
+            <w:tcW w:w="4608" w:type="dxa"/>
+          </w:tcPr>
+          <w:p>
+            <w:pPr>
+              <w:rPr>
+                <w:b w:val="0"/>
+              </w:rPr>
+            </w:pPr>
+            <w:r>
+              <w:rPr>
+                <w:u w:val="single"/>
+              </w:rPr>
+              <w:t>Bloc</w:t>
+            </w:r>
+            <w:r>
+              <w:rPr>
+                <w:b w:val="0"/>
+              </w:rPr>
+              <w:t> : Client</w:t>
+            </w:r>
+          </w:p>
+          <w:p>
+            <w:pPr>
+              <w:rPr>
+                <w:b w:val="0"/>
+              </w:rPr>
+            </w:pPr>
+            <w:r>
+              <w:rPr>
+                <w:u w:val="single"/>
+              </w:rPr>
+              <w:t>Entités</w:t>
+            </w:r>
+            <w:r>
+              <w:rPr>
+                <w:b w:val="0"/>
+              </w:rPr>
+              <w:t> : Client</w:t>
+            </w:r>
+          </w:p>
+        </w:tc>
+        <w:tc>
+          <w:tcPr>
+            <w:tcW w:w="4608" w:type="dxa"/>
+          </w:tcPr>
+          <w:p>
+            <w:pPr>
+              <w:cnfStyle w:val="000000100000" w:firstRow="0" w:lastRow="0" w:firstColumn="0" w:lastColumn="0" w:oddVBand="0" w:evenVBand="0" w:oddHBand="1" w:evenHBand="0" w:firstRowFirstColumn="0" w:firstRowLastColumn="0" w:lastRowFirstColumn="0" w:lastRowLastColumn="0"/>
+            </w:pPr>
+            <w:r>
+              <w:rPr>
+                <w:b/>
+                <w:u w:val="single"/>
+              </w:rPr>
+              <w:t>Bloc</w:t>
+            </w:r>
+            <w:r>
+              <w:t> : Contact</w:t>
+            </w:r>
+          </w:p>
+          <w:p>
+            <w:pPr>
+              <w:cnfStyle w:val="000000100000" w:firstRow="0" w:lastRow="0" w:firstColumn="0" w:lastColumn="0" w:oddVBand="0" w:evenVBand="0" w:oddHBand="1" w:evenHBand="0" w:firstRowFirstColumn="0" w:firstRowLastColumn="0" w:lastRowFirstColumn="0" w:lastRowLastColumn="0"/>
+            </w:pPr>
+            <w:r>
+              <w:rPr>
+                <w:b/>
+                <w:u w:val="single"/>
+              </w:rPr>
+              <w:t>Entités</w:t>
+            </w:r>
+            <w:r>
+              <w:t> : ContactPrévu || MotifContact</w:t>
+            </w:r>
+          </w:p>
+        </w:tc>
+      </w:tr>
+      <w:tr>
+        <w:tc>
+          <w:tcPr>
+            <w:cnfStyle w:val="001000000000" w:firstRow="0" w:lastRow="0" w:firstColumn="1" w:lastColumn="0" w:oddVBand="0" w:evenVBand="0" w:oddHBand="0" w:evenHBand="0" w:firstRowFirstColumn="0" w:firstRowLastColumn="0" w:lastRowFirstColumn="0" w:lastRowLastColumn="0"/>
+            <w:tcW w:w="4608" w:type="dxa"/>
+          </w:tcPr>
+          <w:p>
+            <w:pPr>
+              <w:rPr>
+                <w:b w:val="0"/>
+              </w:rPr>
+            </w:pPr>
+            <w:r>
+              <w:rPr>
+                <w:u w:val="single"/>
+              </w:rPr>
+              <w:t>Entrée</w:t>
+            </w:r>
+            <w:r>
+              <w:rPr>
+                <w:b w:val="0"/>
+              </w:rPr>
+              <w:t> : idAgence | Sortie : liste&lt;Client&gt;</w:t>
+            </w:r>
+          </w:p>
+        </w:tc>
+        <w:tc>
+          <w:tcPr>
+            <w:tcW w:w="4608" w:type="dxa"/>
+          </w:tcPr>
+          <w:p>
+            <w:pPr>
+              <w:cnfStyle w:val="000000000000" w:firstRow="0" w:lastRow="0" w:firstColumn="0" w:lastColumn="0" w:oddVBand="0" w:evenVBand="0" w:oddHBand="0" w:evenHBand="0" w:firstRowFirstColumn="0" w:firstRowLastColumn="0" w:lastRowFirstColumn="0" w:lastRowLastColumn="0"/>
+            </w:pPr>
+            <w:r>
+              <w:rPr>
+                <w:b/>
+                <w:u w:val="single"/>
+              </w:rPr>
+              <w:t>Entrée</w:t>
+            </w:r>
+            <w:r>
+              <w:t> : IdClient | Sortie : liste&lt;ContactPrévu,MotifContact&gt;</w:t>
+            </w:r>
+          </w:p>
+        </w:tc>
+      </w:tr>
+      <w:tr>
+        <w:trPr>
+          <w:cnfStyle w:val="000000100000" w:firstRow="0" w:lastRow="0" w:firstColumn="0" w:lastColumn="0" w:oddVBand="0" w:evenVBand="0" w:oddHBand="1" w:evenHBand="0" w:firstRowFirstColumn="0" w:firstRowLastColumn="0" w:lastRowFirstColumn="0" w:lastRowLastColumn="0"/>
+        </w:trPr>
+        <w:tc>
+          <w:tcPr>
+            <w:cnfStyle w:val="001000000000" w:firstRow="0" w:lastRow="0" w:firstColumn="1" w:lastColumn="0" w:oddVBand="0" w:evenVBand="0" w:oddHBand="0" w:evenHBand="0" w:firstRowFirstColumn="0" w:firstRowLastColumn="0" w:lastRowFirstColumn="0" w:lastRowLastColumn="0"/>
+            <w:tcW w:w="4608" w:type="dxa"/>
+          </w:tcPr>
+          <w:p>
+            <w:pPr>
+              <w:rPr>
+                <w:b w:val="0"/>
+              </w:rPr>
+            </w:pPr>
+            <w:r>
+              <w:rPr>
+                <w:b w:val="0"/>
+              </w:rPr>
+              <w:t>Renvoyer la liste de clients gérés par l’agence</w:t>
+            </w:r>
+          </w:p>
+        </w:tc>
+        <w:tc>
+          <w:tcPr>
+            <w:tcW w:w="4608" w:type="dxa"/>
+          </w:tcPr>
+          <w:p>
+            <w:pPr>
+              <w:cnfStyle w:val="000000100000" w:firstRow="0" w:lastRow="0" w:firstColumn="0" w:lastColumn="0" w:oddVBand="0" w:evenVBand="0" w:oddHBand="1" w:evenHBand="0" w:firstRowFirstColumn="0" w:firstRowLastColumn="0" w:lastRowFirstColumn="0" w:lastRowLastColumn="0"/>
+            </w:pPr>
+            <w:r>
+              <w:t>Renvoyer la liste des contacts prévus liés à un client particulier</w:t>
+            </w:r>
+          </w:p>
+        </w:tc>
+      </w:tr>
+    </w:tbl>
+    <w:p/>
+    <w:p>
+      <w:pPr>
+        <w:pStyle w:val="Heading3"/>
+      </w:pPr>
+      <w:r>
+        <w:t xml:space="preserve">Affecter Agent à </w:t>
+      </w:r>
+      <w:commentRangeStart w:id="12"/>
+      <w:r>
+        <w:t>Contact</w:t>
+      </w:r>
+      <w:commentRangeEnd w:id="12"/>
+      <w:r>
+        <w:rPr>
+          <w:rStyle w:val="CommentReference"/>
+          <w:rFonts w:asciiTheme="minorHAnsi" w:eastAsiaTheme="minorHAnsi" w:hAnsiTheme="minorHAnsi" w:cstheme="minorBidi"/>
+          <w:b w:val="0"/>
+          <w:bCs w:val="0"/>
+          <w:color w:val="595959" w:themeColor="text1" w:themeTint="A6"/>
+          <w14:ligatures w14:val="none"/>
+        </w:rPr>
+        <w:commentReference w:id="12"/>
+      </w:r>
+      <w:r>
+        <w:t> :</w:t>
+      </w:r>
+    </w:p>
+    <w:tbl>
+      <w:tblPr>
+        <w:tblStyle w:val="PlainTable1"/>
+        <w:tblW w:w="0" w:type="auto"/>
+        <w:tblLook w:val="04A0" w:firstRow="1" w:lastRow="0" w:firstColumn="1" w:lastColumn="0" w:noHBand="0" w:noVBand="1"/>
+      </w:tblPr>
+      <w:tblGrid>
+        <w:gridCol w:w="4603"/>
+        <w:gridCol w:w="4603"/>
+      </w:tblGrid>
+      <w:tr>
+        <w:trPr>
+          <w:cnfStyle w:val="100000000000" w:firstRow="1" w:lastRow="0" w:firstColumn="0" w:lastColumn="0" w:oddVBand="0" w:evenVBand="0" w:oddHBand="0" w:evenHBand="0" w:firstRowFirstColumn="0" w:firstRowLastColumn="0" w:lastRowFirstColumn="0" w:lastRowLastColumn="0"/>
+        </w:trPr>
+        <w:tc>
+          <w:tcPr>
+            <w:cnfStyle w:val="001000000000" w:firstRow="0" w:lastRow="0" w:firstColumn="1" w:lastColumn="0" w:oddVBand="0" w:evenVBand="0" w:oddHBand="0" w:evenHBand="0" w:firstRowFirstColumn="0" w:firstRowLastColumn="0" w:lastRowFirstColumn="0" w:lastRowLastColumn="0"/>
+            <w:tcW w:w="9206" w:type="dxa"/>
+            <w:gridSpan w:val="2"/>
+          </w:tcPr>
+          <w:p/>
+        </w:tc>
+      </w:tr>
+      <w:tr>
+        <w:trPr>
+          <w:cnfStyle w:val="000000100000" w:firstRow="0" w:lastRow="0" w:firstColumn="0" w:lastColumn="0" w:oddVBand="0" w:evenVBand="0" w:oddHBand="1" w:evenHBand="0" w:firstRowFirstColumn="0" w:firstRowLastColumn="0" w:lastRowFirstColumn="0" w:lastRowLastColumn="0"/>
+        </w:trPr>
+        <w:tc>
+          <w:tcPr>
+            <w:cnfStyle w:val="001000000000" w:firstRow="0" w:lastRow="0" w:firstColumn="1" w:lastColumn="0" w:oddVBand="0" w:evenVBand="0" w:oddHBand="0" w:evenHBand="0" w:firstRowFirstColumn="0" w:firstRowLastColumn="0" w:lastRowFirstColumn="0" w:lastRowLastColumn="0"/>
+            <w:tcW w:w="4603" w:type="dxa"/>
+          </w:tcPr>
+          <w:p>
+            <w:pPr>
+              <w:rPr>
+                <w:b w:val="0"/>
+                <w:bCs w:val="0"/>
+              </w:rPr>
+            </w:pPr>
+            <w:r>
+              <w:rPr>
+                <w:u w:val="single"/>
+              </w:rPr>
+              <w:t>Entrée</w:t>
+            </w:r>
+            <w:r>
+              <w:rPr>
+                <w:b w:val="0"/>
+              </w:rPr>
+              <w:t> : idAgence</w:t>
+            </w:r>
+          </w:p>
+        </w:tc>
+        <w:tc>
+          <w:tcPr>
+            <w:tcW w:w="4603" w:type="dxa"/>
+          </w:tcPr>
+          <w:p>
+            <w:pPr>
+              <w:cnfStyle w:val="000000100000" w:firstRow="0" w:lastRow="0" w:firstColumn="0" w:lastColumn="0" w:oddVBand="0" w:evenVBand="0" w:oddHBand="1" w:evenHBand="0" w:firstRowFirstColumn="0" w:firstRowLastColumn="0" w:lastRowFirstColumn="0" w:lastRowLastColumn="0"/>
+            </w:pPr>
+            <w:r>
+              <w:rPr>
+                <w:b/>
+                <w:u w:val="single"/>
+              </w:rPr>
+              <w:t>Sortie</w:t>
+            </w:r>
+            <w:r>
+              <w:t> : liste&lt;ContactPrévu,MotifContact,Client&gt;</w:t>
+            </w:r>
+          </w:p>
+        </w:tc>
+      </w:tr>
+      <w:tr>
+        <w:tc>
+          <w:tcPr>
+            <w:cnfStyle w:val="001000000000" w:firstRow="0" w:lastRow="0" w:firstColumn="1" w:lastColumn="0" w:oddVBand="0" w:evenVBand="0" w:oddHBand="0" w:evenHBand="0" w:firstRowFirstColumn="0" w:firstRowLastColumn="0" w:lastRowFirstColumn="0" w:lastRowLastColumn="0"/>
+            <w:tcW w:w="9206" w:type="dxa"/>
+            <w:gridSpan w:val="2"/>
+          </w:tcPr>
+          <w:p/>
+        </w:tc>
+      </w:tr>
+      <w:tr>
+        <w:trPr>
+          <w:cnfStyle w:val="000000100000" w:firstRow="0" w:lastRow="0" w:firstColumn="0" w:lastColumn="0" w:oddVBand="0" w:evenVBand="0" w:oddHBand="1" w:evenHBand="0" w:firstRowFirstColumn="0" w:firstRowLastColumn="0" w:lastRowFirstColumn="0" w:lastRowLastColumn="0"/>
+        </w:trPr>
+        <w:tc>
+          <w:tcPr>
+            <w:cnfStyle w:val="001000000000" w:firstRow="0" w:lastRow="0" w:firstColumn="1" w:lastColumn="0" w:oddVBand="0" w:evenVBand="0" w:oddHBand="0" w:evenHBand="0" w:firstRowFirstColumn="0" w:firstRowLastColumn="0" w:lastRowFirstColumn="0" w:lastRowLastColumn="0"/>
+            <w:tcW w:w="9206" w:type="dxa"/>
+            <w:gridSpan w:val="2"/>
+          </w:tcPr>
+          <w:p>
+            <w:pPr>
+              <w:pStyle w:val="ListParagraph"/>
+              <w:numPr>
+                <w:ilvl w:val="0"/>
+                <w:numId w:val="24"/>
+              </w:numPr>
+              <w:rPr>
+                <w:b w:val="0"/>
+              </w:rPr>
+            </w:pPr>
+          </w:p>
+        </w:tc>
+        <w:bookmarkStart w:id="13" w:name="_GoBack"/>
+        <w:bookmarkEnd w:id="13"/>
+      </w:tr>
+    </w:tbl>
+    <w:p/>
+    <w:tbl>
+      <w:tblPr>
+        <w:tblStyle w:val="PlainTable1"/>
+        <w:tblW w:w="0" w:type="auto"/>
+        <w:tblLook w:val="04A0" w:firstRow="1" w:lastRow="0" w:firstColumn="1" w:lastColumn="0" w:noHBand="0" w:noVBand="1"/>
+      </w:tblPr>
+      <w:tblGrid>
+        <w:gridCol w:w="4601"/>
+        <w:gridCol w:w="4605"/>
+      </w:tblGrid>
+      <w:tr>
+        <w:trPr>
+          <w:cnfStyle w:val="100000000000" w:firstRow="1" w:lastRow="0" w:firstColumn="0" w:lastColumn="0" w:oddVBand="0" w:evenVBand="0" w:oddHBand="0" w:evenHBand="0" w:firstRowFirstColumn="0" w:firstRowLastColumn="0" w:lastRowFirstColumn="0" w:lastRowLastColumn="0"/>
+        </w:trPr>
+        <w:tc>
+          <w:tcPr>
+            <w:cnfStyle w:val="001000000000" w:firstRow="0" w:lastRow="0" w:firstColumn="1" w:lastColumn="0" w:oddVBand="0" w:evenVBand="0" w:oddHBand="0" w:evenHBand="0" w:firstRowFirstColumn="0" w:firstRowLastColumn="0" w:lastRowFirstColumn="0" w:lastRowLastColumn="0"/>
+            <w:tcW w:w="4608" w:type="dxa"/>
+          </w:tcPr>
+          <w:p>
+            <w:r>
+              <w:t>SOM3 : GetListeClient</w:t>
+            </w:r>
+          </w:p>
+        </w:tc>
+        <w:tc>
+          <w:tcPr>
+            <w:tcW w:w="4608" w:type="dxa"/>
+          </w:tcPr>
+          <w:p>
+            <w:pPr>
+              <w:cnfStyle w:val="100000000000" w:firstRow="1" w:lastRow="0" w:firstColumn="0" w:lastColumn="0" w:oddVBand="0" w:evenVBand="0" w:oddHBand="0" w:evenHBand="0" w:firstRowFirstColumn="0" w:firstRowLastColumn="0" w:lastRowFirstColumn="0" w:lastRowLastColumn="0"/>
+            </w:pPr>
+            <w:r>
+              <w:t>SOM4 : GetContactsPrévus</w:t>
+            </w:r>
+          </w:p>
+        </w:tc>
+      </w:tr>
+      <w:tr>
+        <w:trPr>
+          <w:cnfStyle w:val="000000100000" w:firstRow="0" w:lastRow="0" w:firstColumn="0" w:lastColumn="0" w:oddVBand="0" w:evenVBand="0" w:oddHBand="1" w:evenHBand="0" w:firstRowFirstColumn="0" w:firstRowLastColumn="0" w:lastRowFirstColumn="0" w:lastRowLastColumn="0"/>
+        </w:trPr>
+        <w:tc>
+          <w:tcPr>
+            <w:cnfStyle w:val="001000000000" w:firstRow="0" w:lastRow="0" w:firstColumn="1" w:lastColumn="0" w:oddVBand="0" w:evenVBand="0" w:oddHBand="0" w:evenHBand="0" w:firstRowFirstColumn="0" w:firstRowLastColumn="0" w:lastRowFirstColumn="0" w:lastRowLastColumn="0"/>
+            <w:tcW w:w="4608" w:type="dxa"/>
+          </w:tcPr>
+          <w:p>
+            <w:pPr>
+              <w:rPr>
+                <w:b w:val="0"/>
+              </w:rPr>
+            </w:pPr>
+            <w:r>
+              <w:rPr>
+                <w:u w:val="single"/>
+              </w:rPr>
+              <w:t>Bloc</w:t>
+            </w:r>
+            <w:r>
+              <w:rPr>
+                <w:b w:val="0"/>
+              </w:rPr>
+              <w:t> : Client</w:t>
+            </w:r>
+          </w:p>
+          <w:p>
+            <w:pPr>
+              <w:rPr>
+                <w:b w:val="0"/>
+              </w:rPr>
+            </w:pPr>
+            <w:r>
+              <w:rPr>
+                <w:u w:val="single"/>
+              </w:rPr>
+              <w:t>Entités</w:t>
+            </w:r>
+            <w:r>
+              <w:rPr>
+                <w:b w:val="0"/>
+              </w:rPr>
+              <w:t> : Client</w:t>
+            </w:r>
+          </w:p>
+        </w:tc>
+        <w:tc>
+          <w:tcPr>
+            <w:tcW w:w="4608" w:type="dxa"/>
+          </w:tcPr>
+          <w:p>
+            <w:pPr>
+              <w:cnfStyle w:val="000000100000" w:firstRow="0" w:lastRow="0" w:firstColumn="0" w:lastColumn="0" w:oddVBand="0" w:evenVBand="0" w:oddHBand="1" w:evenHBand="0" w:firstRowFirstColumn="0" w:firstRowLastColumn="0" w:lastRowFirstColumn="0" w:lastRowLastColumn="0"/>
+            </w:pPr>
+            <w:r>
+              <w:rPr>
+                <w:b/>
+                <w:u w:val="single"/>
+              </w:rPr>
+              <w:t>Bloc</w:t>
+            </w:r>
+            <w:r>
+              <w:t> : Contact</w:t>
+            </w:r>
+          </w:p>
+          <w:p>
+            <w:pPr>
+              <w:cnfStyle w:val="000000100000" w:firstRow="0" w:lastRow="0" w:firstColumn="0" w:lastColumn="0" w:oddVBand="0" w:evenVBand="0" w:oddHBand="1" w:evenHBand="0" w:firstRowFirstColumn="0" w:firstRowLastColumn="0" w:lastRowFirstColumn="0" w:lastRowLastColumn="0"/>
+            </w:pPr>
+            <w:r>
+              <w:rPr>
+                <w:b/>
+                <w:u w:val="single"/>
+              </w:rPr>
+              <w:t>Entités</w:t>
+            </w:r>
+            <w:r>
+              <w:t> : ContactPrévu || MotifContact</w:t>
+            </w:r>
+          </w:p>
+        </w:tc>
+      </w:tr>
+      <w:tr>
+        <w:tc>
+          <w:tcPr>
+            <w:cnfStyle w:val="001000000000" w:firstRow="0" w:lastRow="0" w:firstColumn="1" w:lastColumn="0" w:oddVBand="0" w:evenVBand="0" w:oddHBand="0" w:evenHBand="0" w:firstRowFirstColumn="0" w:firstRowLastColumn="0" w:lastRowFirstColumn="0" w:lastRowLastColumn="0"/>
+            <w:tcW w:w="4608" w:type="dxa"/>
+          </w:tcPr>
+          <w:p>
+            <w:pPr>
+              <w:rPr>
+                <w:b w:val="0"/>
+              </w:rPr>
+            </w:pPr>
+            <w:r>
+              <w:rPr>
+                <w:u w:val="single"/>
+              </w:rPr>
+              <w:lastRenderedPageBreak/>
+              <w:t>Entrée</w:t>
+            </w:r>
+            <w:r>
+              <w:rPr>
+                <w:b w:val="0"/>
+              </w:rPr>
+              <w:t> : idAgence | Sortie : liste&lt;Client&gt;</w:t>
+            </w:r>
+          </w:p>
+        </w:tc>
+        <w:tc>
+          <w:tcPr>
+            <w:tcW w:w="4608" w:type="dxa"/>
+          </w:tcPr>
+          <w:p>
+            <w:pPr>
+              <w:cnfStyle w:val="000000000000" w:firstRow="0" w:lastRow="0" w:firstColumn="0" w:lastColumn="0" w:oddVBand="0" w:evenVBand="0" w:oddHBand="0" w:evenHBand="0" w:firstRowFirstColumn="0" w:firstRowLastColumn="0" w:lastRowFirstColumn="0" w:lastRowLastColumn="0"/>
+            </w:pPr>
+            <w:r>
+              <w:rPr>
+                <w:b/>
+                <w:u w:val="single"/>
+              </w:rPr>
+              <w:t>Entrée</w:t>
+            </w:r>
+            <w:r>
+              <w:t> : IdClient | Sortie : liste&lt;ContactPrévu,MotifContact&gt;</w:t>
+            </w:r>
+          </w:p>
+        </w:tc>
+      </w:tr>
+      <w:tr>
+        <w:trPr>
+          <w:cnfStyle w:val="000000100000" w:firstRow="0" w:lastRow="0" w:firstColumn="0" w:lastColumn="0" w:oddVBand="0" w:evenVBand="0" w:oddHBand="1" w:evenHBand="0" w:firstRowFirstColumn="0" w:firstRowLastColumn="0" w:lastRowFirstColumn="0" w:lastRowLastColumn="0"/>
+        </w:trPr>
+        <w:tc>
+          <w:tcPr>
+            <w:cnfStyle w:val="001000000000" w:firstRow="0" w:lastRow="0" w:firstColumn="1" w:lastColumn="0" w:oddVBand="0" w:evenVBand="0" w:oddHBand="0" w:evenHBand="0" w:firstRowFirstColumn="0" w:firstRowLastColumn="0" w:lastRowFirstColumn="0" w:lastRowLastColumn="0"/>
+            <w:tcW w:w="4608" w:type="dxa"/>
+          </w:tcPr>
+          <w:p>
+            <w:pPr>
+              <w:rPr>
+                <w:b w:val="0"/>
+              </w:rPr>
+            </w:pPr>
+            <w:r>
+              <w:rPr>
+                <w:b w:val="0"/>
+              </w:rPr>
+              <w:t>Renvoyer la liste de clients gérés par l’agence</w:t>
+            </w:r>
+          </w:p>
+        </w:tc>
+        <w:tc>
+          <w:tcPr>
+            <w:tcW w:w="4608" w:type="dxa"/>
+          </w:tcPr>
+          <w:p>
+            <w:pPr>
+              <w:cnfStyle w:val="000000100000" w:firstRow="0" w:lastRow="0" w:firstColumn="0" w:lastColumn="0" w:oddVBand="0" w:evenVBand="0" w:oddHBand="1" w:evenHBand="0" w:firstRowFirstColumn="0" w:firstRowLastColumn="0" w:lastRowFirstColumn="0" w:lastRowLastColumn="0"/>
+            </w:pPr>
+            <w:r>
+              <w:t>Renvoyer la liste des contacts prévus liés à un client particulier</w:t>
+            </w:r>
+          </w:p>
+        </w:tc>
+      </w:tr>
+    </w:tbl>
+    <w:p/>
+    <w:p>
+      <w:pPr>
         <w:pStyle w:val="Heading1"/>
       </w:pPr>
-      <w:bookmarkStart w:id="9" w:name="_Toc402943046"/>
+      <w:bookmarkStart w:id="14" w:name="_Toc402943046"/>
       <w:r>
         <w:lastRenderedPageBreak/>
         <w:t>Architecture technique</w:t>
       </w:r>
-      <w:bookmarkEnd w:id="9"/>
+      <w:bookmarkEnd w:id="14"/>
     </w:p>
-    <w:p>
-      <w:bookmarkStart w:id="10" w:name="_GoBack"/>
-      <w:bookmarkEnd w:id="10"/>
-    </w:p>
+    <w:p/>
     <w:p>
       <w:pPr>
         <w:pStyle w:val="Heading1"/>
       </w:pPr>
-      <w:bookmarkStart w:id="11" w:name="_Toc402943047"/>
+      <w:bookmarkStart w:id="15" w:name="_Toc402943047"/>
       <w:r>
         <w:lastRenderedPageBreak/>
         <w:t>Contacts</w:t>
       </w:r>
-      <w:bookmarkEnd w:id="11"/>
+      <w:bookmarkEnd w:id="15"/>
     </w:p>
     <w:tbl>
       <w:tblPr>
@@ -2225,7 +2903,7 @@
                 <w:lang w:val="fr-FR" w:eastAsia="fr-FR"/>
               </w:rPr>
               <w:drawing>
-                <wp:inline distT="0" distB="0" distL="0" distR="0" wp14:anchorId="482A3D2B" wp14:editId="17796A1F">
+                <wp:inline distT="0" distB="0" distL="0" distR="0" wp14:anchorId="1FEAA5CF" wp14:editId="07E7AC87">
                   <wp:extent cx="1920240" cy="1280160"/>
                   <wp:effectExtent l="0" t="0" r="3810" b="0"/>
                   <wp:docPr id="9" name="Picture 9" descr="Sample person image"/>
@@ -2299,7 +2977,7 @@
                 <w:lang w:val="fr-FR" w:eastAsia="fr-FR"/>
               </w:rPr>
               <w:drawing>
-                <wp:inline distT="0" distB="0" distL="0" distR="0" wp14:anchorId="27E8F663" wp14:editId="2F41069D">
+                <wp:inline distT="0" distB="0" distL="0" distR="0" wp14:anchorId="5DD25E9B" wp14:editId="6A84368C">
                   <wp:extent cx="1922147" cy="1280160"/>
                   <wp:effectExtent l="0" t="0" r="1905" b="0"/>
                   <wp:docPr id="8" name="Picture 8" descr="Sample person image"/>
@@ -2374,7 +3052,7 @@
                 <w:lang w:val="fr-FR" w:eastAsia="fr-FR"/>
               </w:rPr>
               <w:drawing>
-                <wp:inline distT="0" distB="0" distL="0" distR="0" wp14:anchorId="6CA775EC" wp14:editId="6F63C41C">
+                <wp:inline distT="0" distB="0" distL="0" distR="0" wp14:anchorId="6D2D9BAF" wp14:editId="09BA67F6">
                   <wp:extent cx="1920663" cy="1280160"/>
                   <wp:effectExtent l="0" t="0" r="3810" b="0"/>
                   <wp:docPr id="7" name="Picture 7" descr="Sample person image"/>
@@ -2649,7 +3327,7 @@
                 <w:lang w:eastAsia="fr-FR"/>
               </w:rPr>
               <w:drawing>
-                <wp:inline distT="0" distB="0" distL="0" distR="0" wp14:anchorId="61675D3B" wp14:editId="55709266">
+                <wp:inline distT="0" distB="0" distL="0" distR="0" wp14:anchorId="4F3304AF" wp14:editId="73478FE1">
                   <wp:extent cx="1920240" cy="1280160"/>
                   <wp:effectExtent l="0" t="0" r="3810" b="0"/>
                   <wp:docPr id="3" name="Picture 3" descr="Sample person image"/>
@@ -2721,7 +3399,7 @@
                 <w:lang w:eastAsia="fr-FR"/>
               </w:rPr>
               <w:drawing>
-                <wp:inline distT="0" distB="0" distL="0" distR="0" wp14:anchorId="5AAD3775" wp14:editId="42356CA1">
+                <wp:inline distT="0" distB="0" distL="0" distR="0" wp14:anchorId="1B679092" wp14:editId="6F21DED1">
                   <wp:extent cx="1922147" cy="1280160"/>
                   <wp:effectExtent l="0" t="0" r="1905" b="0"/>
                   <wp:docPr id="4" name="Picture 4" descr="Sample person image"/>
@@ -2794,7 +3472,7 @@
                 <w:lang w:eastAsia="fr-FR"/>
               </w:rPr>
               <w:drawing>
-                <wp:inline distT="0" distB="0" distL="0" distR="0" wp14:anchorId="16953043" wp14:editId="746930A9">
+                <wp:inline distT="0" distB="0" distL="0" distR="0" wp14:anchorId="016DF775" wp14:editId="72BAFCF9">
                   <wp:extent cx="1920663" cy="1280160"/>
                   <wp:effectExtent l="0" t="0" r="3810" b="0"/>
                   <wp:docPr id="5" name="Picture 5" descr="Sample person image"/>
@@ -2928,6 +3606,84 @@
 </w:document>
 </file>
 
+<file path=word/comments.xml><?xml version="1.0" encoding="utf-8"?>
+<w:comments xmlns:wpc="http://schemas.microsoft.com/office/word/2010/wordprocessingCanvas" xmlns:mc="http://schemas.openxmlformats.org/markup-compatibility/2006" xmlns:o="urn:schemas-microsoft-com:office:office" xmlns:r="http://schemas.openxmlformats.org/officeDocument/2006/relationships" xmlns:m="http://schemas.openxmlformats.org/officeDocument/2006/math" xmlns:v="urn:schemas-microsoft-com:vml" xmlns:wp14="http://schemas.microsoft.com/office/word/2010/wordprocessingDrawing" xmlns:wp="http://schemas.openxmlformats.org/drawingml/2006/wordprocessingDrawing" xmlns:w10="urn:schemas-microsoft-com:office:word" xmlns:w="http://schemas.openxmlformats.org/wordprocessingml/2006/main" xmlns:w14="http://schemas.microsoft.com/office/word/2010/wordml" xmlns:w15="http://schemas.microsoft.com/office/word/2012/wordml" xmlns:wpg="http://schemas.microsoft.com/office/word/2010/wordprocessingGroup" xmlns:wpi="http://schemas.microsoft.com/office/word/2010/wordprocessingInk" xmlns:wne="http://schemas.microsoft.com/office/word/2006/wordml" xmlns:wps="http://schemas.microsoft.com/office/word/2010/wordprocessingShape" mc:Ignorable="w14 w15 wp14">
+  <w:comment w:id="5" w:author="Slifer" w:date="2014-11-05T11:50:00Z" w:initials="Sl">
+    <w:p>
+      <w:pPr>
+        <w:pStyle w:val="CommentText"/>
+      </w:pPr>
+      <w:r>
+        <w:rPr>
+          <w:rStyle w:val="CommentReference"/>
+        </w:rPr>
+        <w:annotationRef/>
+      </w:r>
+      <w:r>
+        <w:t>Insertiion des découpages</w:t>
+      </w:r>
+    </w:p>
+  </w:comment>
+  <w:comment w:id="9" w:author="Slifer" w:date="2014-11-05T11:50:00Z" w:initials="Sl">
+    <w:p>
+      <w:pPr>
+        <w:pStyle w:val="CommentText"/>
+      </w:pPr>
+      <w:r>
+        <w:rPr>
+          <w:rStyle w:val="CommentReference"/>
+        </w:rPr>
+        <w:annotationRef/>
+      </w:r>
+      <w:r>
+        <w:t>Insertion des DA</w:t>
+      </w:r>
+    </w:p>
+  </w:comment>
+  <w:comment w:id="10" w:author="Slifer" w:date="2014-11-05T11:50:00Z" w:initials="Sl">
+    <w:p>
+      <w:pPr>
+        <w:pStyle w:val="CommentText"/>
+      </w:pPr>
+      <w:r>
+        <w:rPr>
+          <w:rStyle w:val="CommentReference"/>
+        </w:rPr>
+        <w:annotationRef/>
+      </w:r>
+      <w:r>
+        <w:t>KARIM</w:t>
+      </w:r>
+    </w:p>
+  </w:comment>
+  <w:comment w:id="12" w:author="Slifer" w:date="2014-11-05T11:51:00Z" w:initials="Sl">
+    <w:p>
+      <w:pPr>
+        <w:pStyle w:val="CommentText"/>
+      </w:pPr>
+      <w:r>
+        <w:rPr>
+          <w:rStyle w:val="CommentReference"/>
+        </w:rPr>
+        <w:annotationRef/>
+      </w:r>
+      <w:r>
+        <w:t>A completer</w:t>
+      </w:r>
+    </w:p>
+  </w:comment>
+</w:comments>
+</file>
+
+<file path=word/commentsExtended.xml><?xml version="1.0" encoding="utf-8"?>
+<w15:commentsEx xmlns:wpc="http://schemas.microsoft.com/office/word/2010/wordprocessingCanvas" xmlns:mc="http://schemas.openxmlformats.org/markup-compatibility/2006" xmlns:o="urn:schemas-microsoft-com:office:office" xmlns:r="http://schemas.openxmlformats.org/officeDocument/2006/relationships" xmlns:m="http://schemas.openxmlformats.org/officeDocument/2006/math" xmlns:v="urn:schemas-microsoft-com:vml" xmlns:wp14="http://schemas.microsoft.com/office/word/2010/wordprocessingDrawing" xmlns:wp="http://schemas.openxmlformats.org/drawingml/2006/wordprocessingDrawing" xmlns:w10="urn:schemas-microsoft-com:office:word" xmlns:w="http://schemas.openxmlformats.org/wordprocessingml/2006/main" xmlns:w14="http://schemas.microsoft.com/office/word/2010/wordml" xmlns:w15="http://schemas.microsoft.com/office/word/2012/wordml" xmlns:wpg="http://schemas.microsoft.com/office/word/2010/wordprocessingGroup" xmlns:wpi="http://schemas.microsoft.com/office/word/2010/wordprocessingInk" xmlns:wne="http://schemas.microsoft.com/office/word/2006/wordml" xmlns:wps="http://schemas.microsoft.com/office/word/2010/wordprocessingShape" mc:Ignorable="w14 w15 wp14">
+  <w15:commentEx w15:paraId="18C0EFCA" w15:done="0"/>
+  <w15:commentEx w15:paraId="3CBBDBBE" w15:done="0"/>
+  <w15:commentEx w15:paraId="0DE9ED2E" w15:done="0"/>
+  <w15:commentEx w15:paraId="623CB96D" w15:done="0"/>
+</w15:commentsEx>
+</file>
+
 <file path=word/endnotes.xml><?xml version="1.0" encoding="utf-8"?>
 <w:endnotes xmlns:wpc="http://schemas.microsoft.com/office/word/2010/wordprocessingCanvas" xmlns:mc="http://schemas.openxmlformats.org/markup-compatibility/2006" xmlns:o="urn:schemas-microsoft-com:office:office" xmlns:r="http://schemas.openxmlformats.org/officeDocument/2006/relationships" xmlns:m="http://schemas.openxmlformats.org/officeDocument/2006/math" xmlns:v="urn:schemas-microsoft-com:vml" xmlns:wp14="http://schemas.microsoft.com/office/word/2010/wordprocessingDrawing" xmlns:wp="http://schemas.openxmlformats.org/drawingml/2006/wordprocessingDrawing" xmlns:w10="urn:schemas-microsoft-com:office:word" xmlns:w="http://schemas.openxmlformats.org/wordprocessingml/2006/main" xmlns:w14="http://schemas.microsoft.com/office/word/2010/wordml" xmlns:w15="http://schemas.microsoft.com/office/word/2012/wordml" xmlns:wpg="http://schemas.microsoft.com/office/word/2010/wordprocessingGroup" xmlns:wpi="http://schemas.microsoft.com/office/word/2010/wordprocessingInk" xmlns:wne="http://schemas.microsoft.com/office/word/2006/wordml" xmlns:wps="http://schemas.microsoft.com/office/word/2010/wordprocessingShape" mc:Ignorable="w14 w15 wp14">
   <w:endnote w:type="separator" w:id="-1">
@@ -3006,22 +3762,6 @@
       </w:r>
     </w:p>
   </w:footnote>
-  <w:footnote w:id="1">
-    <w:p>
-      <w:pPr>
-        <w:pStyle w:val="FootnoteText"/>
-      </w:pPr>
-      <w:r>
-        <w:rPr>
-          <w:rStyle w:val="FootnoteReference"/>
-        </w:rPr>
-        <w:footnoteRef/>
-      </w:r>
-      <w:r>
-        <w:t xml:space="preserve"> </w:t>
-      </w:r>
-    </w:p>
-  </w:footnote>
 </w:footnotes>
 </file>
 
@@ -3063,7 +3803,7 @@
       <w:rPr>
         <w:noProof/>
       </w:rPr>
-      <w:instrText>Conception globale de l’architecture applicative</w:instrText>
+      <w:instrText>Conception applicative détaillée</w:instrText>
     </w:r>
     <w:r>
       <w:rPr>
@@ -3087,7 +3827,7 @@
       <w:rPr>
         <w:noProof/>
       </w:rPr>
-      <w:instrText>Conception globale de l’architecture applicative</w:instrText>
+      <w:instrText>Conception applicative détaillée</w:instrText>
     </w:r>
     <w:r>
       <w:rPr>
@@ -3102,7 +3842,7 @@
       <w:rPr>
         <w:noProof/>
       </w:rPr>
-      <w:t>Conception globale de l’architecture applicative</w:t>
+      <w:t>Conception applicative détaillée</w:t>
     </w:r>
     <w:r>
       <w:fldChar w:fldCharType="end"/>
@@ -4031,6 +4771,14 @@
     <w:abstractNumId w:val="16"/>
   </w:num>
 </w:numbering>
+</file>
+
+<file path=word/people.xml><?xml version="1.0" encoding="utf-8"?>
+<w15:people xmlns:wpc="http://schemas.microsoft.com/office/word/2010/wordprocessingCanvas" xmlns:mc="http://schemas.openxmlformats.org/markup-compatibility/2006" xmlns:o="urn:schemas-microsoft-com:office:office" xmlns:r="http://schemas.openxmlformats.org/officeDocument/2006/relationships" xmlns:m="http://schemas.openxmlformats.org/officeDocument/2006/math" xmlns:v="urn:schemas-microsoft-com:vml" xmlns:wp14="http://schemas.microsoft.com/office/word/2010/wordprocessingDrawing" xmlns:wp="http://schemas.openxmlformats.org/drawingml/2006/wordprocessingDrawing" xmlns:w10="urn:schemas-microsoft-com:office:word" xmlns:w="http://schemas.openxmlformats.org/wordprocessingml/2006/main" xmlns:w14="http://schemas.microsoft.com/office/word/2010/wordml" xmlns:w15="http://schemas.microsoft.com/office/word/2012/wordml" xmlns:wpg="http://schemas.microsoft.com/office/word/2010/wordprocessingGroup" xmlns:wpi="http://schemas.microsoft.com/office/word/2010/wordprocessingInk" xmlns:wne="http://schemas.microsoft.com/office/word/2006/wordml" xmlns:wps="http://schemas.microsoft.com/office/word/2010/wordprocessingShape" mc:Ignorable="w14 w15 wp14">
+  <w15:person w15:author="Slifer">
+    <w15:presenceInfo w15:providerId="None" w15:userId="Slifer"/>
+  </w15:person>
+</w15:people>
 </file>
 
 <file path=word/styles.xml><?xml version="1.0" encoding="utf-8"?>
@@ -20693,6 +21441,76 @@
       <w:sz w:val="40"/>
     </w:rPr>
   </w:style>
+  <w:style w:type="table" w:styleId="PlainTable1">
+    <w:name w:val="Plain Table 1"/>
+    <w:basedOn w:val="TableNormal"/>
+    <w:uiPriority w:val="40"/>
+    <w:rsid w:val="006A5D14"/>
+    <w:pPr>
+      <w:spacing w:after="0" w:line="240" w:lineRule="auto"/>
+    </w:pPr>
+    <w:tblPr>
+      <w:tblStyleRowBandSize w:val="1"/>
+      <w:tblStyleColBandSize w:val="1"/>
+      <w:tblInd w:w="0" w:type="dxa"/>
+      <w:tblBorders>
+        <w:top w:val="single" w:sz="4" w:space="0" w:color="BFBFBF" w:themeColor="background1" w:themeShade="BF"/>
+        <w:left w:val="single" w:sz="4" w:space="0" w:color="BFBFBF" w:themeColor="background1" w:themeShade="BF"/>
+        <w:bottom w:val="single" w:sz="4" w:space="0" w:color="BFBFBF" w:themeColor="background1" w:themeShade="BF"/>
+        <w:right w:val="single" w:sz="4" w:space="0" w:color="BFBFBF" w:themeColor="background1" w:themeShade="BF"/>
+        <w:insideH w:val="single" w:sz="4" w:space="0" w:color="BFBFBF" w:themeColor="background1" w:themeShade="BF"/>
+        <w:insideV w:val="single" w:sz="4" w:space="0" w:color="BFBFBF" w:themeColor="background1" w:themeShade="BF"/>
+      </w:tblBorders>
+      <w:tblCellMar>
+        <w:top w:w="0" w:type="dxa"/>
+        <w:left w:w="108" w:type="dxa"/>
+        <w:bottom w:w="0" w:type="dxa"/>
+        <w:right w:w="108" w:type="dxa"/>
+      </w:tblCellMar>
+    </w:tblPr>
+    <w:tblStylePr w:type="firstRow">
+      <w:rPr>
+        <w:b/>
+        <w:bCs/>
+      </w:rPr>
+    </w:tblStylePr>
+    <w:tblStylePr w:type="lastRow">
+      <w:rPr>
+        <w:b/>
+        <w:bCs/>
+      </w:rPr>
+      <w:tblPr/>
+      <w:tcPr>
+        <w:tcBorders>
+          <w:top w:val="double" w:sz="4" w:space="0" w:color="BFBFBF" w:themeColor="background1" w:themeShade="BF"/>
+        </w:tcBorders>
+      </w:tcPr>
+    </w:tblStylePr>
+    <w:tblStylePr w:type="firstCol">
+      <w:rPr>
+        <w:b/>
+        <w:bCs/>
+      </w:rPr>
+    </w:tblStylePr>
+    <w:tblStylePr w:type="lastCol">
+      <w:rPr>
+        <w:b/>
+        <w:bCs/>
+      </w:rPr>
+    </w:tblStylePr>
+    <w:tblStylePr w:type="band1Vert">
+      <w:tblPr/>
+      <w:tcPr>
+        <w:shd w:val="clear" w:color="auto" w:fill="F2F2F2" w:themeFill="background1" w:themeFillShade="F2"/>
+      </w:tcPr>
+    </w:tblStylePr>
+    <w:tblStylePr w:type="band1Horz">
+      <w:tblPr/>
+      <w:tcPr>
+        <w:shd w:val="clear" w:color="auto" w:fill="F2F2F2" w:themeFill="background1" w:themeFillShade="F2"/>
+      </w:tcPr>
+    </w:tblStylePr>
+  </w:style>
 </w:styles>
 </file>
 
@@ -20901,7 +21719,9 @@
     <w:rsid w:val="002D5554"/>
     <w:rsid w:val="005A3A11"/>
     <w:rsid w:val="0073175A"/>
+    <w:rsid w:val="00751EE7"/>
     <w:rsid w:val="00770BB3"/>
+    <w:rsid w:val="0092022E"/>
     <w:rsid w:val="00A312EA"/>
     <w:rsid w:val="00DA6DFE"/>
     <w:rsid w:val="00E70D55"/>
@@ -21832,7 +22652,7 @@
 </file>
 
 <file path=customXml/itemProps4.xml><?xml version="1.0" encoding="utf-8"?>
-<ds:datastoreItem xmlns:ds="http://schemas.openxmlformats.org/officeDocument/2006/customXml" ds:itemID="{A425E838-EDD2-48A3-89ED-5E06C5A24B67}">
+<ds:datastoreItem xmlns:ds="http://schemas.openxmlformats.org/officeDocument/2006/customXml" ds:itemID="{8C805F5D-B2EC-4A5B-94A8-018A9D50668B}">
   <ds:schemaRefs>
     <ds:schemaRef ds:uri="http://schemas.openxmlformats.org/officeDocument/2006/bibliography"/>
   </ds:schemaRefs>

</xml_diff>

<commit_message>
CR + CU2 + Découpage
</commit_message>
<xml_diff>
--- a/CompteRendu/CR.docx
+++ b/CompteRendu/CR.docx
@@ -1660,7 +1660,104 @@
     <w:p>
       <w:pPr>
         <w:pStyle w:val="ListParagraph"/>
+        <w:jc w:val="center"/>
       </w:pPr>
+      <w:r>
+        <w:rPr>
+          <w:noProof/>
+          <w:lang w:eastAsia="fr-FR"/>
+        </w:rPr>
+        <w:lastRenderedPageBreak/>
+        <w:drawing>
+          <wp:inline distT="0" distB="0" distL="0" distR="0" wp14:anchorId="5A44567E" wp14:editId="53EC1506">
+            <wp:extent cx="4478020" cy="7315200"/>
+            <wp:effectExtent l="0" t="0" r="0" b="0"/>
+            <wp:docPr id="10" name="Picture 10"/>
+            <wp:cNvGraphicFramePr>
+              <a:graphicFrameLocks xmlns:a="http://schemas.openxmlformats.org/drawingml/2006/main" noChangeAspect="1"/>
+            </wp:cNvGraphicFramePr>
+            <a:graphic xmlns:a="http://schemas.openxmlformats.org/drawingml/2006/main">
+              <a:graphicData uri="http://schemas.openxmlformats.org/drawingml/2006/picture">
+                <pic:pic xmlns:pic="http://schemas.openxmlformats.org/drawingml/2006/picture">
+                  <pic:nvPicPr>
+                    <pic:cNvPr id="10" name="Decoupage.png"/>
+                    <pic:cNvPicPr/>
+                  </pic:nvPicPr>
+                  <pic:blipFill>
+                    <a:blip r:embed="rId15">
+                      <a:extLst>
+                        <a:ext uri="{28A0092B-C50C-407E-A947-70E740481C1C}">
+                          <a14:useLocalDpi xmlns:a14="http://schemas.microsoft.com/office/drawing/2010/main" val="0"/>
+                        </a:ext>
+                      </a:extLst>
+                    </a:blip>
+                    <a:stretch>
+                      <a:fillRect/>
+                    </a:stretch>
+                  </pic:blipFill>
+                  <pic:spPr>
+                    <a:xfrm>
+                      <a:off x="0" y="0"/>
+                      <a:ext cx="4478020" cy="7315200"/>
+                    </a:xfrm>
+                    <a:prstGeom prst="rect">
+                      <a:avLst/>
+                    </a:prstGeom>
+                  </pic:spPr>
+                </pic:pic>
+              </a:graphicData>
+            </a:graphic>
+          </wp:inline>
+        </w:drawing>
+      </w:r>
+      <w:r>
+        <w:rPr>
+          <w:noProof/>
+          <w:lang w:eastAsia="fr-FR"/>
+        </w:rPr>
+        <w:lastRenderedPageBreak/>
+        <w:drawing>
+          <wp:inline distT="0" distB="0" distL="0" distR="0" wp14:anchorId="1DB5B421" wp14:editId="41324763">
+            <wp:extent cx="5332730" cy="7315200"/>
+            <wp:effectExtent l="0" t="0" r="1270" b="0"/>
+            <wp:docPr id="11" name="Picture 11"/>
+            <wp:cNvGraphicFramePr>
+              <a:graphicFrameLocks xmlns:a="http://schemas.openxmlformats.org/drawingml/2006/main" noChangeAspect="1"/>
+            </wp:cNvGraphicFramePr>
+            <a:graphic xmlns:a="http://schemas.openxmlformats.org/drawingml/2006/main">
+              <a:graphicData uri="http://schemas.openxmlformats.org/drawingml/2006/picture">
+                <pic:pic xmlns:pic="http://schemas.openxmlformats.org/drawingml/2006/picture">
+                  <pic:nvPicPr>
+                    <pic:cNvPr id="11" name="Decoupage.png"/>
+                    <pic:cNvPicPr/>
+                  </pic:nvPicPr>
+                  <pic:blipFill>
+                    <a:blip r:embed="rId16">
+                      <a:extLst>
+                        <a:ext uri="{28A0092B-C50C-407E-A947-70E740481C1C}">
+                          <a14:useLocalDpi xmlns:a14="http://schemas.microsoft.com/office/drawing/2010/main" val="0"/>
+                        </a:ext>
+                      </a:extLst>
+                    </a:blip>
+                    <a:stretch>
+                      <a:fillRect/>
+                    </a:stretch>
+                  </pic:blipFill>
+                  <pic:spPr>
+                    <a:xfrm>
+                      <a:off x="0" y="0"/>
+                      <a:ext cx="5332730" cy="7315200"/>
+                    </a:xfrm>
+                    <a:prstGeom prst="rect">
+                      <a:avLst/>
+                    </a:prstGeom>
+                  </pic:spPr>
+                </pic:pic>
+              </a:graphicData>
+            </a:graphic>
+          </wp:inline>
+        </w:drawing>
+      </w:r>
     </w:p>
     <w:p>
       <w:pPr>
@@ -1668,6 +1765,7 @@
       </w:pPr>
       <w:bookmarkStart w:id="6" w:name="_Toc402943042"/>
       <w:r>
+        <w:lastRenderedPageBreak/>
         <w:t>Cycle de vie des objets metiers</w:t>
       </w:r>
       <w:bookmarkEnd w:id="6"/>
@@ -1707,7 +1805,15 @@
         <w:rPr>
           <w:b/>
         </w:rPr>
-        <w:t xml:space="preserve">Affecté. </w:t>
+        <w:t>A</w:t>
+      </w:r>
+      <w:bookmarkStart w:id="7" w:name="_GoBack"/>
+      <w:bookmarkEnd w:id="7"/>
+      <w:r>
+        <w:rPr>
+          <w:b/>
+        </w:rPr>
+        <w:t xml:space="preserve">ffecté. </w:t>
       </w:r>
       <w:r>
         <w:t xml:space="preserve">Dans ce cas précis, on peut prendre un RDV pour basculer à l’état </w:t>
@@ -1781,7 +1887,7 @@
                     <pic:cNvPicPr/>
                   </pic:nvPicPr>
                   <pic:blipFill>
-                    <a:blip r:embed="rId15">
+                    <a:blip r:embed="rId17">
                       <a:extLst>
                         <a:ext uri="{28A0092B-C50C-407E-A947-70E740481C1C}">
                           <a14:useLocalDpi xmlns:a14="http://schemas.microsoft.com/office/drawing/2010/main" val="0"/>
@@ -1812,21 +1918,29 @@
       <w:pPr>
         <w:pStyle w:val="Heading2"/>
       </w:pPr>
-      <w:bookmarkStart w:id="7" w:name="_Toc402943043"/>
+      <w:bookmarkStart w:id="8" w:name="_Toc402943043"/>
       <w:r>
         <w:t>Choix de l’environnement technique</w:t>
       </w:r>
-      <w:bookmarkEnd w:id="7"/>
+      <w:bookmarkEnd w:id="8"/>
     </w:p>
     <w:p>
       <w:r>
         <w:t xml:space="preserve">Conformément aux plans de la MOA de l’entreprise, l’architecture technique globale mise en œuvre sera une architecture </w:t>
       </w:r>
+      <w:proofErr w:type="spellStart"/>
       <w:r>
         <w:rPr>
           <w:b/>
         </w:rPr>
-        <w:t>Client/Serveur n-tiers</w:t>
+        <w:t>Client/Serveur</w:t>
+      </w:r>
+      <w:proofErr w:type="spellEnd"/>
+      <w:r>
+        <w:rPr>
+          <w:b/>
+        </w:rPr>
+        <w:t xml:space="preserve"> n-tiers</w:t>
       </w:r>
       <w:r>
         <w:rPr>
@@ -1835,11 +1949,15 @@
         <w:t xml:space="preserve">. </w:t>
       </w:r>
       <w:r>
-        <w:t xml:space="preserve">Cette dernière bénéficiera des avantages du modèle Client/Serveur à </w:t>
+        <w:t xml:space="preserve">Cette dernière bénéficiera des avantages du modèle </w:t>
       </w:r>
+      <w:proofErr w:type="spellStart"/>
       <w:r>
-        <w:lastRenderedPageBreak/>
-        <w:t>savoir une centralisation globale des données</w:t>
+        <w:t>Client/Serveur</w:t>
+      </w:r>
+      <w:proofErr w:type="spellEnd"/>
+      <w:r>
+        <w:t xml:space="preserve"> à savoir une centralisation globale des données</w:t>
       </w:r>
       <w:r>
         <w:t xml:space="preserve"> </w:t>
@@ -1887,12 +2005,12 @@
       <w:pPr>
         <w:pStyle w:val="Heading1"/>
       </w:pPr>
-      <w:bookmarkStart w:id="8" w:name="_Toc402943044"/>
+      <w:bookmarkStart w:id="9" w:name="_Toc402943044"/>
       <w:r>
         <w:lastRenderedPageBreak/>
         <w:t>Conception fonctionnelle détaillée</w:t>
       </w:r>
-      <w:bookmarkEnd w:id="8"/>
+      <w:bookmarkEnd w:id="9"/>
     </w:p>
     <w:p>
       <w:pPr>
@@ -1901,39 +2019,9 @@
       <w:r>
         <w:t xml:space="preserve">Diagrammes d’activité &amp; </w:t>
       </w:r>
-      <w:commentRangeStart w:id="9"/>
+      <w:commentRangeStart w:id="10"/>
       <w:r>
         <w:t>SMA</w:t>
-      </w:r>
-      <w:commentRangeEnd w:id="9"/>
-      <w:r>
-        <w:rPr>
-          <w:rStyle w:val="CommentReference"/>
-          <w:rFonts w:asciiTheme="minorHAnsi" w:eastAsiaTheme="minorHAnsi" w:hAnsiTheme="minorHAnsi" w:cstheme="minorBidi"/>
-          <w:caps w:val="0"/>
-          <w:color w:val="595959" w:themeColor="text1" w:themeTint="A6"/>
-          <w14:ligatures w14:val="none"/>
-        </w:rPr>
-        <w:commentReference w:id="9"/>
-      </w:r>
-      <w:r>
-        <w:t> :</w:t>
-      </w:r>
-    </w:p>
-    <w:p/>
-    <w:p/>
-    <w:p/>
-    <w:p/>
-    <w:p>
-      <w:pPr>
-        <w:pStyle w:val="Heading2"/>
-      </w:pPr>
-      <w:r>
-        <w:t xml:space="preserve">Spécification IHM centrée </w:t>
-      </w:r>
-      <w:commentRangeStart w:id="10"/>
-      <w:r>
-        <w:t>OM</w:t>
       </w:r>
       <w:commentRangeEnd w:id="10"/>
       <w:r>
@@ -1950,15 +2038,71 @@
         <w:t> :</w:t>
       </w:r>
     </w:p>
+    <w:p/>
+    <w:p/>
+    <w:p/>
+    <w:p/>
+    <w:p>
+      <w:pPr>
+        <w:pStyle w:val="Heading2"/>
+        <w:rPr>
+          <w:lang w:val="en-US"/>
+        </w:rPr>
+      </w:pPr>
+      <w:r>
+        <w:rPr>
+          <w:lang w:val="en-US"/>
+        </w:rPr>
+        <w:t xml:space="preserve">Spécification IHM centrée </w:t>
+      </w:r>
+      <w:commentRangeStart w:id="11"/>
+      <w:r>
+        <w:rPr>
+          <w:lang w:val="en-US"/>
+        </w:rPr>
+        <w:t>OM</w:t>
+      </w:r>
+      <w:commentRangeEnd w:id="11"/>
+      <w:r>
+        <w:rPr>
+          <w:rStyle w:val="CommentReference"/>
+          <w:rFonts w:asciiTheme="minorHAnsi" w:eastAsiaTheme="minorHAnsi" w:hAnsiTheme="minorHAnsi" w:cstheme="minorBidi"/>
+          <w:caps w:val="0"/>
+          <w:color w:val="595959" w:themeColor="text1" w:themeTint="A6"/>
+          <w14:ligatures w14:val="none"/>
+        </w:rPr>
+        <w:commentReference w:id="11"/>
+      </w:r>
+      <w:r>
+        <w:rPr>
+          <w:lang w:val="en-US"/>
+        </w:rPr>
+        <w:t> :</w:t>
+      </w:r>
+    </w:p>
     <w:p>
       <w:pPr>
         <w:pStyle w:val="Heading3"/>
+        <w:rPr>
+          <w:lang w:val="en-US"/>
+        </w:rPr>
       </w:pPr>
+      <w:proofErr w:type="gramStart"/>
       <w:r>
+        <w:rPr>
+          <w:lang w:val="en-US"/>
+        </w:rPr>
         <w:t>EDF :</w:t>
       </w:r>
+      <w:proofErr w:type="gramEnd"/>
     </w:p>
-    <w:p/>
+    <w:p>
+      <w:pPr>
+        <w:rPr>
+          <w:lang w:val="en-US"/>
+        </w:rPr>
+      </w:pPr>
+    </w:p>
     <w:p>
       <w:pPr>
         <w:pStyle w:val="Heading3"/>
@@ -1980,12 +2124,12 @@
       <w:pPr>
         <w:pStyle w:val="Heading1"/>
       </w:pPr>
-      <w:bookmarkStart w:id="11" w:name="_Toc402943045"/>
+      <w:bookmarkStart w:id="12" w:name="_Toc402943045"/>
       <w:r>
         <w:lastRenderedPageBreak/>
         <w:t>Conception applicative détaillée</w:t>
       </w:r>
-      <w:bookmarkEnd w:id="11"/>
+      <w:bookmarkEnd w:id="12"/>
     </w:p>
     <w:p>
       <w:pPr>
@@ -2036,12 +2180,33 @@
           </w:tcPr>
           <w:p>
             <w:r>
-              <w:t>SM2 : GetListeContactsPrévus</w:t>
+              <w:t xml:space="preserve">SM2 : </w:t>
             </w:r>
+            <w:proofErr w:type="spellStart"/>
+            <w:r>
+              <w:t>GetListeContactsPrévus</w:t>
+            </w:r>
+            <w:proofErr w:type="spellEnd"/>
           </w:p>
           <w:p>
             <w:r>
-              <w:t>SOM Liés : GetListeClients (SOM3), GetContactsPrévus (SOM4)</w:t>
+              <w:t xml:space="preserve">SOM Liés : </w:t>
+            </w:r>
+            <w:proofErr w:type="spellStart"/>
+            <w:r>
+              <w:t>GetListeClients</w:t>
+            </w:r>
+            <w:proofErr w:type="spellEnd"/>
+            <w:r>
+              <w:t xml:space="preserve"> (SOM3), </w:t>
+            </w:r>
+            <w:proofErr w:type="spellStart"/>
+            <w:r>
+              <w:t>GetContactsPrévus</w:t>
+            </w:r>
+            <w:proofErr w:type="spellEnd"/>
+            <w:r>
+              <w:t xml:space="preserve"> (SOM4)</w:t>
             </w:r>
           </w:p>
         </w:tc>
@@ -2072,8 +2237,16 @@
               <w:rPr>
                 <w:b w:val="0"/>
               </w:rPr>
-              <w:t> : idAgence</w:t>
+              <w:t xml:space="preserve"> : </w:t>
             </w:r>
+            <w:proofErr w:type="spellStart"/>
+            <w:r>
+              <w:rPr>
+                <w:b w:val="0"/>
+              </w:rPr>
+              <w:t>idAgence</w:t>
+            </w:r>
+            <w:proofErr w:type="spellEnd"/>
           </w:p>
         </w:tc>
         <w:tc>
@@ -2092,7 +2265,20 @@
               <w:t>Sortie</w:t>
             </w:r>
             <w:r>
-              <w:t> : liste&lt;ContactPrévu,MotifContact,Client&gt;</w:t>
+              <w:t> : liste&lt;</w:t>
+            </w:r>
+            <w:proofErr w:type="spellStart"/>
+            <w:r>
+              <w:t>ContactPrévu</w:t>
+            </w:r>
+            <w:proofErr w:type="gramStart"/>
+            <w:r>
+              <w:t>,MotifContact,Client</w:t>
+            </w:r>
+            <w:proofErr w:type="spellEnd"/>
+            <w:proofErr w:type="gramEnd"/>
+            <w:r>
+              <w:t>&gt;</w:t>
             </w:r>
           </w:p>
         </w:tc>
@@ -2204,8 +2390,13 @@
           </w:tcPr>
           <w:p>
             <w:r>
-              <w:t>SOM3 : GetListeClient</w:t>
+              <w:t xml:space="preserve">SOM3 : </w:t>
             </w:r>
+            <w:proofErr w:type="spellStart"/>
+            <w:r>
+              <w:t>GetListeClient</w:t>
+            </w:r>
+            <w:proofErr w:type="spellEnd"/>
           </w:p>
         </w:tc>
         <w:tc>
@@ -2217,8 +2408,13 @@
               <w:cnfStyle w:val="100000000000" w:firstRow="1" w:lastRow="0" w:firstColumn="0" w:lastColumn="0" w:oddVBand="0" w:evenVBand="0" w:oddHBand="0" w:evenHBand="0" w:firstRowFirstColumn="0" w:firstRowLastColumn="0" w:lastRowFirstColumn="0" w:lastRowLastColumn="0"/>
             </w:pPr>
             <w:r>
-              <w:t>SOM4 : GetContactsPrévus</w:t>
+              <w:t xml:space="preserve">SOM4 : </w:t>
             </w:r>
+            <w:proofErr w:type="spellStart"/>
+            <w:r>
+              <w:t>GetContactsPrévus</w:t>
+            </w:r>
+            <w:proofErr w:type="spellEnd"/>
           </w:p>
         </w:tc>
       </w:tr>
@@ -2301,8 +2497,21 @@
               <w:t>Entités</w:t>
             </w:r>
             <w:r>
-              <w:t> : ContactPrévu || MotifContact</w:t>
+              <w:t xml:space="preserve"> : </w:t>
             </w:r>
+            <w:proofErr w:type="spellStart"/>
+            <w:r>
+              <w:t>ContactPrévu</w:t>
+            </w:r>
+            <w:proofErr w:type="spellEnd"/>
+            <w:r>
+              <w:t xml:space="preserve"> || </w:t>
+            </w:r>
+            <w:proofErr w:type="spellStart"/>
+            <w:r>
+              <w:t>MotifContact</w:t>
+            </w:r>
+            <w:proofErr w:type="spellEnd"/>
           </w:p>
         </w:tc>
       </w:tr>
@@ -2328,7 +2537,33 @@
               <w:rPr>
                 <w:b w:val="0"/>
               </w:rPr>
-              <w:t> : idAgence | Sortie : liste&lt;Client&gt;</w:t>
+              <w:t xml:space="preserve"> : </w:t>
+            </w:r>
+            <w:proofErr w:type="spellStart"/>
+            <w:r>
+              <w:rPr>
+                <w:b w:val="0"/>
+              </w:rPr>
+              <w:t>idAgence</w:t>
+            </w:r>
+            <w:proofErr w:type="spellEnd"/>
+            <w:r>
+              <w:rPr>
+                <w:b w:val="0"/>
+              </w:rPr>
+              <w:t xml:space="preserve"> | </w:t>
+            </w:r>
+            <w:r>
+              <w:rPr>
+                <w:u w:val="single"/>
+              </w:rPr>
+              <w:t>Sortie</w:t>
+            </w:r>
+            <w:r>
+              <w:rPr>
+                <w:b w:val="0"/>
+              </w:rPr>
+              <w:t> : liste&lt;Client&gt;</w:t>
             </w:r>
           </w:p>
         </w:tc>
@@ -2348,7 +2583,38 @@
               <w:t>Entrée</w:t>
             </w:r>
             <w:r>
-              <w:t> : IdClient | Sortie : liste&lt;ContactPrévu,MotifContact&gt;</w:t>
+              <w:t xml:space="preserve"> : </w:t>
+            </w:r>
+            <w:proofErr w:type="spellStart"/>
+            <w:r>
+              <w:t>IdClient</w:t>
+            </w:r>
+            <w:proofErr w:type="spellEnd"/>
+            <w:r>
+              <w:t xml:space="preserve"> | </w:t>
+            </w:r>
+            <w:r>
+              <w:rPr>
+                <w:b/>
+                <w:u w:val="single"/>
+              </w:rPr>
+              <w:t>Sortie</w:t>
+            </w:r>
+            <w:r>
+              <w:t> : liste&lt;</w:t>
+            </w:r>
+            <w:proofErr w:type="spellStart"/>
+            <w:r>
+              <w:t>ContactPrévu</w:t>
+            </w:r>
+            <w:proofErr w:type="gramStart"/>
+            <w:r>
+              <w:t>,MotifContact</w:t>
+            </w:r>
+            <w:proofErr w:type="spellEnd"/>
+            <w:proofErr w:type="gramEnd"/>
+            <w:r>
+              <w:t>&gt;</w:t>
             </w:r>
           </w:p>
         </w:tc>
@@ -2399,11 +2665,11 @@
       <w:r>
         <w:t xml:space="preserve">Affecter Agent à </w:t>
       </w:r>
-      <w:commentRangeStart w:id="12"/>
+      <w:commentRangeStart w:id="13"/>
       <w:r>
         <w:t>Contact</w:t>
       </w:r>
-      <w:commentRangeEnd w:id="12"/>
+      <w:commentRangeEnd w:id="13"/>
       <w:r>
         <w:rPr>
           <w:rStyle w:val="CommentReference"/>
@@ -2413,7 +2679,7 @@
           <w:color w:val="595959" w:themeColor="text1" w:themeTint="A6"/>
           <w14:ligatures w14:val="none"/>
         </w:rPr>
-        <w:commentReference w:id="12"/>
+        <w:commentReference w:id="13"/>
       </w:r>
       <w:r>
         <w:t> :</w:t>
@@ -2439,7 +2705,37 @@
             <w:tcW w:w="9206" w:type="dxa"/>
             <w:gridSpan w:val="2"/>
           </w:tcPr>
-          <w:p/>
+          <w:p>
+            <w:r>
+              <w:t xml:space="preserve">SM5 : </w:t>
+            </w:r>
+            <w:proofErr w:type="spellStart"/>
+            <w:r>
+              <w:t>AffecterAgent</w:t>
+            </w:r>
+            <w:proofErr w:type="spellEnd"/>
+          </w:p>
+          <w:p>
+            <w:r>
+              <w:t xml:space="preserve">SOM Liés : </w:t>
+            </w:r>
+            <w:proofErr w:type="spellStart"/>
+            <w:r>
+              <w:t>AffecterAgent</w:t>
+            </w:r>
+            <w:proofErr w:type="spellEnd"/>
+            <w:r>
+              <w:t xml:space="preserve"> (SOM7), </w:t>
+            </w:r>
+            <w:proofErr w:type="spellStart"/>
+            <w:r>
+              <w:t>MAJinfosAgent</w:t>
+            </w:r>
+            <w:proofErr w:type="spellEnd"/>
+            <w:r>
+              <w:t xml:space="preserve"> (SOM8)</w:t>
+            </w:r>
+          </w:p>
         </w:tc>
       </w:tr>
       <w:tr>
@@ -2468,8 +2764,30 @@
               <w:rPr>
                 <w:b w:val="0"/>
               </w:rPr>
-              <w:t> : idAgence</w:t>
+              <w:t xml:space="preserve"> : </w:t>
             </w:r>
+            <w:proofErr w:type="spellStart"/>
+            <w:r>
+              <w:rPr>
+                <w:b w:val="0"/>
+              </w:rPr>
+              <w:t>idAgence</w:t>
+            </w:r>
+            <w:proofErr w:type="spellEnd"/>
+            <w:r>
+              <w:rPr>
+                <w:b w:val="0"/>
+              </w:rPr>
+              <w:t xml:space="preserve">, </w:t>
+            </w:r>
+            <w:proofErr w:type="spellStart"/>
+            <w:r>
+              <w:rPr>
+                <w:b w:val="0"/>
+              </w:rPr>
+              <w:t>idContact</w:t>
+            </w:r>
+            <w:proofErr w:type="spellEnd"/>
           </w:p>
         </w:tc>
         <w:tc>
@@ -2488,8 +2806,13 @@
               <w:t>Sortie</w:t>
             </w:r>
             <w:r>
-              <w:t> : liste&lt;ContactPrévu,MotifContact,Client&gt;</w:t>
+              <w:t xml:space="preserve"> : </w:t>
             </w:r>
+            <w:proofErr w:type="spellStart"/>
+            <w:r>
+              <w:t>Bool</w:t>
+            </w:r>
+            <w:proofErr w:type="spellEnd"/>
           </w:p>
         </w:tc>
       </w:tr>
@@ -2500,7 +2823,11 @@
             <w:tcW w:w="9206" w:type="dxa"/>
             <w:gridSpan w:val="2"/>
           </w:tcPr>
-          <w:p/>
+          <w:p>
+            <w:r>
+              <w:t>Ce service métier se charge de l’affectation d’un contact à un agent.</w:t>
+            </w:r>
+          </w:p>
         </w:tc>
       </w:tr>
       <w:tr>
@@ -2515,19 +2842,60 @@
           </w:tcPr>
           <w:p>
             <w:pPr>
+              <w:rPr>
+                <w:b w:val="0"/>
+              </w:rPr>
+            </w:pPr>
+            <w:r>
+              <w:rPr>
+                <w:u w:val="single"/>
+              </w:rPr>
+              <w:t>Procédure</w:t>
+            </w:r>
+            <w:r>
+              <w:rPr>
+                <w:b w:val="0"/>
+              </w:rPr>
+              <w:t> :</w:t>
+            </w:r>
+          </w:p>
+          <w:p>
+            <w:pPr>
               <w:pStyle w:val="ListParagraph"/>
               <w:numPr>
                 <w:ilvl w:val="0"/>
                 <w:numId w:val="24"/>
               </w:numPr>
+            </w:pPr>
+            <w:r>
               <w:rPr>
                 <w:b w:val="0"/>
               </w:rPr>
+              <w:t>Affecter le client à l’agent concerné, création de la relation Affecter (</w:t>
+            </w:r>
+            <w:r>
+              <w:rPr>
+                <w:b w:val="0"/>
+              </w:rPr>
+              <w:t>SOM7)</w:t>
+            </w:r>
+          </w:p>
+          <w:p>
+            <w:pPr>
+              <w:pStyle w:val="ListParagraph"/>
+              <w:numPr>
+                <w:ilvl w:val="0"/>
+                <w:numId w:val="24"/>
+              </w:numPr>
             </w:pPr>
+            <w:r>
+              <w:rPr>
+                <w:b w:val="0"/>
+              </w:rPr>
+              <w:t>Mettre à jour les informations de l’agent (SOM8)</w:t>
+            </w:r>
           </w:p>
         </w:tc>
-        <w:bookmarkStart w:id="13" w:name="_GoBack"/>
-        <w:bookmarkEnd w:id="13"/>
       </w:tr>
     </w:tbl>
     <w:p/>
@@ -2538,8 +2906,8 @@
         <w:tblLook w:val="04A0" w:firstRow="1" w:lastRow="0" w:firstColumn="1" w:lastColumn="0" w:noHBand="0" w:noVBand="1"/>
       </w:tblPr>
       <w:tblGrid>
-        <w:gridCol w:w="4601"/>
-        <w:gridCol w:w="4605"/>
+        <w:gridCol w:w="4603"/>
+        <w:gridCol w:w="4603"/>
       </w:tblGrid>
       <w:tr>
         <w:trPr>
@@ -2552,8 +2920,13 @@
           </w:tcPr>
           <w:p>
             <w:r>
-              <w:t>SOM3 : GetListeClient</w:t>
+              <w:t xml:space="preserve">SOM7 : </w:t>
             </w:r>
+            <w:proofErr w:type="spellStart"/>
+            <w:r>
+              <w:t>AffecterAgent</w:t>
+            </w:r>
+            <w:proofErr w:type="spellEnd"/>
           </w:p>
         </w:tc>
         <w:tc>
@@ -2565,8 +2938,13 @@
               <w:cnfStyle w:val="100000000000" w:firstRow="1" w:lastRow="0" w:firstColumn="0" w:lastColumn="0" w:oddVBand="0" w:evenVBand="0" w:oddHBand="0" w:evenHBand="0" w:firstRowFirstColumn="0" w:firstRowLastColumn="0" w:lastRowFirstColumn="0" w:lastRowLastColumn="0"/>
             </w:pPr>
             <w:r>
-              <w:t>SOM4 : GetContactsPrévus</w:t>
+              <w:t xml:space="preserve">SOM8 : </w:t>
             </w:r>
+            <w:proofErr w:type="spellStart"/>
+            <w:r>
+              <w:t>MAJinfosAgent</w:t>
+            </w:r>
+            <w:proofErr w:type="spellEnd"/>
           </w:p>
         </w:tc>
       </w:tr>
@@ -2589,13 +2967,20 @@
               <w:rPr>
                 <w:u w:val="single"/>
               </w:rPr>
+              <w:lastRenderedPageBreak/>
               <w:t>Bloc</w:t>
             </w:r>
             <w:r>
               <w:rPr>
                 <w:b w:val="0"/>
               </w:rPr>
-              <w:t> : Client</w:t>
+              <w:t xml:space="preserve"> : </w:t>
+            </w:r>
+            <w:r>
+              <w:rPr>
+                <w:b w:val="0"/>
+              </w:rPr>
+              <w:t>Contact</w:t>
             </w:r>
           </w:p>
           <w:p>
@@ -2614,7 +2999,13 @@
               <w:rPr>
                 <w:b w:val="0"/>
               </w:rPr>
-              <w:t> : Client</w:t>
+              <w:t xml:space="preserve"> : </w:t>
+            </w:r>
+            <w:r>
+              <w:rPr>
+                <w:b w:val="0"/>
+              </w:rPr>
+              <w:t>Contact</w:t>
             </w:r>
           </w:p>
         </w:tc>
@@ -2634,7 +3025,10 @@
               <w:t>Bloc</w:t>
             </w:r>
             <w:r>
-              <w:t> : Contact</w:t>
+              <w:t xml:space="preserve"> : </w:t>
+            </w:r>
+            <w:r>
+              <w:t>Structure</w:t>
             </w:r>
           </w:p>
           <w:p>
@@ -2649,7 +3043,10 @@
               <w:t>Entités</w:t>
             </w:r>
             <w:r>
-              <w:t> : ContactPrévu || MotifContact</w:t>
+              <w:t xml:space="preserve"> : </w:t>
+            </w:r>
+            <w:r>
+              <w:t>Poste Fonctionnel</w:t>
             </w:r>
           </w:p>
         </w:tc>
@@ -2670,15 +3067,62 @@
               <w:rPr>
                 <w:u w:val="single"/>
               </w:rPr>
-              <w:lastRenderedPageBreak/>
               <w:t>Entrée</w:t>
             </w:r>
             <w:r>
               <w:rPr>
                 <w:b w:val="0"/>
               </w:rPr>
-              <w:t> : idAgence | Sortie : liste&lt;Client&gt;</w:t>
+              <w:t xml:space="preserve"> : </w:t>
             </w:r>
+            <w:proofErr w:type="spellStart"/>
+            <w:r>
+              <w:rPr>
+                <w:b w:val="0"/>
+              </w:rPr>
+              <w:t>idContact</w:t>
+            </w:r>
+            <w:proofErr w:type="spellEnd"/>
+            <w:r>
+              <w:rPr>
+                <w:b w:val="0"/>
+              </w:rPr>
+              <w:t xml:space="preserve">, </w:t>
+            </w:r>
+            <w:proofErr w:type="spellStart"/>
+            <w:r>
+              <w:rPr>
+                <w:b w:val="0"/>
+              </w:rPr>
+              <w:t>idAgent</w:t>
+            </w:r>
+            <w:proofErr w:type="spellEnd"/>
+            <w:r>
+              <w:rPr>
+                <w:b w:val="0"/>
+              </w:rPr>
+              <w:t xml:space="preserve"> | </w:t>
+            </w:r>
+            <w:r>
+              <w:rPr>
+                <w:u w:val="single"/>
+              </w:rPr>
+              <w:t>Sortie</w:t>
+            </w:r>
+            <w:r>
+              <w:rPr>
+                <w:b w:val="0"/>
+              </w:rPr>
+              <w:t xml:space="preserve"> : </w:t>
+            </w:r>
+            <w:proofErr w:type="spellStart"/>
+            <w:r>
+              <w:rPr>
+                <w:b w:val="0"/>
+              </w:rPr>
+              <w:t>Bool</w:t>
+            </w:r>
+            <w:proofErr w:type="spellEnd"/>
           </w:p>
         </w:tc>
         <w:tc>
@@ -2697,8 +3141,31 @@
               <w:t>Entrée</w:t>
             </w:r>
             <w:r>
-              <w:t> : IdClient | Sortie : liste&lt;ContactPrévu,MotifContact&gt;</w:t>
+              <w:t xml:space="preserve"> : </w:t>
             </w:r>
+            <w:proofErr w:type="spellStart"/>
+            <w:r>
+              <w:t>IdAgent</w:t>
+            </w:r>
+            <w:proofErr w:type="spellEnd"/>
+            <w:r>
+              <w:t xml:space="preserve"> | </w:t>
+            </w:r>
+            <w:r>
+              <w:rPr>
+                <w:b/>
+                <w:u w:val="single"/>
+              </w:rPr>
+              <w:t>Sortie</w:t>
+            </w:r>
+            <w:r>
+              <w:t xml:space="preserve"> : </w:t>
+            </w:r>
+            <w:proofErr w:type="spellStart"/>
+            <w:r>
+              <w:t>Bool</w:t>
+            </w:r>
+            <w:proofErr w:type="spellEnd"/>
           </w:p>
         </w:tc>
       </w:tr>
@@ -2721,7 +3188,19 @@
               <w:rPr>
                 <w:b w:val="0"/>
               </w:rPr>
-              <w:t>Renvoyer la liste de clients gérés par l’agence</w:t>
+              <w:t>Affecter le client à l’agent concerné</w:t>
+            </w:r>
+            <w:r>
+              <w:rPr>
+                <w:b w:val="0"/>
+              </w:rPr>
+              <w:t xml:space="preserve"> en alimentant la relation « Affecter ». Un booléen de confirmation est renvoyé</w:t>
+            </w:r>
+            <w:r>
+              <w:rPr>
+                <w:b w:val="0"/>
+              </w:rPr>
+              <w:t>.</w:t>
             </w:r>
           </w:p>
         </w:tc>
@@ -2734,7 +3213,16 @@
               <w:cnfStyle w:val="000000100000" w:firstRow="0" w:lastRow="0" w:firstColumn="0" w:lastColumn="0" w:oddVBand="0" w:evenVBand="0" w:oddHBand="1" w:evenHBand="0" w:firstRowFirstColumn="0" w:firstRowLastColumn="0" w:lastRowFirstColumn="0" w:lastRowLastColumn="0"/>
             </w:pPr>
             <w:r>
-              <w:t>Renvoyer la liste des contacts prévus liés à un client particulier</w:t>
+              <w:t>Mettre à jour les informations de l’agent concerné par l’affectation.</w:t>
+            </w:r>
+            <w:r>
+              <w:rPr>
+                <w:b/>
+              </w:rPr>
+              <w:t xml:space="preserve"> </w:t>
+            </w:r>
+            <w:r>
+              <w:t>Un booléen de confirmation est renvoyé.</w:t>
             </w:r>
           </w:p>
         </w:tc>
@@ -2918,7 +3406,7 @@
                           <pic:cNvPicPr/>
                         </pic:nvPicPr>
                         <pic:blipFill rotWithShape="1">
-                          <a:blip r:embed="rId16" cstate="print">
+                          <a:blip r:embed="rId18" cstate="print">
                             <a:extLst>
                               <a:ext uri="{28A0092B-C50C-407E-A947-70E740481C1C}">
                                 <a14:useLocalDpi xmlns:a14="http://schemas.microsoft.com/office/drawing/2010/main" val="0"/>
@@ -2992,7 +3480,7 @@
                           <pic:cNvPicPr/>
                         </pic:nvPicPr>
                         <pic:blipFill>
-                          <a:blip r:embed="rId17" cstate="print">
+                          <a:blip r:embed="rId19" cstate="print">
                             <a:extLst>
                               <a:ext uri="{28A0092B-C50C-407E-A947-70E740481C1C}">
                                 <a14:useLocalDpi xmlns:a14="http://schemas.microsoft.com/office/drawing/2010/main" val="0"/>
@@ -3067,7 +3555,7 @@
                           <pic:cNvPicPr/>
                         </pic:nvPicPr>
                         <pic:blipFill rotWithShape="1">
-                          <a:blip r:embed="rId18" cstate="print">
+                          <a:blip r:embed="rId20" cstate="print">
                             <a:extLst>
                               <a:ext uri="{28A0092B-C50C-407E-A947-70E740481C1C}">
                                 <a14:useLocalDpi xmlns:a14="http://schemas.microsoft.com/office/drawing/2010/main" val="0"/>
@@ -3342,7 +3830,7 @@
                           <pic:cNvPicPr/>
                         </pic:nvPicPr>
                         <pic:blipFill rotWithShape="1">
-                          <a:blip r:embed="rId16" cstate="print">
+                          <a:blip r:embed="rId18" cstate="print">
                             <a:extLst>
                               <a:ext uri="{28A0092B-C50C-407E-A947-70E740481C1C}">
                                 <a14:useLocalDpi xmlns:a14="http://schemas.microsoft.com/office/drawing/2010/main" val="0"/>
@@ -3414,7 +3902,7 @@
                           <pic:cNvPicPr/>
                         </pic:nvPicPr>
                         <pic:blipFill>
-                          <a:blip r:embed="rId17" cstate="print">
+                          <a:blip r:embed="rId19" cstate="print">
                             <a:extLst>
                               <a:ext uri="{28A0092B-C50C-407E-A947-70E740481C1C}">
                                 <a14:useLocalDpi xmlns:a14="http://schemas.microsoft.com/office/drawing/2010/main" val="0"/>
@@ -3487,7 +3975,7 @@
                           <pic:cNvPicPr/>
                         </pic:nvPicPr>
                         <pic:blipFill rotWithShape="1">
-                          <a:blip r:embed="rId18" cstate="print">
+                          <a:blip r:embed="rId20" cstate="print">
                             <a:extLst>
                               <a:ext uri="{28A0092B-C50C-407E-A947-70E740481C1C}">
                                 <a14:useLocalDpi xmlns:a14="http://schemas.microsoft.com/office/drawing/2010/main" val="0"/>
@@ -3594,8 +4082,8 @@
       </w:pPr>
     </w:p>
     <w:sectPr>
-      <w:headerReference w:type="default" r:id="rId19"/>
-      <w:footerReference w:type="default" r:id="rId20"/>
+      <w:headerReference w:type="default" r:id="rId21"/>
+      <w:footerReference w:type="default" r:id="rId22"/>
       <w:pgSz w:w="12240" w:h="15840" w:code="1"/>
       <w:pgMar w:top="2520" w:right="1512" w:bottom="1800" w:left="1512" w:header="1080" w:footer="720" w:gutter="0"/>
       <w:pgNumType w:start="1"/>
@@ -3619,12 +4107,17 @@
         </w:rPr>
         <w:annotationRef/>
       </w:r>
+      <w:proofErr w:type="spellStart"/>
       <w:r>
-        <w:t>Insertiion des découpages</w:t>
+        <w:t>Insertiion</w:t>
+      </w:r>
+      <w:proofErr w:type="spellEnd"/>
+      <w:r>
+        <w:t xml:space="preserve"> des découpages</w:t>
       </w:r>
     </w:p>
   </w:comment>
-  <w:comment w:id="9" w:author="Slifer" w:date="2014-11-05T11:50:00Z" w:initials="Sl">
+  <w:comment w:id="10" w:author="Slifer" w:date="2014-11-05T11:50:00Z" w:initials="Sl">
     <w:p>
       <w:pPr>
         <w:pStyle w:val="CommentText"/>
@@ -3640,7 +4133,7 @@
       </w:r>
     </w:p>
   </w:comment>
-  <w:comment w:id="10" w:author="Slifer" w:date="2014-11-05T11:50:00Z" w:initials="Sl">
+  <w:comment w:id="11" w:author="Slifer" w:date="2014-11-05T11:50:00Z" w:initials="Sl">
     <w:p>
       <w:pPr>
         <w:pStyle w:val="CommentText"/>
@@ -3656,7 +4149,7 @@
       </w:r>
     </w:p>
   </w:comment>
-  <w:comment w:id="12" w:author="Slifer" w:date="2014-11-05T11:51:00Z" w:initials="Sl">
+  <w:comment w:id="13" w:author="Slifer" w:date="2014-11-05T11:51:00Z" w:initials="Sl">
     <w:p>
       <w:pPr>
         <w:pStyle w:val="CommentText"/>
@@ -3668,8 +4161,13 @@
         <w:annotationRef/>
       </w:r>
       <w:r>
-        <w:t>A completer</w:t>
+        <w:t xml:space="preserve">A </w:t>
       </w:r>
+      <w:proofErr w:type="spellStart"/>
+      <w:r>
+        <w:t>completer</w:t>
+      </w:r>
+      <w:proofErr w:type="spellEnd"/>
     </w:p>
   </w:comment>
 </w:comments>
@@ -3803,7 +4301,7 @@
       <w:rPr>
         <w:noProof/>
       </w:rPr>
-      <w:instrText>Conception applicative détaillée</w:instrText>
+      <w:instrText>Conception globale de l’architecture applicative</w:instrText>
     </w:r>
     <w:r>
       <w:rPr>
@@ -3827,7 +4325,7 @@
       <w:rPr>
         <w:noProof/>
       </w:rPr>
-      <w:instrText>Conception applicative détaillée</w:instrText>
+      <w:instrText>Conception globale de l’architecture applicative</w:instrText>
     </w:r>
     <w:r>
       <w:rPr>
@@ -3842,7 +4340,7 @@
       <w:rPr>
         <w:noProof/>
       </w:rPr>
-      <w:t>Conception applicative détaillée</w:t>
+      <w:t>Conception globale de l’architecture applicative</w:t>
     </w:r>
     <w:r>
       <w:fldChar w:fldCharType="end"/>
@@ -21714,6 +22212,7 @@
   </w:compat>
   <w:rsids>
     <w:rsidRoot w:val="00A312EA"/>
+    <w:rsid w:val="00006DD5"/>
     <w:rsid w:val="0002263E"/>
     <w:rsid w:val="00191F04"/>
     <w:rsid w:val="002D5554"/>
@@ -22609,18 +23108,18 @@
 </file>
 
 <file path=customXml/item2.xml><?xml version="1.0" encoding="utf-8"?>
-<mappings xmlns="http://schemas.microsoft.com/pics">
-  <picture>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</picture>
-</mappings>
-</file>
-
-<file path=customXml/item3.xml><?xml version="1.0" encoding="utf-8"?>
 <?mso-contentType ?>
 <FormTemplates xmlns="http://schemas.microsoft.com/sharepoint/v3/contenttype/forms">
   <Display>DocumentLibraryForm</Display>
   <Edit>AssetEditForm</Edit>
   <New>DocumentLibraryForm</New>
 </FormTemplates>
+</file>
+
+<file path=customXml/item3.xml><?xml version="1.0" encoding="utf-8"?>
+<mappings xmlns="http://schemas.microsoft.com/pics">
+  <picture>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</picture>
+</mappings>
 </file>
 
 <file path=customXml/item4.xml><?xml version="1.0" encoding="utf-8"?>
@@ -22636,6 +23135,14 @@
 </file>
 
 <file path=customXml/itemProps2.xml><?xml version="1.0" encoding="utf-8"?>
+<ds:datastoreItem xmlns:ds="http://schemas.openxmlformats.org/officeDocument/2006/customXml" ds:itemID="{2F9ACB35-92A4-4D3B-9363-393A8469DF5C}">
+  <ds:schemaRefs>
+    <ds:schemaRef ds:uri="http://schemas.microsoft.com/sharepoint/v3/contenttype/forms"/>
+  </ds:schemaRefs>
+</ds:datastoreItem>
+</file>
+
+<file path=customXml/itemProps3.xml><?xml version="1.0" encoding="utf-8"?>
 <ds:datastoreItem xmlns:ds="http://schemas.openxmlformats.org/officeDocument/2006/customXml" ds:itemID="{F679E4D8-73D9-412D-B716-777944E71373}">
   <ds:schemaRefs>
     <ds:schemaRef ds:uri="http://schemas.microsoft.com/pics"/>
@@ -22643,16 +23150,8 @@
 </ds:datastoreItem>
 </file>
 
-<file path=customXml/itemProps3.xml><?xml version="1.0" encoding="utf-8"?>
-<ds:datastoreItem xmlns:ds="http://schemas.openxmlformats.org/officeDocument/2006/customXml" ds:itemID="{2F9ACB35-92A4-4D3B-9363-393A8469DF5C}">
-  <ds:schemaRefs>
-    <ds:schemaRef ds:uri="http://schemas.microsoft.com/sharepoint/v3/contenttype/forms"/>
-  </ds:schemaRefs>
-</ds:datastoreItem>
-</file>
-
 <file path=customXml/itemProps4.xml><?xml version="1.0" encoding="utf-8"?>
-<ds:datastoreItem xmlns:ds="http://schemas.openxmlformats.org/officeDocument/2006/customXml" ds:itemID="{8C805F5D-B2EC-4A5B-94A8-018A9D50668B}">
+<ds:datastoreItem xmlns:ds="http://schemas.openxmlformats.org/officeDocument/2006/customXml" ds:itemID="{7C911D2E-3DCC-4C57-B1D9-F390C8A6A585}">
   <ds:schemaRefs>
     <ds:schemaRef ds:uri="http://schemas.openxmlformats.org/officeDocument/2006/bibliography"/>
   </ds:schemaRefs>

</xml_diff>

<commit_message>
CR + Découpage (Modif)
</commit_message>
<xml_diff>
--- a/CompteRendu/CR.docx
+++ b/CompteRendu/CR.docx
@@ -1794,6 +1794,7 @@
           </wp:inline>
         </w:drawing>
       </w:r>
+      <w:bookmarkStart w:id="6" w:name="_GoBack"/>
       <w:r>
         <w:rPr>
           <w:noProof/>
@@ -1801,9 +1802,9 @@
         </w:rPr>
         <w:lastRenderedPageBreak/>
         <w:drawing>
-          <wp:inline distT="0" distB="0" distL="0" distR="0" wp14:anchorId="1DB5B421" wp14:editId="41324763">
-            <wp:extent cx="5332730" cy="7315200"/>
-            <wp:effectExtent l="0" t="0" r="1270" b="0"/>
+          <wp:inline distT="0" distB="0" distL="0" distR="0" wp14:anchorId="1DB5B421" wp14:editId="60ECAD29">
+            <wp:extent cx="5332730" cy="7314906"/>
+            <wp:effectExtent l="0" t="0" r="1270" b="635"/>
             <wp:docPr id="11" name="Picture 11"/>
             <wp:cNvGraphicFramePr>
               <a:graphicFrameLocks xmlns:a="http://schemas.openxmlformats.org/drawingml/2006/main" noChangeAspect="1"/>
@@ -1830,7 +1831,7 @@
                   <pic:spPr>
                     <a:xfrm>
                       <a:off x="0" y="0"/>
-                      <a:ext cx="5332730" cy="7315200"/>
+                      <a:ext cx="5332730" cy="7314906"/>
                     </a:xfrm>
                     <a:prstGeom prst="rect">
                       <a:avLst/>
@@ -1842,17 +1843,18 @@
           </wp:inline>
         </w:drawing>
       </w:r>
+      <w:bookmarkEnd w:id="6"/>
     </w:p>
     <w:p>
       <w:pPr>
         <w:pStyle w:val="Heading2"/>
       </w:pPr>
-      <w:bookmarkStart w:id="6" w:name="_Toc402943042"/>
+      <w:bookmarkStart w:id="7" w:name="_Toc402943042"/>
       <w:r>
         <w:lastRenderedPageBreak/>
         <w:t>Cycle de vie des objets metiers</w:t>
       </w:r>
-      <w:bookmarkEnd w:id="6"/>
+      <w:bookmarkEnd w:id="7"/>
     </w:p>
     <w:p>
       <w:r>
@@ -2012,29 +2014,21 @@
       <w:pPr>
         <w:pStyle w:val="Heading2"/>
       </w:pPr>
-      <w:bookmarkStart w:id="7" w:name="_Toc402943043"/>
+      <w:bookmarkStart w:id="8" w:name="_Toc402943043"/>
       <w:r>
         <w:t>Choix de l’environnement technique</w:t>
       </w:r>
-      <w:bookmarkEnd w:id="7"/>
+      <w:bookmarkEnd w:id="8"/>
     </w:p>
     <w:p>
       <w:r>
         <w:t xml:space="preserve">Conformément aux plans de la MOA de l’entreprise, l’architecture technique globale mise en œuvre sera une architecture </w:t>
       </w:r>
-      <w:proofErr w:type="spellStart"/>
       <w:r>
         <w:rPr>
           <w:b/>
         </w:rPr>
-        <w:t>Client/Serveur</w:t>
-      </w:r>
-      <w:proofErr w:type="spellEnd"/>
-      <w:r>
-        <w:rPr>
-          <w:b/>
-        </w:rPr>
-        <w:t xml:space="preserve"> n-tiers</w:t>
+        <w:t>Client/Serveur n-tiers</w:t>
       </w:r>
       <w:r>
         <w:rPr>
@@ -2043,13 +2037,8 @@
         <w:t xml:space="preserve">. </w:t>
       </w:r>
       <w:r>
-        <w:t xml:space="preserve">Cette dernière bénéficiera des avantages du modèle </w:t>
+        <w:t>Cette dernière bénéficiera des avantages du modèle Client/Serveur</w:t>
       </w:r>
-      <w:proofErr w:type="spellStart"/>
-      <w:r>
-        <w:t>Client/Serveur</w:t>
-      </w:r>
-      <w:proofErr w:type="spellEnd"/>
       <w:r>
         <w:t>,</w:t>
       </w:r>
@@ -2105,12 +2094,12 @@
       <w:pPr>
         <w:pStyle w:val="Heading1"/>
       </w:pPr>
-      <w:bookmarkStart w:id="8" w:name="_Toc402943044"/>
+      <w:bookmarkStart w:id="9" w:name="_Toc402943044"/>
       <w:r>
         <w:lastRenderedPageBreak/>
         <w:t>Conception fonctionnelle détaillée</w:t>
       </w:r>
-      <w:bookmarkEnd w:id="8"/>
+      <w:bookmarkEnd w:id="9"/>
     </w:p>
     <w:p>
       <w:pPr>
@@ -2119,11 +2108,11 @@
       <w:r>
         <w:t xml:space="preserve">Diagrammes d’activité &amp; </w:t>
       </w:r>
-      <w:commentRangeStart w:id="9"/>
+      <w:commentRangeStart w:id="10"/>
       <w:r>
         <w:t>SMA</w:t>
       </w:r>
-      <w:commentRangeEnd w:id="9"/>
+      <w:commentRangeEnd w:id="10"/>
       <w:r>
         <w:rPr>
           <w:rStyle w:val="CommentReference"/>
@@ -2132,7 +2121,7 @@
           <w:color w:val="595959" w:themeColor="text1" w:themeTint="A6"/>
           <w14:ligatures w14:val="none"/>
         </w:rPr>
-        <w:commentReference w:id="9"/>
+        <w:commentReference w:id="10"/>
       </w:r>
       <w:r>
         <w:t> :</w:t>
@@ -2149,11 +2138,11 @@
       <w:r>
         <w:t xml:space="preserve">Spécification IHM centrée </w:t>
       </w:r>
-      <w:commentRangeStart w:id="10"/>
+      <w:commentRangeStart w:id="11"/>
       <w:r>
         <w:t>OM</w:t>
       </w:r>
-      <w:commentRangeEnd w:id="10"/>
+      <w:commentRangeEnd w:id="11"/>
       <w:r>
         <w:rPr>
           <w:rStyle w:val="CommentReference"/>
@@ -2162,7 +2151,7 @@
           <w:color w:val="595959" w:themeColor="text1" w:themeTint="A6"/>
           <w14:ligatures w14:val="none"/>
         </w:rPr>
-        <w:commentReference w:id="10"/>
+        <w:commentReference w:id="11"/>
       </w:r>
       <w:r>
         <w:t> :</w:t>
@@ -2198,12 +2187,12 @@
       <w:pPr>
         <w:pStyle w:val="Heading1"/>
       </w:pPr>
-      <w:bookmarkStart w:id="11" w:name="_Toc402943045"/>
+      <w:bookmarkStart w:id="12" w:name="_Toc402943045"/>
       <w:r>
         <w:lastRenderedPageBreak/>
         <w:t>Conception applicative détaillée</w:t>
       </w:r>
-      <w:bookmarkEnd w:id="11"/>
+      <w:bookmarkEnd w:id="12"/>
     </w:p>
     <w:p>
       <w:pPr>
@@ -2254,33 +2243,12 @@
           </w:tcPr>
           <w:p>
             <w:r>
-              <w:t xml:space="preserve">SM2 : </w:t>
+              <w:t>SM2 : GetListeContactsPrévus</w:t>
             </w:r>
-            <w:proofErr w:type="spellStart"/>
-            <w:r>
-              <w:t>GetListeContactsPrévus</w:t>
-            </w:r>
-            <w:proofErr w:type="spellEnd"/>
           </w:p>
           <w:p>
             <w:r>
-              <w:t xml:space="preserve">SOM Liés : </w:t>
-            </w:r>
-            <w:proofErr w:type="spellStart"/>
-            <w:r>
-              <w:t>GetListeClients</w:t>
-            </w:r>
-            <w:proofErr w:type="spellEnd"/>
-            <w:r>
-              <w:t xml:space="preserve"> (SOM3), </w:t>
-            </w:r>
-            <w:proofErr w:type="spellStart"/>
-            <w:r>
-              <w:t>GetContactsPrévus</w:t>
-            </w:r>
-            <w:proofErr w:type="spellEnd"/>
-            <w:r>
-              <w:t xml:space="preserve"> (SOM4)</w:t>
+              <w:t>SOM Liés : GetListeClients (SOM3), GetContactsPrévus (SOM4)</w:t>
             </w:r>
           </w:p>
         </w:tc>
@@ -2311,16 +2279,8 @@
               <w:rPr>
                 <w:b w:val="0"/>
               </w:rPr>
-              <w:t xml:space="preserve"> : </w:t>
+              <w:t> : idAgence</w:t>
             </w:r>
-            <w:proofErr w:type="spellStart"/>
-            <w:r>
-              <w:rPr>
-                <w:b w:val="0"/>
-              </w:rPr>
-              <w:t>idAgence</w:t>
-            </w:r>
-            <w:proofErr w:type="spellEnd"/>
           </w:p>
         </w:tc>
         <w:tc>
@@ -2339,20 +2299,7 @@
               <w:t>Sortie</w:t>
             </w:r>
             <w:r>
-              <w:t> : liste&lt;</w:t>
-            </w:r>
-            <w:proofErr w:type="spellStart"/>
-            <w:r>
-              <w:t>ContactPrévu</w:t>
-            </w:r>
-            <w:proofErr w:type="gramStart"/>
-            <w:r>
-              <w:t>,MotifContact,Client</w:t>
-            </w:r>
-            <w:proofErr w:type="spellEnd"/>
-            <w:proofErr w:type="gramEnd"/>
-            <w:r>
-              <w:t>&gt;</w:t>
+              <w:t> : liste&lt;ContactPrévu,MotifContact,Client&gt;</w:t>
             </w:r>
           </w:p>
         </w:tc>
@@ -2464,13 +2411,8 @@
           </w:tcPr>
           <w:p>
             <w:r>
-              <w:t xml:space="preserve">SOM3 : </w:t>
+              <w:t>SOM3 : GetListeClient</w:t>
             </w:r>
-            <w:proofErr w:type="spellStart"/>
-            <w:r>
-              <w:t>GetListeClient</w:t>
-            </w:r>
-            <w:proofErr w:type="spellEnd"/>
           </w:p>
         </w:tc>
         <w:tc>
@@ -2482,13 +2424,8 @@
               <w:cnfStyle w:val="100000000000" w:firstRow="1" w:lastRow="0" w:firstColumn="0" w:lastColumn="0" w:oddVBand="0" w:evenVBand="0" w:oddHBand="0" w:evenHBand="0" w:firstRowFirstColumn="0" w:firstRowLastColumn="0" w:lastRowFirstColumn="0" w:lastRowLastColumn="0"/>
             </w:pPr>
             <w:r>
-              <w:t xml:space="preserve">SOM4 : </w:t>
+              <w:t>SOM4 : GetContactsPrévus</w:t>
             </w:r>
-            <w:proofErr w:type="spellStart"/>
-            <w:r>
-              <w:t>GetContactsPrévus</w:t>
-            </w:r>
-            <w:proofErr w:type="spellEnd"/>
           </w:p>
         </w:tc>
       </w:tr>
@@ -2571,21 +2508,8 @@
               <w:t>Entités</w:t>
             </w:r>
             <w:r>
-              <w:t xml:space="preserve"> : </w:t>
+              <w:t> : ContactPrévu || MotifContact</w:t>
             </w:r>
-            <w:proofErr w:type="spellStart"/>
-            <w:r>
-              <w:t>ContactPrévu</w:t>
-            </w:r>
-            <w:proofErr w:type="spellEnd"/>
-            <w:r>
-              <w:t xml:space="preserve"> || </w:t>
-            </w:r>
-            <w:proofErr w:type="spellStart"/>
-            <w:r>
-              <w:t>MotifContact</w:t>
-            </w:r>
-            <w:proofErr w:type="spellEnd"/>
           </w:p>
         </w:tc>
       </w:tr>
@@ -2611,21 +2535,7 @@
               <w:rPr>
                 <w:b w:val="0"/>
               </w:rPr>
-              <w:t xml:space="preserve"> : </w:t>
-            </w:r>
-            <w:proofErr w:type="spellStart"/>
-            <w:r>
-              <w:rPr>
-                <w:b w:val="0"/>
-              </w:rPr>
-              <w:t>idAgence</w:t>
-            </w:r>
-            <w:proofErr w:type="spellEnd"/>
-            <w:r>
-              <w:rPr>
-                <w:b w:val="0"/>
-              </w:rPr>
-              <w:t xml:space="preserve"> | </w:t>
+              <w:t xml:space="preserve"> : idAgence | </w:t>
             </w:r>
             <w:r>
               <w:rPr>
@@ -2657,15 +2567,7 @@
               <w:t>Entrée</w:t>
             </w:r>
             <w:r>
-              <w:t xml:space="preserve"> : </w:t>
-            </w:r>
-            <w:proofErr w:type="spellStart"/>
-            <w:r>
-              <w:t>IdClient</w:t>
-            </w:r>
-            <w:proofErr w:type="spellEnd"/>
-            <w:r>
-              <w:t xml:space="preserve"> | </w:t>
+              <w:t xml:space="preserve"> : IdClient | </w:t>
             </w:r>
             <w:r>
               <w:rPr>
@@ -2675,20 +2577,7 @@
               <w:t>Sortie</w:t>
             </w:r>
             <w:r>
-              <w:t> : liste&lt;</w:t>
-            </w:r>
-            <w:proofErr w:type="spellStart"/>
-            <w:r>
-              <w:t>ContactPrévu</w:t>
-            </w:r>
-            <w:proofErr w:type="gramStart"/>
-            <w:r>
-              <w:t>,MotifContact</w:t>
-            </w:r>
-            <w:proofErr w:type="spellEnd"/>
-            <w:proofErr w:type="gramEnd"/>
-            <w:r>
-              <w:t>&gt;</w:t>
+              <w:t> : liste&lt;ContactPrévu,MotifContact&gt;</w:t>
             </w:r>
           </w:p>
         </w:tc>
@@ -2739,11 +2628,11 @@
       <w:r>
         <w:t xml:space="preserve">Affecter Agent à </w:t>
       </w:r>
-      <w:commentRangeStart w:id="12"/>
+      <w:commentRangeStart w:id="13"/>
       <w:r>
         <w:t>Contact</w:t>
       </w:r>
-      <w:commentRangeEnd w:id="12"/>
+      <w:commentRangeEnd w:id="13"/>
       <w:r>
         <w:rPr>
           <w:rStyle w:val="CommentReference"/>
@@ -2753,7 +2642,7 @@
           <w:color w:val="595959" w:themeColor="text1" w:themeTint="A6"/>
           <w14:ligatures w14:val="none"/>
         </w:rPr>
-        <w:commentReference w:id="12"/>
+        <w:commentReference w:id="13"/>
       </w:r>
       <w:r>
         <w:t> :</w:t>
@@ -2781,33 +2670,12 @@
           </w:tcPr>
           <w:p>
             <w:r>
-              <w:t xml:space="preserve">SM5 : </w:t>
+              <w:t>SM5 : AffecterAgent</w:t>
             </w:r>
-            <w:proofErr w:type="spellStart"/>
-            <w:r>
-              <w:t>AffecterAgent</w:t>
-            </w:r>
-            <w:proofErr w:type="spellEnd"/>
           </w:p>
           <w:p>
             <w:r>
-              <w:t xml:space="preserve">SOM Liés : </w:t>
-            </w:r>
-            <w:proofErr w:type="spellStart"/>
-            <w:r>
-              <w:t>AffecterAgent</w:t>
-            </w:r>
-            <w:proofErr w:type="spellEnd"/>
-            <w:r>
-              <w:t xml:space="preserve"> (SOM7), </w:t>
-            </w:r>
-            <w:proofErr w:type="spellStart"/>
-            <w:r>
-              <w:t>MAJinfosAgent</w:t>
-            </w:r>
-            <w:proofErr w:type="spellEnd"/>
-            <w:r>
-              <w:t xml:space="preserve"> (SOM8)</w:t>
+              <w:t>SOM Liés : AffecterAgent (SOM7), MAJinfosAgent (SOM8)</w:t>
             </w:r>
           </w:p>
         </w:tc>
@@ -2838,30 +2706,14 @@
               <w:rPr>
                 <w:b w:val="0"/>
               </w:rPr>
-              <w:t xml:space="preserve"> : </w:t>
+              <w:t> : idAgence</w:t>
             </w:r>
-            <w:proofErr w:type="spellStart"/>
             <w:r>
               <w:rPr>
                 <w:b w:val="0"/>
               </w:rPr>
-              <w:t>idAgence</w:t>
+              <w:t>, idContact</w:t>
             </w:r>
-            <w:proofErr w:type="spellEnd"/>
-            <w:r>
-              <w:rPr>
-                <w:b w:val="0"/>
-              </w:rPr>
-              <w:t xml:space="preserve">, </w:t>
-            </w:r>
-            <w:proofErr w:type="spellStart"/>
-            <w:r>
-              <w:rPr>
-                <w:b w:val="0"/>
-              </w:rPr>
-              <w:t>idContact</w:t>
-            </w:r>
-            <w:proofErr w:type="spellEnd"/>
           </w:p>
         </w:tc>
         <w:tc>
@@ -2882,11 +2734,9 @@
             <w:r>
               <w:t xml:space="preserve"> : </w:t>
             </w:r>
-            <w:proofErr w:type="spellStart"/>
             <w:r>
               <w:t>Bool</w:t>
             </w:r>
-            <w:proofErr w:type="spellEnd"/>
           </w:p>
         </w:tc>
       </w:tr>
@@ -2994,13 +2844,8 @@
           </w:tcPr>
           <w:p>
             <w:r>
-              <w:t xml:space="preserve">SOM7 : </w:t>
+              <w:t>SOM7 : AffecterAgent</w:t>
             </w:r>
-            <w:proofErr w:type="spellStart"/>
-            <w:r>
-              <w:t>AffecterAgent</w:t>
-            </w:r>
-            <w:proofErr w:type="spellEnd"/>
           </w:p>
         </w:tc>
         <w:tc>
@@ -3012,13 +2857,8 @@
               <w:cnfStyle w:val="100000000000" w:firstRow="1" w:lastRow="0" w:firstColumn="0" w:lastColumn="0" w:oddVBand="0" w:evenVBand="0" w:oddHBand="0" w:evenHBand="0" w:firstRowFirstColumn="0" w:firstRowLastColumn="0" w:lastRowFirstColumn="0" w:lastRowLastColumn="0"/>
             </w:pPr>
             <w:r>
-              <w:t xml:space="preserve">SOM8 : </w:t>
+              <w:t>SOM8 : MAJinfosAgent</w:t>
             </w:r>
-            <w:proofErr w:type="spellStart"/>
-            <w:r>
-              <w:t>MAJinfosAgent</w:t>
-            </w:r>
-            <w:proofErr w:type="spellEnd"/>
           </w:p>
         </w:tc>
       </w:tr>
@@ -3149,28 +2989,12 @@
               </w:rPr>
               <w:t xml:space="preserve"> : </w:t>
             </w:r>
-            <w:proofErr w:type="spellStart"/>
             <w:r>
               <w:rPr>
                 <w:b w:val="0"/>
               </w:rPr>
-              <w:t>idContact</w:t>
+              <w:t>idContact, idAgent</w:t>
             </w:r>
-            <w:proofErr w:type="spellEnd"/>
-            <w:r>
-              <w:rPr>
-                <w:b w:val="0"/>
-              </w:rPr>
-              <w:t xml:space="preserve">, </w:t>
-            </w:r>
-            <w:proofErr w:type="spellStart"/>
-            <w:r>
-              <w:rPr>
-                <w:b w:val="0"/>
-              </w:rPr>
-              <w:t>idAgent</w:t>
-            </w:r>
-            <w:proofErr w:type="spellEnd"/>
             <w:r>
               <w:rPr>
                 <w:b w:val="0"/>
@@ -3189,14 +3013,12 @@
               </w:rPr>
               <w:t xml:space="preserve"> : </w:t>
             </w:r>
-            <w:proofErr w:type="spellStart"/>
             <w:r>
               <w:rPr>
                 <w:b w:val="0"/>
               </w:rPr>
               <w:t>Bool</w:t>
             </w:r>
-            <w:proofErr w:type="spellEnd"/>
           </w:p>
         </w:tc>
         <w:tc>
@@ -3215,13 +3037,8 @@
               <w:t>Entrée</w:t>
             </w:r>
             <w:r>
-              <w:t xml:space="preserve"> : </w:t>
+              <w:t> : IdAgent</w:t>
             </w:r>
-            <w:proofErr w:type="spellStart"/>
-            <w:r>
-              <w:t>IdAgent</w:t>
-            </w:r>
-            <w:proofErr w:type="spellEnd"/>
             <w:r>
               <w:t xml:space="preserve"> | </w:t>
             </w:r>
@@ -3235,11 +3052,9 @@
             <w:r>
               <w:t xml:space="preserve"> : </w:t>
             </w:r>
-            <w:proofErr w:type="spellStart"/>
             <w:r>
               <w:t>Bool</w:t>
             </w:r>
-            <w:proofErr w:type="spellEnd"/>
           </w:p>
         </w:tc>
       </w:tr>
@@ -3307,36 +3122,22 @@
       <w:pPr>
         <w:pStyle w:val="Heading1"/>
       </w:pPr>
-      <w:bookmarkStart w:id="13" w:name="_Toc402943046"/>
+      <w:bookmarkStart w:id="14" w:name="_Toc402943046"/>
       <w:r>
         <w:lastRenderedPageBreak/>
         <w:t>Architecture technique</w:t>
       </w:r>
-      <w:bookmarkEnd w:id="13"/>
+      <w:bookmarkEnd w:id="14"/>
     </w:p>
     <w:p>
       <w:r>
         <w:t xml:space="preserve">Conformément aux plans de la MOA de l’entreprise, l’architecture technique globale mise en œuvre sera une architecture </w:t>
       </w:r>
-      <w:proofErr w:type="spellStart"/>
       <w:r>
         <w:rPr>
           <w:b/>
         </w:rPr>
-        <w:t>Client/Serveur</w:t>
-      </w:r>
-      <w:proofErr w:type="spellEnd"/>
-      <w:r>
-        <w:rPr>
-          <w:b/>
-        </w:rPr>
-        <w:t xml:space="preserve"> n-tiers</w:t>
-      </w:r>
-      <w:r>
-        <w:rPr>
-          <w:b/>
-        </w:rPr>
-        <w:t xml:space="preserve">. </w:t>
+        <w:t xml:space="preserve">Client/Serveur n-tiers. </w:t>
       </w:r>
       <w:r>
         <w:t>Nous détaillerons dans cette section du rapport l’architecture technique tout en spécifiant les différents niveaux logiques.</w:t>
@@ -3392,15 +3193,7 @@
     </w:p>
     <w:p>
       <w:r>
-        <w:t xml:space="preserve">Conformément aux choix précédemment établis, les applications Java EE permettent de détenir le noyau applicatif dans le Conteneur EJB. Ce dernier intègre les composants métiers nécessaires à </w:t>
-      </w:r>
-      <w:proofErr w:type="gramStart"/>
-      <w:r>
-        <w:t>la</w:t>
-      </w:r>
-      <w:proofErr w:type="gramEnd"/>
-      <w:r>
-        <w:t xml:space="preserve"> logique métier et les composants d’accès aux données.</w:t>
+        <w:t>Conformément aux choix précédemment établis, les applications Java EE permettent de détenir le noyau applicatif dans le Conteneur EJB. Ce dernier intègre les composants métiers nécessaires à la logique métier et les composants d’accès aux données.</w:t>
       </w:r>
     </w:p>
     <w:p>
@@ -3410,8 +3203,53 @@
       <w:r>
         <w:t>Couche Ressources</w:t>
       </w:r>
-      <w:bookmarkStart w:id="14" w:name="_GoBack"/>
-      <w:bookmarkEnd w:id="14"/>
+    </w:p>
+    <w:p>
+      <w:r>
+        <w:t xml:space="preserve">Etant donné la nature critique des données manipulées par l’ensemble de la structure, la couche Ressources doit </w:t>
+      </w:r>
+      <w:r>
+        <w:t>satisfaire</w:t>
+      </w:r>
+      <w:r>
+        <w:t xml:space="preserve"> des critères de sécurité renforcée</w:t>
+      </w:r>
+      <w:r>
+        <w:t xml:space="preserve"> et de performance limitant erreurs et incohérences. De ce fait, cette couche se basera </w:t>
+      </w:r>
+      <w:r>
+        <w:t xml:space="preserve">sur un </w:t>
+      </w:r>
+      <w:r>
+        <w:rPr>
+          <w:b/>
+        </w:rPr>
+        <w:t>Système de Gestion de Bases</w:t>
+      </w:r>
+      <w:r>
+        <w:rPr>
+          <w:b/>
+        </w:rPr>
+        <w:t xml:space="preserve"> de Données Relationnels et Distribué (Oracle Database, Microsoft SQL Server …</w:t>
+      </w:r>
+      <w:r>
+        <w:rPr>
+          <w:b/>
+        </w:rPr>
+        <w:t>)</w:t>
+      </w:r>
+      <w:r>
+        <w:t>.</w:t>
+      </w:r>
+      <w:r>
+        <w:t xml:space="preserve"> Ce système </w:t>
+      </w:r>
+      <w:r>
+        <w:t>est destiné à assurer l'indépendance des données et à offrir les moyens de contrôler la cohérence et d'éviter la redondance</w:t>
+      </w:r>
+      <w:r>
+        <w:t>.</w:t>
+      </w:r>
     </w:p>
     <w:p>
       <w:pPr>
@@ -4287,7 +4125,7 @@
       </w:r>
     </w:p>
   </w:comment>
-  <w:comment w:id="9" w:author="Slifer" w:date="2014-11-05T11:50:00Z" w:initials="Sl">
+  <w:comment w:id="10" w:author="Slifer" w:date="2014-11-05T11:50:00Z" w:initials="Sl">
     <w:p>
       <w:pPr>
         <w:pStyle w:val="CommentText"/>
@@ -4303,7 +4141,7 @@
       </w:r>
     </w:p>
   </w:comment>
-  <w:comment w:id="10" w:author="Slifer" w:date="2014-11-05T11:50:00Z" w:initials="Sl">
+  <w:comment w:id="11" w:author="Slifer" w:date="2014-11-05T11:50:00Z" w:initials="Sl">
     <w:p>
       <w:pPr>
         <w:pStyle w:val="CommentText"/>
@@ -4319,7 +4157,7 @@
       </w:r>
     </w:p>
   </w:comment>
-  <w:comment w:id="12" w:author="Slifer" w:date="2014-11-05T11:51:00Z" w:initials="Sl">
+  <w:comment w:id="13" w:author="Slifer" w:date="2014-11-05T11:51:00Z" w:initials="Sl">
     <w:p>
       <w:pPr>
         <w:pStyle w:val="CommentText"/>
@@ -4331,10 +4169,7 @@
         <w:annotationRef/>
       </w:r>
       <w:r>
-        <w:t xml:space="preserve">A </w:t>
-      </w:r>
-      <w:r>
-        <w:t>completer</w:t>
+        <w:t>A completer</w:t>
       </w:r>
     </w:p>
   </w:comment>
@@ -4397,7 +4232,7 @@
       <w:rPr>
         <w:noProof/>
       </w:rPr>
-      <w:t>9</w:t>
+      <w:t>3</w:t>
     </w:r>
     <w:r>
       <w:fldChar w:fldCharType="end"/>
@@ -4469,7 +4304,7 @@
       <w:rPr>
         <w:noProof/>
       </w:rPr>
-      <w:instrText>Architecture technique</w:instrText>
+      <w:instrText>Conception globale de l’architecture applicative</w:instrText>
     </w:r>
     <w:r>
       <w:rPr>
@@ -4493,7 +4328,7 @@
       <w:rPr>
         <w:noProof/>
       </w:rPr>
-      <w:instrText>Architecture technique</w:instrText>
+      <w:instrText>Conception globale de l’architecture applicative</w:instrText>
     </w:r>
     <w:r>
       <w:rPr>
@@ -4508,7 +4343,7 @@
       <w:rPr>
         <w:noProof/>
       </w:rPr>
-      <w:t>Architecture technique</w:t>
+      <w:t>Conception globale de l’architecture applicative</w:t>
     </w:r>
     <w:r>
       <w:fldChar w:fldCharType="end"/>
@@ -22262,15 +22097,15 @@
   <w:font w:name="Tahoma">
     <w:panose1 w:val="020B0604030504040204"/>
     <w:charset w:val="00"/>
-    <w:family w:val="auto"/>
+    <w:family w:val="swiss"/>
     <w:pitch w:val="variable"/>
-    <w:sig w:usb0="E1002AFF" w:usb1="C000605B" w:usb2="00000029" w:usb3="00000000" w:csb0="000101FF" w:csb1="00000000"/>
+    <w:sig w:usb0="E1002EFF" w:usb1="C000605B" w:usb2="00000029" w:usb3="00000000" w:csb0="000101FF" w:csb1="00000000"/>
   </w:font>
   <w:font w:name="Consolas">
     <w:panose1 w:val="020B0609020204030204"/>
     <w:charset w:val="00"/>
-    <w:family w:val="auto"/>
-    <w:pitch w:val="variable"/>
+    <w:family w:val="modern"/>
+    <w:pitch w:val="fixed"/>
     <w:sig w:usb0="E10002FF" w:usb1="4000FCFF" w:usb2="00000009" w:usb3="00000000" w:csb0="0000019F" w:csb1="00000000"/>
   </w:font>
   <w:font w:name="HGMinchoB">
@@ -22354,12 +22189,14 @@
     <w:rsid w:val="00191F04"/>
     <w:rsid w:val="001D4CDD"/>
     <w:rsid w:val="002D5554"/>
+    <w:rsid w:val="003409D5"/>
     <w:rsid w:val="005A3A11"/>
     <w:rsid w:val="0073175A"/>
     <w:rsid w:val="00751EE7"/>
     <w:rsid w:val="00770BB3"/>
     <w:rsid w:val="0092022E"/>
     <w:rsid w:val="00A312EA"/>
+    <w:rsid w:val="00B34BB0"/>
     <w:rsid w:val="00B855F7"/>
     <w:rsid w:val="00DA6DFE"/>
     <w:rsid w:val="00E70D55"/>
@@ -23281,7 +23118,7 @@
 </file>
 
 <file path=customXml/itemProps4.xml><?xml version="1.0" encoding="utf-8"?>
-<ds:datastoreItem xmlns:ds="http://schemas.openxmlformats.org/officeDocument/2006/customXml" ds:itemID="{D7BB2F2D-4783-4750-8F6B-00315F27C57A}">
+<ds:datastoreItem xmlns:ds="http://schemas.openxmlformats.org/officeDocument/2006/customXml" ds:itemID="{CA5FA8DD-B55E-422C-BAB1-2A6BEE6CDD4D}">
   <ds:schemaRefs>
     <ds:schemaRef ds:uri="http://schemas.openxmlformats.org/officeDocument/2006/bibliography"/>
   </ds:schemaRefs>

</xml_diff>

<commit_message>
CR : Insertion DA + Correction CU 6
</commit_message>
<xml_diff>
--- a/CompteRendu/CR.docx
+++ b/CompteRendu/CR.docx
@@ -325,7 +325,7 @@
                         </a:ln>
                         <a:extLst>
                           <a:ext uri="{53640926-AAD7-44d8-BBD7-CCE9431645EC}">
-                            <a14:shadowObscured xmlns:a14="http://schemas.microsoft.com/office/drawing/2010/main" xmlns:w="http://schemas.openxmlformats.org/wordprocessingml/2006/main" xmlns:w10="urn:schemas-microsoft-com:office:word" xmlns:v="urn:schemas-microsoft-com:vml" xmlns:o="urn:schemas-microsoft-com:office:office" xmlns:mv="urn:schemas-microsoft-com:mac:vml" xmlns:mo="http://schemas.microsoft.com/office/mac/office/2008/main" xmlns=""/>
+                            <a14:shadowObscured xmlns:a14="http://schemas.microsoft.com/office/drawing/2010/main" xmlns:w="http://schemas.openxmlformats.org/wordprocessingml/2006/main" xmlns:w10="urn:schemas-microsoft-com:office:word" xmlns:v="urn:schemas-microsoft-com:vml" xmlns:o="urn:schemas-microsoft-com:office:office" xmlns:mv="urn:schemas-microsoft-com:mac:vml" xmlns:mo="http://schemas.microsoft.com/office/mac/office/2008/main" xmlns="" xmlns:arto="http://schemas.microsoft.com/office/word/2006/arto"/>
                           </a:ext>
                         </a:extLst>
                       </pic:spPr>
@@ -1675,6 +1675,21 @@
       <w:r>
         <w:t>affectés.</w:t>
       </w:r>
+      <w:r>
+        <w:t xml:space="preserve"> Nous ajouterons dans ce bloc une nouvelle entité </w:t>
+      </w:r>
+      <w:r>
+        <w:t>–</w:t>
+      </w:r>
+      <w:r>
+        <w:rPr>
+          <w:b/>
+        </w:rPr>
+        <w:t>Groupe Contact</w:t>
+      </w:r>
+      <w:r>
+        <w:t>- capable de regrouper plusieurs contacts prévus (Dans la mesure où un Agent peut regrouper plusieurs contacts semblables afin de maximiser son efficacité).</w:t>
+      </w:r>
     </w:p>
     <w:p>
       <w:pPr>
@@ -1794,7 +1809,6 @@
           </wp:inline>
         </w:drawing>
       </w:r>
-      <w:bookmarkStart w:id="6" w:name="_GoBack"/>
       <w:r>
         <w:rPr>
           <w:noProof/>
@@ -1843,18 +1857,17 @@
           </wp:inline>
         </w:drawing>
       </w:r>
-      <w:bookmarkEnd w:id="6"/>
     </w:p>
     <w:p>
       <w:pPr>
         <w:pStyle w:val="Heading2"/>
       </w:pPr>
-      <w:bookmarkStart w:id="7" w:name="_Toc402943042"/>
+      <w:bookmarkStart w:id="6" w:name="_Toc402943042"/>
       <w:r>
         <w:lastRenderedPageBreak/>
         <w:t>Cycle de vie des objets metiers</w:t>
       </w:r>
-      <w:bookmarkEnd w:id="7"/>
+      <w:bookmarkEnd w:id="6"/>
     </w:p>
     <w:p>
       <w:r>
@@ -2014,11 +2027,11 @@
       <w:pPr>
         <w:pStyle w:val="Heading2"/>
       </w:pPr>
-      <w:bookmarkStart w:id="8" w:name="_Toc402943043"/>
+      <w:bookmarkStart w:id="7" w:name="_Toc402943043"/>
       <w:r>
         <w:t>Choix de l’environnement technique</w:t>
       </w:r>
-      <w:bookmarkEnd w:id="8"/>
+      <w:bookmarkEnd w:id="7"/>
     </w:p>
     <w:p>
       <w:r>
@@ -2094,12 +2107,12 @@
       <w:pPr>
         <w:pStyle w:val="Heading1"/>
       </w:pPr>
-      <w:bookmarkStart w:id="9" w:name="_Toc402943044"/>
+      <w:bookmarkStart w:id="8" w:name="_Toc402943044"/>
       <w:r>
         <w:lastRenderedPageBreak/>
         <w:t>Conception fonctionnelle détaillée</w:t>
       </w:r>
-      <w:bookmarkEnd w:id="9"/>
+      <w:bookmarkEnd w:id="8"/>
     </w:p>
     <w:p>
       <w:pPr>
@@ -2108,11 +2121,11 @@
       <w:r>
         <w:t xml:space="preserve">Diagrammes d’activité &amp; </w:t>
       </w:r>
-      <w:commentRangeStart w:id="10"/>
+      <w:commentRangeStart w:id="9"/>
       <w:r>
         <w:t>SMA</w:t>
       </w:r>
-      <w:commentRangeEnd w:id="10"/>
+      <w:commentRangeEnd w:id="9"/>
       <w:r>
         <w:rPr>
           <w:rStyle w:val="CommentReference"/>
@@ -2121,14 +2134,552 @@
           <w:color w:val="595959" w:themeColor="text1" w:themeTint="A6"/>
           <w14:ligatures w14:val="none"/>
         </w:rPr>
-        <w:commentReference w:id="10"/>
+        <w:commentReference w:id="9"/>
       </w:r>
       <w:r>
         <w:t> :</w:t>
       </w:r>
     </w:p>
-    <w:p/>
-    <w:p/>
+    <w:p>
+      <w:r>
+        <w:t>//Comment Général</w:t>
+      </w:r>
+    </w:p>
+    <w:p>
+      <w:pPr>
+        <w:jc w:val="center"/>
+      </w:pPr>
+      <w:r>
+        <w:rPr>
+          <w:noProof/>
+          <w:lang w:eastAsia="fr-FR"/>
+        </w:rPr>
+        <w:lastRenderedPageBreak/>
+        <w:drawing>
+          <wp:inline distT="0" distB="0" distL="0" distR="0" wp14:anchorId="3594DD80" wp14:editId="288BF63E">
+            <wp:extent cx="5441152" cy="6447079"/>
+            <wp:effectExtent l="0" t="0" r="7620" b="0"/>
+            <wp:docPr id="26" name="Picture 26"/>
+            <wp:cNvGraphicFramePr>
+              <a:graphicFrameLocks xmlns:a="http://schemas.openxmlformats.org/drawingml/2006/main" noChangeAspect="1"/>
+            </wp:cNvGraphicFramePr>
+            <a:graphic xmlns:a="http://schemas.openxmlformats.org/drawingml/2006/main">
+              <a:graphicData uri="http://schemas.openxmlformats.org/drawingml/2006/picture">
+                <pic:pic xmlns:pic="http://schemas.openxmlformats.org/drawingml/2006/picture">
+                  <pic:nvPicPr>
+                    <pic:cNvPr id="26" name="DA-DSS-DSD CU1.png"/>
+                    <pic:cNvPicPr/>
+                  </pic:nvPicPr>
+                  <pic:blipFill>
+                    <a:blip r:embed="rId18">
+                      <a:extLst>
+                        <a:ext uri="{28A0092B-C50C-407E-A947-70E740481C1C}">
+                          <a14:useLocalDpi xmlns:a14="http://schemas.microsoft.com/office/drawing/2010/main" val="0"/>
+                        </a:ext>
+                      </a:extLst>
+                    </a:blip>
+                    <a:stretch>
+                      <a:fillRect/>
+                    </a:stretch>
+                  </pic:blipFill>
+                  <pic:spPr>
+                    <a:xfrm>
+                      <a:off x="0" y="0"/>
+                      <a:ext cx="5441152" cy="6447079"/>
+                    </a:xfrm>
+                    <a:prstGeom prst="rect">
+                      <a:avLst/>
+                    </a:prstGeom>
+                  </pic:spPr>
+                </pic:pic>
+              </a:graphicData>
+            </a:graphic>
+          </wp:inline>
+        </w:drawing>
+      </w:r>
+      <w:r>
+        <w:rPr>
+          <w:noProof/>
+          <w:lang w:eastAsia="fr-FR"/>
+        </w:rPr>
+        <w:lastRenderedPageBreak/>
+        <w:drawing>
+          <wp:inline distT="0" distB="0" distL="0" distR="0" wp14:anchorId="7AA21AB9" wp14:editId="1C726CDC">
+            <wp:extent cx="5852160" cy="5715635"/>
+            <wp:effectExtent l="0" t="0" r="0" b="0"/>
+            <wp:docPr id="27" name="Picture 27"/>
+            <wp:cNvGraphicFramePr>
+              <a:graphicFrameLocks xmlns:a="http://schemas.openxmlformats.org/drawingml/2006/main" noChangeAspect="1"/>
+            </wp:cNvGraphicFramePr>
+            <a:graphic xmlns:a="http://schemas.openxmlformats.org/drawingml/2006/main">
+              <a:graphicData uri="http://schemas.openxmlformats.org/drawingml/2006/picture">
+                <pic:pic xmlns:pic="http://schemas.openxmlformats.org/drawingml/2006/picture">
+                  <pic:nvPicPr>
+                    <pic:cNvPr id="27" name="DA-DSS-DSD CU2.png"/>
+                    <pic:cNvPicPr/>
+                  </pic:nvPicPr>
+                  <pic:blipFill>
+                    <a:blip r:embed="rId19">
+                      <a:extLst>
+                        <a:ext uri="{28A0092B-C50C-407E-A947-70E740481C1C}">
+                          <a14:useLocalDpi xmlns:a14="http://schemas.microsoft.com/office/drawing/2010/main" val="0"/>
+                        </a:ext>
+                      </a:extLst>
+                    </a:blip>
+                    <a:stretch>
+                      <a:fillRect/>
+                    </a:stretch>
+                  </pic:blipFill>
+                  <pic:spPr>
+                    <a:xfrm>
+                      <a:off x="0" y="0"/>
+                      <a:ext cx="5852160" cy="5715635"/>
+                    </a:xfrm>
+                    <a:prstGeom prst="rect">
+                      <a:avLst/>
+                    </a:prstGeom>
+                  </pic:spPr>
+                </pic:pic>
+              </a:graphicData>
+            </a:graphic>
+          </wp:inline>
+        </w:drawing>
+      </w:r>
+      <w:r>
+        <w:rPr>
+          <w:noProof/>
+          <w:lang w:eastAsia="fr-FR"/>
+        </w:rPr>
+        <w:lastRenderedPageBreak/>
+        <w:drawing>
+          <wp:inline distT="0" distB="0" distL="0" distR="0" wp14:anchorId="3ED1FDE0" wp14:editId="6CC70092">
+            <wp:extent cx="4138019" cy="6073666"/>
+            <wp:effectExtent l="0" t="0" r="0" b="3810"/>
+            <wp:docPr id="28" name="Picture 28"/>
+            <wp:cNvGraphicFramePr>
+              <a:graphicFrameLocks xmlns:a="http://schemas.openxmlformats.org/drawingml/2006/main" noChangeAspect="1"/>
+            </wp:cNvGraphicFramePr>
+            <a:graphic xmlns:a="http://schemas.openxmlformats.org/drawingml/2006/main">
+              <a:graphicData uri="http://schemas.openxmlformats.org/drawingml/2006/picture">
+                <pic:pic xmlns:pic="http://schemas.openxmlformats.org/drawingml/2006/picture">
+                  <pic:nvPicPr>
+                    <pic:cNvPr id="28" name="DA-DSS-DSD CU3.png"/>
+                    <pic:cNvPicPr/>
+                  </pic:nvPicPr>
+                  <pic:blipFill>
+                    <a:blip r:embed="rId20">
+                      <a:extLst>
+                        <a:ext uri="{28A0092B-C50C-407E-A947-70E740481C1C}">
+                          <a14:useLocalDpi xmlns:a14="http://schemas.microsoft.com/office/drawing/2010/main" val="0"/>
+                        </a:ext>
+                      </a:extLst>
+                    </a:blip>
+                    <a:stretch>
+                      <a:fillRect/>
+                    </a:stretch>
+                  </pic:blipFill>
+                  <pic:spPr>
+                    <a:xfrm>
+                      <a:off x="0" y="0"/>
+                      <a:ext cx="4138019" cy="6073666"/>
+                    </a:xfrm>
+                    <a:prstGeom prst="rect">
+                      <a:avLst/>
+                    </a:prstGeom>
+                  </pic:spPr>
+                </pic:pic>
+              </a:graphicData>
+            </a:graphic>
+          </wp:inline>
+        </w:drawing>
+      </w:r>
+      <w:r>
+        <w:rPr>
+          <w:noProof/>
+          <w:lang w:eastAsia="fr-FR"/>
+        </w:rPr>
+        <w:lastRenderedPageBreak/>
+        <w:drawing>
+          <wp:inline distT="0" distB="0" distL="0" distR="0" wp14:anchorId="34F73B75" wp14:editId="296DDA46">
+            <wp:extent cx="5852160" cy="5336540"/>
+            <wp:effectExtent l="0" t="0" r="0" b="0"/>
+            <wp:docPr id="29" name="Picture 29"/>
+            <wp:cNvGraphicFramePr>
+              <a:graphicFrameLocks xmlns:a="http://schemas.openxmlformats.org/drawingml/2006/main" noChangeAspect="1"/>
+            </wp:cNvGraphicFramePr>
+            <a:graphic xmlns:a="http://schemas.openxmlformats.org/drawingml/2006/main">
+              <a:graphicData uri="http://schemas.openxmlformats.org/drawingml/2006/picture">
+                <pic:pic xmlns:pic="http://schemas.openxmlformats.org/drawingml/2006/picture">
+                  <pic:nvPicPr>
+                    <pic:cNvPr id="29" name="DA-DSS-DSD CU4.png"/>
+                    <pic:cNvPicPr/>
+                  </pic:nvPicPr>
+                  <pic:blipFill>
+                    <a:blip r:embed="rId21">
+                      <a:extLst>
+                        <a:ext uri="{28A0092B-C50C-407E-A947-70E740481C1C}">
+                          <a14:useLocalDpi xmlns:a14="http://schemas.microsoft.com/office/drawing/2010/main" val="0"/>
+                        </a:ext>
+                      </a:extLst>
+                    </a:blip>
+                    <a:stretch>
+                      <a:fillRect/>
+                    </a:stretch>
+                  </pic:blipFill>
+                  <pic:spPr>
+                    <a:xfrm>
+                      <a:off x="0" y="0"/>
+                      <a:ext cx="5852160" cy="5336540"/>
+                    </a:xfrm>
+                    <a:prstGeom prst="rect">
+                      <a:avLst/>
+                    </a:prstGeom>
+                  </pic:spPr>
+                </pic:pic>
+              </a:graphicData>
+            </a:graphic>
+          </wp:inline>
+        </w:drawing>
+      </w:r>
+      <w:r>
+        <w:rPr>
+          <w:noProof/>
+          <w:lang w:eastAsia="fr-FR"/>
+        </w:rPr>
+        <w:lastRenderedPageBreak/>
+        <w:drawing>
+          <wp:inline distT="0" distB="0" distL="0" distR="0" wp14:anchorId="27E085D9" wp14:editId="1C687911">
+            <wp:extent cx="3894157" cy="6629975"/>
+            <wp:effectExtent l="0" t="0" r="0" b="0"/>
+            <wp:docPr id="30" name="Picture 30"/>
+            <wp:cNvGraphicFramePr>
+              <a:graphicFrameLocks xmlns:a="http://schemas.openxmlformats.org/drawingml/2006/main" noChangeAspect="1"/>
+            </wp:cNvGraphicFramePr>
+            <a:graphic xmlns:a="http://schemas.openxmlformats.org/drawingml/2006/main">
+              <a:graphicData uri="http://schemas.openxmlformats.org/drawingml/2006/picture">
+                <pic:pic xmlns:pic="http://schemas.openxmlformats.org/drawingml/2006/picture">
+                  <pic:nvPicPr>
+                    <pic:cNvPr id="30" name="DA-DSS-DSD CU5.png"/>
+                    <pic:cNvPicPr/>
+                  </pic:nvPicPr>
+                  <pic:blipFill>
+                    <a:blip r:embed="rId22">
+                      <a:extLst>
+                        <a:ext uri="{28A0092B-C50C-407E-A947-70E740481C1C}">
+                          <a14:useLocalDpi xmlns:a14="http://schemas.microsoft.com/office/drawing/2010/main" val="0"/>
+                        </a:ext>
+                      </a:extLst>
+                    </a:blip>
+                    <a:stretch>
+                      <a:fillRect/>
+                    </a:stretch>
+                  </pic:blipFill>
+                  <pic:spPr>
+                    <a:xfrm>
+                      <a:off x="0" y="0"/>
+                      <a:ext cx="3894157" cy="6629975"/>
+                    </a:xfrm>
+                    <a:prstGeom prst="rect">
+                      <a:avLst/>
+                    </a:prstGeom>
+                  </pic:spPr>
+                </pic:pic>
+              </a:graphicData>
+            </a:graphic>
+          </wp:inline>
+        </w:drawing>
+      </w:r>
+      <w:r>
+        <w:rPr>
+          <w:noProof/>
+          <w:lang w:eastAsia="fr-FR"/>
+        </w:rPr>
+        <w:lastRenderedPageBreak/>
+        <w:drawing>
+          <wp:inline distT="0" distB="0" distL="0" distR="0" wp14:anchorId="1B89C053" wp14:editId="765B855F">
+            <wp:extent cx="4081145" cy="7315200"/>
+            <wp:effectExtent l="0" t="0" r="0" b="0"/>
+            <wp:docPr id="31" name="Picture 31"/>
+            <wp:cNvGraphicFramePr>
+              <a:graphicFrameLocks xmlns:a="http://schemas.openxmlformats.org/drawingml/2006/main" noChangeAspect="1"/>
+            </wp:cNvGraphicFramePr>
+            <a:graphic xmlns:a="http://schemas.openxmlformats.org/drawingml/2006/main">
+              <a:graphicData uri="http://schemas.openxmlformats.org/drawingml/2006/picture">
+                <pic:pic xmlns:pic="http://schemas.openxmlformats.org/drawingml/2006/picture">
+                  <pic:nvPicPr>
+                    <pic:cNvPr id="31" name="DA-DSS-DSD CU6.png"/>
+                    <pic:cNvPicPr/>
+                  </pic:nvPicPr>
+                  <pic:blipFill>
+                    <a:blip r:embed="rId23">
+                      <a:extLst>
+                        <a:ext uri="{28A0092B-C50C-407E-A947-70E740481C1C}">
+                          <a14:useLocalDpi xmlns:a14="http://schemas.microsoft.com/office/drawing/2010/main" val="0"/>
+                        </a:ext>
+                      </a:extLst>
+                    </a:blip>
+                    <a:stretch>
+                      <a:fillRect/>
+                    </a:stretch>
+                  </pic:blipFill>
+                  <pic:spPr>
+                    <a:xfrm>
+                      <a:off x="0" y="0"/>
+                      <a:ext cx="4081145" cy="7315200"/>
+                    </a:xfrm>
+                    <a:prstGeom prst="rect">
+                      <a:avLst/>
+                    </a:prstGeom>
+                  </pic:spPr>
+                </pic:pic>
+              </a:graphicData>
+            </a:graphic>
+          </wp:inline>
+        </w:drawing>
+      </w:r>
+      <w:r>
+        <w:rPr>
+          <w:noProof/>
+          <w:lang w:eastAsia="fr-FR"/>
+        </w:rPr>
+        <w:lastRenderedPageBreak/>
+        <w:drawing>
+          <wp:inline distT="0" distB="0" distL="0" distR="0" wp14:anchorId="5AC32D02" wp14:editId="30187477">
+            <wp:extent cx="3894157" cy="5593565"/>
+            <wp:effectExtent l="0" t="0" r="0" b="7620"/>
+            <wp:docPr id="32" name="Picture 32"/>
+            <wp:cNvGraphicFramePr>
+              <a:graphicFrameLocks xmlns:a="http://schemas.openxmlformats.org/drawingml/2006/main" noChangeAspect="1"/>
+            </wp:cNvGraphicFramePr>
+            <a:graphic xmlns:a="http://schemas.openxmlformats.org/drawingml/2006/main">
+              <a:graphicData uri="http://schemas.openxmlformats.org/drawingml/2006/picture">
+                <pic:pic xmlns:pic="http://schemas.openxmlformats.org/drawingml/2006/picture">
+                  <pic:nvPicPr>
+                    <pic:cNvPr id="32" name="DA-DSS-DSD CU6b.png"/>
+                    <pic:cNvPicPr/>
+                  </pic:nvPicPr>
+                  <pic:blipFill>
+                    <a:blip r:embed="rId24">
+                      <a:extLst>
+                        <a:ext uri="{28A0092B-C50C-407E-A947-70E740481C1C}">
+                          <a14:useLocalDpi xmlns:a14="http://schemas.microsoft.com/office/drawing/2010/main" val="0"/>
+                        </a:ext>
+                      </a:extLst>
+                    </a:blip>
+                    <a:stretch>
+                      <a:fillRect/>
+                    </a:stretch>
+                  </pic:blipFill>
+                  <pic:spPr>
+                    <a:xfrm>
+                      <a:off x="0" y="0"/>
+                      <a:ext cx="3894157" cy="5593565"/>
+                    </a:xfrm>
+                    <a:prstGeom prst="rect">
+                      <a:avLst/>
+                    </a:prstGeom>
+                  </pic:spPr>
+                </pic:pic>
+              </a:graphicData>
+            </a:graphic>
+          </wp:inline>
+        </w:drawing>
+      </w:r>
+      <w:bookmarkStart w:id="10" w:name="_GoBack"/>
+      <w:r>
+        <w:rPr>
+          <w:noProof/>
+          <w:lang w:eastAsia="fr-FR"/>
+        </w:rPr>
+        <w:lastRenderedPageBreak/>
+        <w:drawing>
+          <wp:inline distT="0" distB="0" distL="0" distR="0" wp14:anchorId="57804194" wp14:editId="00F24643">
+            <wp:extent cx="5852160" cy="4178300"/>
+            <wp:effectExtent l="0" t="0" r="0" b="0"/>
+            <wp:docPr id="33" name="Picture 33"/>
+            <wp:cNvGraphicFramePr>
+              <a:graphicFrameLocks xmlns:a="http://schemas.openxmlformats.org/drawingml/2006/main" noChangeAspect="1"/>
+            </wp:cNvGraphicFramePr>
+            <a:graphic xmlns:a="http://schemas.openxmlformats.org/drawingml/2006/main">
+              <a:graphicData uri="http://schemas.openxmlformats.org/drawingml/2006/picture">
+                <pic:pic xmlns:pic="http://schemas.openxmlformats.org/drawingml/2006/picture">
+                  <pic:nvPicPr>
+                    <pic:cNvPr id="33" name="DA-DSS-DSD CU7.png"/>
+                    <pic:cNvPicPr/>
+                  </pic:nvPicPr>
+                  <pic:blipFill>
+                    <a:blip r:embed="rId25">
+                      <a:extLst>
+                        <a:ext uri="{28A0092B-C50C-407E-A947-70E740481C1C}">
+                          <a14:useLocalDpi xmlns:a14="http://schemas.microsoft.com/office/drawing/2010/main" val="0"/>
+                        </a:ext>
+                      </a:extLst>
+                    </a:blip>
+                    <a:stretch>
+                      <a:fillRect/>
+                    </a:stretch>
+                  </pic:blipFill>
+                  <pic:spPr>
+                    <a:xfrm>
+                      <a:off x="0" y="0"/>
+                      <a:ext cx="5852160" cy="4178300"/>
+                    </a:xfrm>
+                    <a:prstGeom prst="rect">
+                      <a:avLst/>
+                    </a:prstGeom>
+                  </pic:spPr>
+                </pic:pic>
+              </a:graphicData>
+            </a:graphic>
+          </wp:inline>
+        </w:drawing>
+      </w:r>
+      <w:bookmarkEnd w:id="10"/>
+      <w:r>
+        <w:rPr>
+          <w:noProof/>
+          <w:lang w:eastAsia="fr-FR"/>
+        </w:rPr>
+        <w:lastRenderedPageBreak/>
+        <w:drawing>
+          <wp:inline distT="0" distB="0" distL="0" distR="0" wp14:anchorId="02AD5EFA" wp14:editId="5D994725">
+            <wp:extent cx="5852160" cy="5183505"/>
+            <wp:effectExtent l="0" t="0" r="0" b="0"/>
+            <wp:docPr id="34" name="Picture 34"/>
+            <wp:cNvGraphicFramePr>
+              <a:graphicFrameLocks xmlns:a="http://schemas.openxmlformats.org/drawingml/2006/main" noChangeAspect="1"/>
+            </wp:cNvGraphicFramePr>
+            <a:graphic xmlns:a="http://schemas.openxmlformats.org/drawingml/2006/main">
+              <a:graphicData uri="http://schemas.openxmlformats.org/drawingml/2006/picture">
+                <pic:pic xmlns:pic="http://schemas.openxmlformats.org/drawingml/2006/picture">
+                  <pic:nvPicPr>
+                    <pic:cNvPr id="34" name="DA-DSS-DSD CU8.png"/>
+                    <pic:cNvPicPr/>
+                  </pic:nvPicPr>
+                  <pic:blipFill>
+                    <a:blip r:embed="rId26">
+                      <a:extLst>
+                        <a:ext uri="{28A0092B-C50C-407E-A947-70E740481C1C}">
+                          <a14:useLocalDpi xmlns:a14="http://schemas.microsoft.com/office/drawing/2010/main" val="0"/>
+                        </a:ext>
+                      </a:extLst>
+                    </a:blip>
+                    <a:stretch>
+                      <a:fillRect/>
+                    </a:stretch>
+                  </pic:blipFill>
+                  <pic:spPr>
+                    <a:xfrm>
+                      <a:off x="0" y="0"/>
+                      <a:ext cx="5852160" cy="5183505"/>
+                    </a:xfrm>
+                    <a:prstGeom prst="rect">
+                      <a:avLst/>
+                    </a:prstGeom>
+                  </pic:spPr>
+                </pic:pic>
+              </a:graphicData>
+            </a:graphic>
+          </wp:inline>
+        </w:drawing>
+      </w:r>
+      <w:r>
+        <w:rPr>
+          <w:noProof/>
+          <w:lang w:eastAsia="fr-FR"/>
+        </w:rPr>
+        <w:lastRenderedPageBreak/>
+        <w:drawing>
+          <wp:inline distT="0" distB="0" distL="0" distR="0" wp14:anchorId="357C5867" wp14:editId="4CA1BF27">
+            <wp:extent cx="5852160" cy="4819015"/>
+            <wp:effectExtent l="0" t="0" r="0" b="635"/>
+            <wp:docPr id="35" name="Picture 35"/>
+            <wp:cNvGraphicFramePr>
+              <a:graphicFrameLocks xmlns:a="http://schemas.openxmlformats.org/drawingml/2006/main" noChangeAspect="1"/>
+            </wp:cNvGraphicFramePr>
+            <a:graphic xmlns:a="http://schemas.openxmlformats.org/drawingml/2006/main">
+              <a:graphicData uri="http://schemas.openxmlformats.org/drawingml/2006/picture">
+                <pic:pic xmlns:pic="http://schemas.openxmlformats.org/drawingml/2006/picture">
+                  <pic:nvPicPr>
+                    <pic:cNvPr id="35" name="DA-DSS-DSD CU9.png"/>
+                    <pic:cNvPicPr/>
+                  </pic:nvPicPr>
+                  <pic:blipFill>
+                    <a:blip r:embed="rId27">
+                      <a:extLst>
+                        <a:ext uri="{28A0092B-C50C-407E-A947-70E740481C1C}">
+                          <a14:useLocalDpi xmlns:a14="http://schemas.microsoft.com/office/drawing/2010/main" val="0"/>
+                        </a:ext>
+                      </a:extLst>
+                    </a:blip>
+                    <a:stretch>
+                      <a:fillRect/>
+                    </a:stretch>
+                  </pic:blipFill>
+                  <pic:spPr>
+                    <a:xfrm>
+                      <a:off x="0" y="0"/>
+                      <a:ext cx="5852160" cy="4819015"/>
+                    </a:xfrm>
+                    <a:prstGeom prst="rect">
+                      <a:avLst/>
+                    </a:prstGeom>
+                  </pic:spPr>
+                </pic:pic>
+              </a:graphicData>
+            </a:graphic>
+          </wp:inline>
+        </w:drawing>
+      </w:r>
+      <w:r>
+        <w:rPr>
+          <w:noProof/>
+          <w:lang w:eastAsia="fr-FR"/>
+        </w:rPr>
+        <w:lastRenderedPageBreak/>
+        <w:drawing>
+          <wp:inline distT="0" distB="0" distL="0" distR="0" wp14:anchorId="3BDAAA3E" wp14:editId="742F26B0">
+            <wp:extent cx="5852160" cy="3890645"/>
+            <wp:effectExtent l="0" t="0" r="0" b="0"/>
+            <wp:docPr id="36" name="Picture 36"/>
+            <wp:cNvGraphicFramePr>
+              <a:graphicFrameLocks xmlns:a="http://schemas.openxmlformats.org/drawingml/2006/main" noChangeAspect="1"/>
+            </wp:cNvGraphicFramePr>
+            <a:graphic xmlns:a="http://schemas.openxmlformats.org/drawingml/2006/main">
+              <a:graphicData uri="http://schemas.openxmlformats.org/drawingml/2006/picture">
+                <pic:pic xmlns:pic="http://schemas.openxmlformats.org/drawingml/2006/picture">
+                  <pic:nvPicPr>
+                    <pic:cNvPr id="36" name="DA-DSS-DSD CU10.png"/>
+                    <pic:cNvPicPr/>
+                  </pic:nvPicPr>
+                  <pic:blipFill>
+                    <a:blip r:embed="rId28">
+                      <a:extLst>
+                        <a:ext uri="{28A0092B-C50C-407E-A947-70E740481C1C}">
+                          <a14:useLocalDpi xmlns:a14="http://schemas.microsoft.com/office/drawing/2010/main" val="0"/>
+                        </a:ext>
+                      </a:extLst>
+                    </a:blip>
+                    <a:stretch>
+                      <a:fillRect/>
+                    </a:stretch>
+                  </pic:blipFill>
+                  <pic:spPr>
+                    <a:xfrm>
+                      <a:off x="0" y="0"/>
+                      <a:ext cx="5852160" cy="3890645"/>
+                    </a:xfrm>
+                    <a:prstGeom prst="rect">
+                      <a:avLst/>
+                    </a:prstGeom>
+                  </pic:spPr>
+                </pic:pic>
+              </a:graphicData>
+            </a:graphic>
+          </wp:inline>
+        </w:drawing>
+      </w:r>
+    </w:p>
     <w:p/>
     <w:p/>
     <w:p>
@@ -3419,7 +3970,7 @@
                           <pic:cNvPicPr/>
                         </pic:nvPicPr>
                         <pic:blipFill rotWithShape="1">
-                          <a:blip r:embed="rId18" cstate="print">
+                          <a:blip r:embed="rId29" cstate="print">
                             <a:extLst>
                               <a:ext uri="{28A0092B-C50C-407E-A947-70E740481C1C}">
                                 <a14:useLocalDpi xmlns:a14="http://schemas.microsoft.com/office/drawing/2010/main" val="0"/>
@@ -3493,7 +4044,7 @@
                           <pic:cNvPicPr/>
                         </pic:nvPicPr>
                         <pic:blipFill>
-                          <a:blip r:embed="rId19" cstate="print">
+                          <a:blip r:embed="rId30" cstate="print">
                             <a:extLst>
                               <a:ext uri="{28A0092B-C50C-407E-A947-70E740481C1C}">
                                 <a14:useLocalDpi xmlns:a14="http://schemas.microsoft.com/office/drawing/2010/main" val="0"/>
@@ -3568,7 +4119,7 @@
                           <pic:cNvPicPr/>
                         </pic:nvPicPr>
                         <pic:blipFill rotWithShape="1">
-                          <a:blip r:embed="rId20" cstate="print">
+                          <a:blip r:embed="rId31" cstate="print">
                             <a:extLst>
                               <a:ext uri="{28A0092B-C50C-407E-A947-70E740481C1C}">
                                 <a14:useLocalDpi xmlns:a14="http://schemas.microsoft.com/office/drawing/2010/main" val="0"/>
@@ -3591,7 +4142,7 @@
                           </a:ln>
                           <a:extLst>
                             <a:ext uri="{53640926-AAD7-44d8-BBD7-CCE9431645EC}">
-                              <a14:shadowObscured xmlns:a14="http://schemas.microsoft.com/office/drawing/2010/main" xmlns:w="http://schemas.openxmlformats.org/wordprocessingml/2006/main" xmlns:w10="urn:schemas-microsoft-com:office:word" xmlns:v="urn:schemas-microsoft-com:vml" xmlns:o="urn:schemas-microsoft-com:office:office" xmlns:mv="urn:schemas-microsoft-com:mac:vml" xmlns:mo="http://schemas.microsoft.com/office/mac/office/2008/main" xmlns=""/>
+                              <a14:shadowObscured xmlns:a14="http://schemas.microsoft.com/office/drawing/2010/main" xmlns:w="http://schemas.openxmlformats.org/wordprocessingml/2006/main" xmlns:w10="urn:schemas-microsoft-com:office:word" xmlns:v="urn:schemas-microsoft-com:vml" xmlns:o="urn:schemas-microsoft-com:office:office" xmlns:mv="urn:schemas-microsoft-com:mac:vml" xmlns:mo="http://schemas.microsoft.com/office/mac/office/2008/main" xmlns="" xmlns:arto="http://schemas.microsoft.com/office/word/2006/arto"/>
                             </a:ext>
                           </a:extLst>
                         </pic:spPr>
@@ -3843,7 +4394,7 @@
                           <pic:cNvPicPr/>
                         </pic:nvPicPr>
                         <pic:blipFill rotWithShape="1">
-                          <a:blip r:embed="rId18" cstate="print">
+                          <a:blip r:embed="rId29" cstate="print">
                             <a:extLst>
                               <a:ext uri="{28A0092B-C50C-407E-A947-70E740481C1C}">
                                 <a14:useLocalDpi xmlns:a14="http://schemas.microsoft.com/office/drawing/2010/main" val="0"/>
@@ -3915,7 +4466,7 @@
                           <pic:cNvPicPr/>
                         </pic:nvPicPr>
                         <pic:blipFill>
-                          <a:blip r:embed="rId19" cstate="print">
+                          <a:blip r:embed="rId30" cstate="print">
                             <a:extLst>
                               <a:ext uri="{28A0092B-C50C-407E-A947-70E740481C1C}">
                                 <a14:useLocalDpi xmlns:a14="http://schemas.microsoft.com/office/drawing/2010/main" val="0"/>
@@ -3988,7 +4539,7 @@
                           <pic:cNvPicPr/>
                         </pic:nvPicPr>
                         <pic:blipFill rotWithShape="1">
-                          <a:blip r:embed="rId20" cstate="print">
+                          <a:blip r:embed="rId31" cstate="print">
                             <a:extLst>
                               <a:ext uri="{28A0092B-C50C-407E-A947-70E740481C1C}">
                                 <a14:useLocalDpi xmlns:a14="http://schemas.microsoft.com/office/drawing/2010/main" val="0"/>
@@ -4011,7 +4562,7 @@
                           </a:ln>
                           <a:extLst>
                             <a:ext uri="{53640926-AAD7-44d8-BBD7-CCE9431645EC}">
-                              <a14:shadowObscured xmlns:a14="http://schemas.microsoft.com/office/drawing/2010/main" xmlns:w="http://schemas.openxmlformats.org/wordprocessingml/2006/main" xmlns:w10="urn:schemas-microsoft-com:office:word" xmlns:v="urn:schemas-microsoft-com:vml" xmlns:o="urn:schemas-microsoft-com:office:office" xmlns:mv="urn:schemas-microsoft-com:mac:vml" xmlns:mo="http://schemas.microsoft.com/office/mac/office/2008/main" xmlns=""/>
+                              <a14:shadowObscured xmlns:a14="http://schemas.microsoft.com/office/drawing/2010/main" xmlns:w="http://schemas.openxmlformats.org/wordprocessingml/2006/main" xmlns:w10="urn:schemas-microsoft-com:office:word" xmlns:v="urn:schemas-microsoft-com:vml" xmlns:o="urn:schemas-microsoft-com:office:office" xmlns:mv="urn:schemas-microsoft-com:mac:vml" xmlns:mo="http://schemas.microsoft.com/office/mac/office/2008/main" xmlns="" xmlns:arto="http://schemas.microsoft.com/office/word/2006/arto"/>
                             </a:ext>
                           </a:extLst>
                         </pic:spPr>
@@ -4095,8 +4646,8 @@
       </w:pPr>
     </w:p>
     <w:sectPr>
-      <w:headerReference w:type="default" r:id="rId21"/>
-      <w:footerReference w:type="default" r:id="rId22"/>
+      <w:headerReference w:type="default" r:id="rId32"/>
+      <w:footerReference w:type="default" r:id="rId33"/>
       <w:pgSz w:w="12240" w:h="15840" w:code="1"/>
       <w:pgMar w:top="2520" w:right="1512" w:bottom="1800" w:left="1512" w:header="1080" w:footer="720" w:gutter="0"/>
       <w:pgNumType w:start="1"/>
@@ -4125,7 +4676,7 @@
       </w:r>
     </w:p>
   </w:comment>
-  <w:comment w:id="10" w:author="Slifer" w:date="2014-11-05T11:50:00Z" w:initials="Sl">
+  <w:comment w:id="9" w:author="Slifer" w:date="2014-11-05T11:50:00Z" w:initials="Sl">
     <w:p>
       <w:pPr>
         <w:pStyle w:val="CommentText"/>
@@ -4232,7 +4783,7 @@
       <w:rPr>
         <w:noProof/>
       </w:rPr>
-      <w:t>3</w:t>
+      <w:t>18</w:t>
     </w:r>
     <w:r>
       <w:fldChar w:fldCharType="end"/>
@@ -4304,7 +4855,7 @@
       <w:rPr>
         <w:noProof/>
       </w:rPr>
-      <w:instrText>Conception globale de l’architecture applicative</w:instrText>
+      <w:instrText>Conception applicative détaillée</w:instrText>
     </w:r>
     <w:r>
       <w:rPr>
@@ -4328,7 +4879,7 @@
       <w:rPr>
         <w:noProof/>
       </w:rPr>
-      <w:instrText>Conception globale de l’architecture applicative</w:instrText>
+      <w:instrText>Conception applicative détaillée</w:instrText>
     </w:r>
     <w:r>
       <w:rPr>
@@ -4343,7 +4894,7 @@
       <w:rPr>
         <w:noProof/>
       </w:rPr>
-      <w:t>Conception globale de l’architecture applicative</w:t>
+      <w:t>Conception applicative détaillée</w:t>
     </w:r>
     <w:r>
       <w:fldChar w:fldCharType="end"/>
@@ -22194,10 +22745,13 @@
     <w:rsid w:val="0073175A"/>
     <w:rsid w:val="00751EE7"/>
     <w:rsid w:val="00770BB3"/>
+    <w:rsid w:val="007E68BD"/>
     <w:rsid w:val="0092022E"/>
     <w:rsid w:val="00A312EA"/>
+    <w:rsid w:val="00AA375A"/>
     <w:rsid w:val="00B34BB0"/>
     <w:rsid w:val="00B855F7"/>
+    <w:rsid w:val="00CF2522"/>
     <w:rsid w:val="00DA6DFE"/>
     <w:rsid w:val="00E70D55"/>
     <w:rsid w:val="00ED66D0"/>
@@ -23075,18 +23629,18 @@
 </file>
 
 <file path=customXml/item2.xml><?xml version="1.0" encoding="utf-8"?>
-<mappings xmlns="http://schemas.microsoft.com/pics">
-  <picture>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</picture>
-</mappings>
-</file>
-
-<file path=customXml/item3.xml><?xml version="1.0" encoding="utf-8"?>
 <?mso-contentType ?>
 <FormTemplates xmlns="http://schemas.microsoft.com/sharepoint/v3/contenttype/forms">
   <Display>DocumentLibraryForm</Display>
   <Edit>AssetEditForm</Edit>
   <New>DocumentLibraryForm</New>
 </FormTemplates>
+</file>
+
+<file path=customXml/item3.xml><?xml version="1.0" encoding="utf-8"?>
+<mappings xmlns="http://schemas.microsoft.com/pics">
+  <picture>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</picture>
+</mappings>
 </file>
 
 <file path=customXml/item4.xml><?xml version="1.0" encoding="utf-8"?>
@@ -23102,6 +23656,14 @@
 </file>
 
 <file path=customXml/itemProps2.xml><?xml version="1.0" encoding="utf-8"?>
+<ds:datastoreItem xmlns:ds="http://schemas.openxmlformats.org/officeDocument/2006/customXml" ds:itemID="{2F9ACB35-92A4-4D3B-9363-393A8469DF5C}">
+  <ds:schemaRefs>
+    <ds:schemaRef ds:uri="http://schemas.microsoft.com/sharepoint/v3/contenttype/forms"/>
+  </ds:schemaRefs>
+</ds:datastoreItem>
+</file>
+
+<file path=customXml/itemProps3.xml><?xml version="1.0" encoding="utf-8"?>
 <ds:datastoreItem xmlns:ds="http://schemas.openxmlformats.org/officeDocument/2006/customXml" ds:itemID="{F679E4D8-73D9-412D-B716-777944E71373}">
   <ds:schemaRefs>
     <ds:schemaRef ds:uri="http://schemas.microsoft.com/pics"/>
@@ -23109,16 +23671,8 @@
 </ds:datastoreItem>
 </file>
 
-<file path=customXml/itemProps3.xml><?xml version="1.0" encoding="utf-8"?>
-<ds:datastoreItem xmlns:ds="http://schemas.openxmlformats.org/officeDocument/2006/customXml" ds:itemID="{2F9ACB35-92A4-4D3B-9363-393A8469DF5C}">
-  <ds:schemaRefs>
-    <ds:schemaRef ds:uri="http://schemas.microsoft.com/sharepoint/v3/contenttype/forms"/>
-  </ds:schemaRefs>
-</ds:datastoreItem>
-</file>
-
 <file path=customXml/itemProps4.xml><?xml version="1.0" encoding="utf-8"?>
-<ds:datastoreItem xmlns:ds="http://schemas.openxmlformats.org/officeDocument/2006/customXml" ds:itemID="{CA5FA8DD-B55E-422C-BAB1-2A6BEE6CDD4D}">
+<ds:datastoreItem xmlns:ds="http://schemas.openxmlformats.org/officeDocument/2006/customXml" ds:itemID="{C7BC6AA3-DB91-46D6-AC47-9FCAD47E2988}">
   <ds:schemaRefs>
     <ds:schemaRef ds:uri="http://schemas.openxmlformats.org/officeDocument/2006/bibliography"/>
   </ds:schemaRefs>

</xml_diff>

<commit_message>
CR : Insertion Diagrammes :kiss:
</commit_message>
<xml_diff>
--- a/CompteRendu/CR.docx
+++ b/CompteRendu/CR.docx
@@ -2119,31 +2119,144 @@
         <w:pStyle w:val="Heading2"/>
       </w:pPr>
       <w:r>
-        <w:t xml:space="preserve">Diagrammes d’activité &amp; </w:t>
-      </w:r>
-      <w:commentRangeStart w:id="9"/>
-      <w:r>
-        <w:t>SMA</w:t>
-      </w:r>
-      <w:commentRangeEnd w:id="9"/>
-      <w:r>
-        <w:rPr>
-          <w:rStyle w:val="CommentReference"/>
-          <w:rFonts w:asciiTheme="minorHAnsi" w:eastAsiaTheme="minorHAnsi" w:hAnsiTheme="minorHAnsi" w:cstheme="minorBidi"/>
-          <w:caps w:val="0"/>
-          <w:color w:val="595959" w:themeColor="text1" w:themeTint="A6"/>
-          <w14:ligatures w14:val="none"/>
-        </w:rPr>
-        <w:commentReference w:id="9"/>
-      </w:r>
-      <w:r>
-        <w:t> :</w:t>
+        <w:t>Diagrammes d’activité</w:t>
+      </w:r>
+      <w:r>
+        <w:t xml:space="preserve"> </w:t>
+      </w:r>
+      <w:r>
+        <w:t>:</w:t>
       </w:r>
     </w:p>
     <w:p>
       <w:r>
-        <w:t>//Comment Général</w:t>
-      </w:r>
+        <w:t>Etape clé de la conception fonctionnelle détaillée, les diagrammes d’activité permettent de découper en scénarios, en actions élémentaires naturelles les différentes Cas d’Utilisation (CU) engageant les différents acteurs interagissant avec le SI de l’entreprise.</w:t>
+      </w:r>
+    </w:p>
+    <w:p>
+      <w:pPr>
+        <w:pStyle w:val="ListParagraph"/>
+        <w:numPr>
+          <w:ilvl w:val="0"/>
+          <w:numId w:val="24"/>
+        </w:numPr>
+      </w:pPr>
+      <w:r>
+        <w:t>CU1 :</w:t>
+      </w:r>
+    </w:p>
+    <w:p>
+      <w:pPr>
+        <w:pStyle w:val="ListParagraph"/>
+        <w:numPr>
+          <w:ilvl w:val="0"/>
+          <w:numId w:val="24"/>
+        </w:numPr>
+      </w:pPr>
+      <w:r>
+        <w:t>CU2 :</w:t>
+      </w:r>
+    </w:p>
+    <w:p>
+      <w:pPr>
+        <w:pStyle w:val="ListParagraph"/>
+        <w:numPr>
+          <w:ilvl w:val="0"/>
+          <w:numId w:val="24"/>
+        </w:numPr>
+      </w:pPr>
+      <w:r>
+        <w:t>CU3</w:t>
+      </w:r>
+    </w:p>
+    <w:p>
+      <w:pPr>
+        <w:pStyle w:val="ListParagraph"/>
+        <w:numPr>
+          <w:ilvl w:val="0"/>
+          <w:numId w:val="24"/>
+        </w:numPr>
+      </w:pPr>
+      <w:r>
+        <w:t>CU4</w:t>
+      </w:r>
+    </w:p>
+    <w:p>
+      <w:pPr>
+        <w:pStyle w:val="ListParagraph"/>
+        <w:numPr>
+          <w:ilvl w:val="0"/>
+          <w:numId w:val="24"/>
+        </w:numPr>
+      </w:pPr>
+      <w:r>
+        <w:t>CU5</w:t>
+      </w:r>
+    </w:p>
+    <w:p>
+      <w:pPr>
+        <w:pStyle w:val="ListParagraph"/>
+        <w:numPr>
+          <w:ilvl w:val="0"/>
+          <w:numId w:val="24"/>
+        </w:numPr>
+      </w:pPr>
+      <w:r>
+        <w:t>CU6</w:t>
+      </w:r>
+    </w:p>
+    <w:p>
+      <w:pPr>
+        <w:pStyle w:val="ListParagraph"/>
+        <w:numPr>
+          <w:ilvl w:val="0"/>
+          <w:numId w:val="24"/>
+        </w:numPr>
+      </w:pPr>
+      <w:r>
+        <w:t>CU7</w:t>
+      </w:r>
+    </w:p>
+    <w:p>
+      <w:pPr>
+        <w:pStyle w:val="ListParagraph"/>
+        <w:numPr>
+          <w:ilvl w:val="0"/>
+          <w:numId w:val="24"/>
+        </w:numPr>
+      </w:pPr>
+      <w:r>
+        <w:t>CU8</w:t>
+      </w:r>
+    </w:p>
+    <w:p>
+      <w:pPr>
+        <w:pStyle w:val="ListParagraph"/>
+        <w:numPr>
+          <w:ilvl w:val="0"/>
+          <w:numId w:val="24"/>
+        </w:numPr>
+      </w:pPr>
+      <w:r>
+        <w:t>CU9</w:t>
+      </w:r>
+    </w:p>
+    <w:p>
+      <w:pPr>
+        <w:pStyle w:val="ListParagraph"/>
+        <w:numPr>
+          <w:ilvl w:val="0"/>
+          <w:numId w:val="24"/>
+        </w:numPr>
+      </w:pPr>
+      <w:r>
+        <w:t>CU10</w:t>
+      </w:r>
+    </w:p>
+    <w:p>
+      <w:pPr>
+        <w:pStyle w:val="ListParagraph"/>
+      </w:pPr>
     </w:p>
     <w:p>
       <w:pPr>
@@ -2485,7 +2598,6 @@
           </wp:inline>
         </w:drawing>
       </w:r>
-      <w:bookmarkStart w:id="10" w:name="_GoBack"/>
       <w:r>
         <w:rPr>
           <w:noProof/>
@@ -2534,7 +2646,6 @@
           </wp:inline>
         </w:drawing>
       </w:r>
-      <w:bookmarkEnd w:id="10"/>
       <w:r>
         <w:rPr>
           <w:noProof/>
@@ -2689,11 +2800,11 @@
       <w:r>
         <w:t xml:space="preserve">Spécification IHM centrée </w:t>
       </w:r>
-      <w:commentRangeStart w:id="11"/>
+      <w:commentRangeStart w:id="9"/>
       <w:r>
         <w:t>OM</w:t>
       </w:r>
-      <w:commentRangeEnd w:id="11"/>
+      <w:commentRangeEnd w:id="9"/>
       <w:r>
         <w:rPr>
           <w:rStyle w:val="CommentReference"/>
@@ -2702,7 +2813,7 @@
           <w:color w:val="595959" w:themeColor="text1" w:themeTint="A6"/>
           <w14:ligatures w14:val="none"/>
         </w:rPr>
-        <w:commentReference w:id="11"/>
+        <w:commentReference w:id="9"/>
       </w:r>
       <w:r>
         <w:t> :</w:t>
@@ -2738,12 +2849,12 @@
       <w:pPr>
         <w:pStyle w:val="Heading1"/>
       </w:pPr>
-      <w:bookmarkStart w:id="12" w:name="_Toc402943045"/>
+      <w:bookmarkStart w:id="10" w:name="_Toc402943045"/>
       <w:r>
         <w:lastRenderedPageBreak/>
         <w:t>Conception applicative détaillée</w:t>
       </w:r>
-      <w:bookmarkEnd w:id="12"/>
+      <w:bookmarkEnd w:id="10"/>
     </w:p>
     <w:p>
       <w:pPr>
@@ -2753,14 +2864,610 @@
         <w:t>Services et dynamique de l’architecture</w:t>
       </w:r>
     </w:p>
-    <w:p/>
-    <w:p/>
-    <w:p/>
+    <w:p>
+      <w:r>
+        <w:t xml:space="preserve">Dans cette section, nous détaillerons l’architecture de services mise en œuvre en spécifiant les </w:t>
+      </w:r>
+      <w:r>
+        <w:rPr>
+          <w:b/>
+        </w:rPr>
+        <w:t>Services Métier Applicatifs (SM)</w:t>
+      </w:r>
+      <w:r>
+        <w:rPr>
+          <w:b/>
+        </w:rPr>
+        <w:t xml:space="preserve"> </w:t>
+      </w:r>
+      <w:r>
+        <w:t>formant la Logique Applicative, ainsi que leurs composants :</w:t>
+      </w:r>
+      <w:r>
+        <w:t xml:space="preserve"> les </w:t>
+      </w:r>
+      <w:r>
+        <w:rPr>
+          <w:b/>
+        </w:rPr>
+        <w:t>Services Objet-Métier (SOM)</w:t>
+      </w:r>
+      <w:r>
+        <w:rPr>
+          <w:b/>
+        </w:rPr>
+        <w:t xml:space="preserve"> </w:t>
+      </w:r>
+      <w:r>
+        <w:t>détenus dans le noyau applicatif du SI de l’entreprise.</w:t>
+      </w:r>
+    </w:p>
+    <w:p>
+      <w:r>
+        <w:t xml:space="preserve">De ce fait, nous établirons un </w:t>
+      </w:r>
+      <w:r>
+        <w:rPr>
+          <w:b/>
+        </w:rPr>
+        <w:t>Diagramme de Séquence Détaillé</w:t>
+      </w:r>
+      <w:r>
+        <w:rPr>
+          <w:b/>
+        </w:rPr>
+        <w:t xml:space="preserve"> </w:t>
+      </w:r>
+      <w:r>
+        <w:t>par CU.</w:t>
+      </w:r>
+    </w:p>
+    <w:p>
+      <w:pPr>
+        <w:jc w:val="center"/>
+      </w:pPr>
+      <w:r>
+        <w:rPr>
+          <w:noProof/>
+          <w:lang w:eastAsia="fr-FR"/>
+        </w:rPr>
+        <w:lastRenderedPageBreak/>
+        <w:drawing>
+          <wp:inline distT="0" distB="0" distL="0" distR="0" wp14:anchorId="268ABFA8" wp14:editId="4D3B4871">
+            <wp:extent cx="5852160" cy="4178300"/>
+            <wp:effectExtent l="0" t="0" r="0" b="0"/>
+            <wp:docPr id="12" name="Picture 12"/>
+            <wp:cNvGraphicFramePr>
+              <a:graphicFrameLocks xmlns:a="http://schemas.openxmlformats.org/drawingml/2006/main" noChangeAspect="1"/>
+            </wp:cNvGraphicFramePr>
+            <a:graphic xmlns:a="http://schemas.openxmlformats.org/drawingml/2006/main">
+              <a:graphicData uri="http://schemas.openxmlformats.org/drawingml/2006/picture">
+                <pic:pic xmlns:pic="http://schemas.openxmlformats.org/drawingml/2006/picture">
+                  <pic:nvPicPr>
+                    <pic:cNvPr id="12" name="DA-DSS-DSD CU1.png"/>
+                    <pic:cNvPicPr/>
+                  </pic:nvPicPr>
+                  <pic:blipFill>
+                    <a:blip r:embed="rId29">
+                      <a:extLst>
+                        <a:ext uri="{28A0092B-C50C-407E-A947-70E740481C1C}">
+                          <a14:useLocalDpi xmlns:a14="http://schemas.microsoft.com/office/drawing/2010/main" val="0"/>
+                        </a:ext>
+                      </a:extLst>
+                    </a:blip>
+                    <a:stretch>
+                      <a:fillRect/>
+                    </a:stretch>
+                  </pic:blipFill>
+                  <pic:spPr>
+                    <a:xfrm>
+                      <a:off x="0" y="0"/>
+                      <a:ext cx="5852160" cy="4178300"/>
+                    </a:xfrm>
+                    <a:prstGeom prst="rect">
+                      <a:avLst/>
+                    </a:prstGeom>
+                  </pic:spPr>
+                </pic:pic>
+              </a:graphicData>
+            </a:graphic>
+          </wp:inline>
+        </w:drawing>
+      </w:r>
+      <w:r>
+        <w:rPr>
+          <w:noProof/>
+          <w:lang w:eastAsia="fr-FR"/>
+        </w:rPr>
+        <w:lastRenderedPageBreak/>
+        <w:drawing>
+          <wp:inline distT="0" distB="0" distL="0" distR="0" wp14:anchorId="075C1826" wp14:editId="357E3F04">
+            <wp:extent cx="6854308" cy="6140318"/>
+            <wp:effectExtent l="0" t="4763" r="0" b="0"/>
+            <wp:docPr id="13" name="Picture 13"/>
+            <wp:cNvGraphicFramePr>
+              <a:graphicFrameLocks xmlns:a="http://schemas.openxmlformats.org/drawingml/2006/main" noChangeAspect="1"/>
+            </wp:cNvGraphicFramePr>
+            <a:graphic xmlns:a="http://schemas.openxmlformats.org/drawingml/2006/main">
+              <a:graphicData uri="http://schemas.openxmlformats.org/drawingml/2006/picture">
+                <pic:pic xmlns:pic="http://schemas.openxmlformats.org/drawingml/2006/picture">
+                  <pic:nvPicPr>
+                    <pic:cNvPr id="13" name="DA-DSS-DSD CU2.png"/>
+                    <pic:cNvPicPr/>
+                  </pic:nvPicPr>
+                  <pic:blipFill>
+                    <a:blip r:embed="rId30">
+                      <a:extLst>
+                        <a:ext uri="{28A0092B-C50C-407E-A947-70E740481C1C}">
+                          <a14:useLocalDpi xmlns:a14="http://schemas.microsoft.com/office/drawing/2010/main" val="0"/>
+                        </a:ext>
+                      </a:extLst>
+                    </a:blip>
+                    <a:stretch>
+                      <a:fillRect/>
+                    </a:stretch>
+                  </pic:blipFill>
+                  <pic:spPr>
+                    <a:xfrm rot="16200000">
+                      <a:off x="0" y="0"/>
+                      <a:ext cx="6870311" cy="6154654"/>
+                    </a:xfrm>
+                    <a:prstGeom prst="rect">
+                      <a:avLst/>
+                    </a:prstGeom>
+                  </pic:spPr>
+                </pic:pic>
+              </a:graphicData>
+            </a:graphic>
+          </wp:inline>
+        </w:drawing>
+      </w:r>
+      <w:r>
+        <w:rPr>
+          <w:noProof/>
+          <w:lang w:eastAsia="fr-FR"/>
+        </w:rPr>
+        <w:lastRenderedPageBreak/>
+        <w:drawing>
+          <wp:inline distT="0" distB="0" distL="0" distR="0" wp14:anchorId="15CC0E61" wp14:editId="6D71DB8E">
+            <wp:extent cx="7642225" cy="5134607"/>
+            <wp:effectExtent l="0" t="3175" r="0" b="0"/>
+            <wp:docPr id="14" name="Picture 14"/>
+            <wp:cNvGraphicFramePr>
+              <a:graphicFrameLocks xmlns:a="http://schemas.openxmlformats.org/drawingml/2006/main" noChangeAspect="1"/>
+            </wp:cNvGraphicFramePr>
+            <a:graphic xmlns:a="http://schemas.openxmlformats.org/drawingml/2006/main">
+              <a:graphicData uri="http://schemas.openxmlformats.org/drawingml/2006/picture">
+                <pic:pic xmlns:pic="http://schemas.openxmlformats.org/drawingml/2006/picture">
+                  <pic:nvPicPr>
+                    <pic:cNvPr id="14" name="DA-DSS-DSD CU3.png"/>
+                    <pic:cNvPicPr/>
+                  </pic:nvPicPr>
+                  <pic:blipFill>
+                    <a:blip r:embed="rId31">
+                      <a:extLst>
+                        <a:ext uri="{28A0092B-C50C-407E-A947-70E740481C1C}">
+                          <a14:useLocalDpi xmlns:a14="http://schemas.microsoft.com/office/drawing/2010/main" val="0"/>
+                        </a:ext>
+                      </a:extLst>
+                    </a:blip>
+                    <a:stretch>
+                      <a:fillRect/>
+                    </a:stretch>
+                  </pic:blipFill>
+                  <pic:spPr>
+                    <a:xfrm rot="16200000">
+                      <a:off x="0" y="0"/>
+                      <a:ext cx="7672941" cy="5155245"/>
+                    </a:xfrm>
+                    <a:prstGeom prst="rect">
+                      <a:avLst/>
+                    </a:prstGeom>
+                  </pic:spPr>
+                </pic:pic>
+              </a:graphicData>
+            </a:graphic>
+          </wp:inline>
+        </w:drawing>
+      </w:r>
+      <w:r>
+        <w:rPr>
+          <w:noProof/>
+          <w:lang w:eastAsia="fr-FR"/>
+        </w:rPr>
+        <w:lastRenderedPageBreak/>
+        <w:drawing>
+          <wp:inline distT="0" distB="0" distL="0" distR="0" wp14:anchorId="1106F7CC" wp14:editId="395B0DA7">
+            <wp:extent cx="7228620" cy="6759575"/>
+            <wp:effectExtent l="5715" t="0" r="0" b="0"/>
+            <wp:docPr id="15" name="Picture 15"/>
+            <wp:cNvGraphicFramePr>
+              <a:graphicFrameLocks xmlns:a="http://schemas.openxmlformats.org/drawingml/2006/main" noChangeAspect="1"/>
+            </wp:cNvGraphicFramePr>
+            <a:graphic xmlns:a="http://schemas.openxmlformats.org/drawingml/2006/main">
+              <a:graphicData uri="http://schemas.openxmlformats.org/drawingml/2006/picture">
+                <pic:pic xmlns:pic="http://schemas.openxmlformats.org/drawingml/2006/picture">
+                  <pic:nvPicPr>
+                    <pic:cNvPr id="15" name="DA-DSS-DSD CU4.png"/>
+                    <pic:cNvPicPr/>
+                  </pic:nvPicPr>
+                  <pic:blipFill>
+                    <a:blip r:embed="rId32">
+                      <a:extLst>
+                        <a:ext uri="{28A0092B-C50C-407E-A947-70E740481C1C}">
+                          <a14:useLocalDpi xmlns:a14="http://schemas.microsoft.com/office/drawing/2010/main" val="0"/>
+                        </a:ext>
+                      </a:extLst>
+                    </a:blip>
+                    <a:stretch>
+                      <a:fillRect/>
+                    </a:stretch>
+                  </pic:blipFill>
+                  <pic:spPr>
+                    <a:xfrm rot="16200000">
+                      <a:off x="0" y="0"/>
+                      <a:ext cx="7243230" cy="6773237"/>
+                    </a:xfrm>
+                    <a:prstGeom prst="rect">
+                      <a:avLst/>
+                    </a:prstGeom>
+                  </pic:spPr>
+                </pic:pic>
+              </a:graphicData>
+            </a:graphic>
+          </wp:inline>
+        </w:drawing>
+      </w:r>
+      <w:r>
+        <w:rPr>
+          <w:noProof/>
+          <w:lang w:eastAsia="fr-FR"/>
+        </w:rPr>
+        <w:lastRenderedPageBreak/>
+        <w:drawing>
+          <wp:inline distT="0" distB="0" distL="0" distR="0" wp14:anchorId="78357AC7" wp14:editId="4983FCA9">
+            <wp:extent cx="7360471" cy="7355298"/>
+            <wp:effectExtent l="2540" t="0" r="0" b="0"/>
+            <wp:docPr id="16" name="Picture 16"/>
+            <wp:cNvGraphicFramePr>
+              <a:graphicFrameLocks xmlns:a="http://schemas.openxmlformats.org/drawingml/2006/main" noChangeAspect="1"/>
+            </wp:cNvGraphicFramePr>
+            <a:graphic xmlns:a="http://schemas.openxmlformats.org/drawingml/2006/main">
+              <a:graphicData uri="http://schemas.openxmlformats.org/drawingml/2006/picture">
+                <pic:pic xmlns:pic="http://schemas.openxmlformats.org/drawingml/2006/picture">
+                  <pic:nvPicPr>
+                    <pic:cNvPr id="16" name="DA-DSS-DSD CU5.png"/>
+                    <pic:cNvPicPr/>
+                  </pic:nvPicPr>
+                  <pic:blipFill>
+                    <a:blip r:embed="rId33">
+                      <a:extLst>
+                        <a:ext uri="{28A0092B-C50C-407E-A947-70E740481C1C}">
+                          <a14:useLocalDpi xmlns:a14="http://schemas.microsoft.com/office/drawing/2010/main" val="0"/>
+                        </a:ext>
+                      </a:extLst>
+                    </a:blip>
+                    <a:stretch>
+                      <a:fillRect/>
+                    </a:stretch>
+                  </pic:blipFill>
+                  <pic:spPr>
+                    <a:xfrm rot="16200000">
+                      <a:off x="0" y="0"/>
+                      <a:ext cx="7392953" cy="7387757"/>
+                    </a:xfrm>
+                    <a:prstGeom prst="rect">
+                      <a:avLst/>
+                    </a:prstGeom>
+                  </pic:spPr>
+                </pic:pic>
+              </a:graphicData>
+            </a:graphic>
+          </wp:inline>
+        </w:drawing>
+      </w:r>
+      <w:r>
+        <w:rPr>
+          <w:noProof/>
+          <w:lang w:eastAsia="fr-FR"/>
+        </w:rPr>
+        <w:lastRenderedPageBreak/>
+        <w:drawing>
+          <wp:inline distT="0" distB="0" distL="0" distR="0" wp14:anchorId="62BBED28" wp14:editId="1F1E6A69">
+            <wp:extent cx="7592060" cy="8415874"/>
+            <wp:effectExtent l="7302" t="0" r="0" b="0"/>
+            <wp:docPr id="17" name="Picture 17"/>
+            <wp:cNvGraphicFramePr>
+              <a:graphicFrameLocks xmlns:a="http://schemas.openxmlformats.org/drawingml/2006/main" noChangeAspect="1"/>
+            </wp:cNvGraphicFramePr>
+            <a:graphic xmlns:a="http://schemas.openxmlformats.org/drawingml/2006/main">
+              <a:graphicData uri="http://schemas.openxmlformats.org/drawingml/2006/picture">
+                <pic:pic xmlns:pic="http://schemas.openxmlformats.org/drawingml/2006/picture">
+                  <pic:nvPicPr>
+                    <pic:cNvPr id="17" name="DA-DSS-DSD CU6.png"/>
+                    <pic:cNvPicPr/>
+                  </pic:nvPicPr>
+                  <pic:blipFill>
+                    <a:blip r:embed="rId34">
+                      <a:extLst>
+                        <a:ext uri="{28A0092B-C50C-407E-A947-70E740481C1C}">
+                          <a14:useLocalDpi xmlns:a14="http://schemas.microsoft.com/office/drawing/2010/main" val="0"/>
+                        </a:ext>
+                      </a:extLst>
+                    </a:blip>
+                    <a:stretch>
+                      <a:fillRect/>
+                    </a:stretch>
+                  </pic:blipFill>
+                  <pic:spPr>
+                    <a:xfrm rot="16200000">
+                      <a:off x="0" y="0"/>
+                      <a:ext cx="7606001" cy="8431327"/>
+                    </a:xfrm>
+                    <a:prstGeom prst="rect">
+                      <a:avLst/>
+                    </a:prstGeom>
+                  </pic:spPr>
+                </pic:pic>
+              </a:graphicData>
+            </a:graphic>
+          </wp:inline>
+        </w:drawing>
+      </w:r>
+      <w:r>
+        <w:rPr>
+          <w:noProof/>
+          <w:lang w:eastAsia="fr-FR"/>
+        </w:rPr>
+        <w:lastRenderedPageBreak/>
+        <w:drawing>
+          <wp:inline distT="0" distB="0" distL="0" distR="0" wp14:anchorId="3AC03A54" wp14:editId="732C740F">
+            <wp:extent cx="7675701" cy="8166827"/>
+            <wp:effectExtent l="1905" t="0" r="3810" b="3810"/>
+            <wp:docPr id="18" name="Picture 18"/>
+            <wp:cNvGraphicFramePr>
+              <a:graphicFrameLocks xmlns:a="http://schemas.openxmlformats.org/drawingml/2006/main" noChangeAspect="1"/>
+            </wp:cNvGraphicFramePr>
+            <a:graphic xmlns:a="http://schemas.openxmlformats.org/drawingml/2006/main">
+              <a:graphicData uri="http://schemas.openxmlformats.org/drawingml/2006/picture">
+                <pic:pic xmlns:pic="http://schemas.openxmlformats.org/drawingml/2006/picture">
+                  <pic:nvPicPr>
+                    <pic:cNvPr id="18" name="DA-DSS-DSD CU6b.png"/>
+                    <pic:cNvPicPr/>
+                  </pic:nvPicPr>
+                  <pic:blipFill>
+                    <a:blip r:embed="rId35">
+                      <a:extLst>
+                        <a:ext uri="{28A0092B-C50C-407E-A947-70E740481C1C}">
+                          <a14:useLocalDpi xmlns:a14="http://schemas.microsoft.com/office/drawing/2010/main" val="0"/>
+                        </a:ext>
+                      </a:extLst>
+                    </a:blip>
+                    <a:stretch>
+                      <a:fillRect/>
+                    </a:stretch>
+                  </pic:blipFill>
+                  <pic:spPr>
+                    <a:xfrm rot="16200000">
+                      <a:off x="0" y="0"/>
+                      <a:ext cx="7696010" cy="8188436"/>
+                    </a:xfrm>
+                    <a:prstGeom prst="rect">
+                      <a:avLst/>
+                    </a:prstGeom>
+                  </pic:spPr>
+                </pic:pic>
+              </a:graphicData>
+            </a:graphic>
+          </wp:inline>
+        </w:drawing>
+      </w:r>
+      <w:r>
+        <w:rPr>
+          <w:noProof/>
+          <w:lang w:eastAsia="fr-FR"/>
+        </w:rPr>
+        <w:lastRenderedPageBreak/>
+        <w:drawing>
+          <wp:inline distT="0" distB="0" distL="0" distR="0" wp14:anchorId="5C53328F" wp14:editId="79055899">
+            <wp:extent cx="7693976" cy="6172997"/>
+            <wp:effectExtent l="0" t="1588" r="953" b="952"/>
+            <wp:docPr id="19" name="Picture 19"/>
+            <wp:cNvGraphicFramePr>
+              <a:graphicFrameLocks xmlns:a="http://schemas.openxmlformats.org/drawingml/2006/main" noChangeAspect="1"/>
+            </wp:cNvGraphicFramePr>
+            <a:graphic xmlns:a="http://schemas.openxmlformats.org/drawingml/2006/main">
+              <a:graphicData uri="http://schemas.openxmlformats.org/drawingml/2006/picture">
+                <pic:pic xmlns:pic="http://schemas.openxmlformats.org/drawingml/2006/picture">
+                  <pic:nvPicPr>
+                    <pic:cNvPr id="19" name="DA-DSS-DSD CU7.png"/>
+                    <pic:cNvPicPr/>
+                  </pic:nvPicPr>
+                  <pic:blipFill>
+                    <a:blip r:embed="rId36">
+                      <a:extLst>
+                        <a:ext uri="{28A0092B-C50C-407E-A947-70E740481C1C}">
+                          <a14:useLocalDpi xmlns:a14="http://schemas.microsoft.com/office/drawing/2010/main" val="0"/>
+                        </a:ext>
+                      </a:extLst>
+                    </a:blip>
+                    <a:stretch>
+                      <a:fillRect/>
+                    </a:stretch>
+                  </pic:blipFill>
+                  <pic:spPr>
+                    <a:xfrm rot="16200000">
+                      <a:off x="0" y="0"/>
+                      <a:ext cx="7719019" cy="6193089"/>
+                    </a:xfrm>
+                    <a:prstGeom prst="rect">
+                      <a:avLst/>
+                    </a:prstGeom>
+                  </pic:spPr>
+                </pic:pic>
+              </a:graphicData>
+            </a:graphic>
+          </wp:inline>
+        </w:drawing>
+      </w:r>
+    </w:p>
+    <w:p>
+      <w:pPr>
+        <w:jc w:val="center"/>
+      </w:pPr>
+      <w:r>
+        <w:rPr>
+          <w:noProof/>
+          <w:lang w:eastAsia="fr-FR"/>
+        </w:rPr>
+        <w:lastRenderedPageBreak/>
+        <w:drawing>
+          <wp:inline distT="0" distB="0" distL="0" distR="0" wp14:anchorId="129F4B32" wp14:editId="5DD52D48">
+            <wp:extent cx="7696939" cy="4167505"/>
+            <wp:effectExtent l="0" t="6985" r="0" b="0"/>
+            <wp:docPr id="20" name="Picture 20"/>
+            <wp:cNvGraphicFramePr>
+              <a:graphicFrameLocks xmlns:a="http://schemas.openxmlformats.org/drawingml/2006/main" noChangeAspect="1"/>
+            </wp:cNvGraphicFramePr>
+            <a:graphic xmlns:a="http://schemas.openxmlformats.org/drawingml/2006/main">
+              <a:graphicData uri="http://schemas.openxmlformats.org/drawingml/2006/picture">
+                <pic:pic xmlns:pic="http://schemas.openxmlformats.org/drawingml/2006/picture">
+                  <pic:nvPicPr>
+                    <pic:cNvPr id="20" name="DA-DSS-DSD CU8.png"/>
+                    <pic:cNvPicPr/>
+                  </pic:nvPicPr>
+                  <pic:blipFill>
+                    <a:blip r:embed="rId37">
+                      <a:extLst>
+                        <a:ext uri="{28A0092B-C50C-407E-A947-70E740481C1C}">
+                          <a14:useLocalDpi xmlns:a14="http://schemas.microsoft.com/office/drawing/2010/main" val="0"/>
+                        </a:ext>
+                      </a:extLst>
+                    </a:blip>
+                    <a:stretch>
+                      <a:fillRect/>
+                    </a:stretch>
+                  </pic:blipFill>
+                  <pic:spPr>
+                    <a:xfrm rot="16200000">
+                      <a:off x="0" y="0"/>
+                      <a:ext cx="7703382" cy="4170994"/>
+                    </a:xfrm>
+                    <a:prstGeom prst="rect">
+                      <a:avLst/>
+                    </a:prstGeom>
+                  </pic:spPr>
+                </pic:pic>
+              </a:graphicData>
+            </a:graphic>
+          </wp:inline>
+        </w:drawing>
+      </w:r>
+      <w:bookmarkStart w:id="11" w:name="_GoBack"/>
+      <w:bookmarkEnd w:id="11"/>
+      <w:r>
+        <w:rPr>
+          <w:noProof/>
+          <w:lang w:eastAsia="fr-FR"/>
+        </w:rPr>
+        <w:lastRenderedPageBreak/>
+        <w:drawing>
+          <wp:inline distT="0" distB="0" distL="0" distR="0" wp14:anchorId="33BBC3A2" wp14:editId="15FB6C6F">
+            <wp:extent cx="7623175" cy="4637257"/>
+            <wp:effectExtent l="7303" t="0" r="4127" b="4128"/>
+            <wp:docPr id="21" name="Picture 21"/>
+            <wp:cNvGraphicFramePr>
+              <a:graphicFrameLocks xmlns:a="http://schemas.openxmlformats.org/drawingml/2006/main" noChangeAspect="1"/>
+            </wp:cNvGraphicFramePr>
+            <a:graphic xmlns:a="http://schemas.openxmlformats.org/drawingml/2006/main">
+              <a:graphicData uri="http://schemas.openxmlformats.org/drawingml/2006/picture">
+                <pic:pic xmlns:pic="http://schemas.openxmlformats.org/drawingml/2006/picture">
+                  <pic:nvPicPr>
+                    <pic:cNvPr id="21" name="DA-DSS-DSD CU9.png"/>
+                    <pic:cNvPicPr/>
+                  </pic:nvPicPr>
+                  <pic:blipFill>
+                    <a:blip r:embed="rId38">
+                      <a:extLst>
+                        <a:ext uri="{28A0092B-C50C-407E-A947-70E740481C1C}">
+                          <a14:useLocalDpi xmlns:a14="http://schemas.microsoft.com/office/drawing/2010/main" val="0"/>
+                        </a:ext>
+                      </a:extLst>
+                    </a:blip>
+                    <a:stretch>
+                      <a:fillRect/>
+                    </a:stretch>
+                  </pic:blipFill>
+                  <pic:spPr>
+                    <a:xfrm rot="16200000">
+                      <a:off x="0" y="0"/>
+                      <a:ext cx="7663617" cy="4661859"/>
+                    </a:xfrm>
+                    <a:prstGeom prst="rect">
+                      <a:avLst/>
+                    </a:prstGeom>
+                  </pic:spPr>
+                </pic:pic>
+              </a:graphicData>
+            </a:graphic>
+          </wp:inline>
+        </w:drawing>
+      </w:r>
+      <w:r>
+        <w:rPr>
+          <w:noProof/>
+          <w:lang w:eastAsia="fr-FR"/>
+        </w:rPr>
+        <w:lastRenderedPageBreak/>
+        <w:drawing>
+          <wp:inline distT="0" distB="0" distL="0" distR="0" wp14:anchorId="1B9280B7" wp14:editId="550B0325">
+            <wp:extent cx="5935980" cy="7739078"/>
+            <wp:effectExtent l="0" t="0" r="7620" b="0"/>
+            <wp:docPr id="22" name="Picture 22"/>
+            <wp:cNvGraphicFramePr>
+              <a:graphicFrameLocks xmlns:a="http://schemas.openxmlformats.org/drawingml/2006/main" noChangeAspect="1"/>
+            </wp:cNvGraphicFramePr>
+            <a:graphic xmlns:a="http://schemas.openxmlformats.org/drawingml/2006/main">
+              <a:graphicData uri="http://schemas.openxmlformats.org/drawingml/2006/picture">
+                <pic:pic xmlns:pic="http://schemas.openxmlformats.org/drawingml/2006/picture">
+                  <pic:nvPicPr>
+                    <pic:cNvPr id="22" name="DA-DSS-DSD CU10.png"/>
+                    <pic:cNvPicPr/>
+                  </pic:nvPicPr>
+                  <pic:blipFill>
+                    <a:blip r:embed="rId39">
+                      <a:extLst>
+                        <a:ext uri="{28A0092B-C50C-407E-A947-70E740481C1C}">
+                          <a14:useLocalDpi xmlns:a14="http://schemas.microsoft.com/office/drawing/2010/main" val="0"/>
+                        </a:ext>
+                      </a:extLst>
+                    </a:blip>
+                    <a:stretch>
+                      <a:fillRect/>
+                    </a:stretch>
+                  </pic:blipFill>
+                  <pic:spPr>
+                    <a:xfrm>
+                      <a:off x="0" y="0"/>
+                      <a:ext cx="5938351" cy="7742169"/>
+                    </a:xfrm>
+                    <a:prstGeom prst="rect">
+                      <a:avLst/>
+                    </a:prstGeom>
+                  </pic:spPr>
+                </pic:pic>
+              </a:graphicData>
+            </a:graphic>
+          </wp:inline>
+        </w:drawing>
+      </w:r>
+    </w:p>
     <w:p>
       <w:pPr>
         <w:pStyle w:val="Heading2"/>
       </w:pPr>
       <w:r>
+        <w:lastRenderedPageBreak/>
         <w:t>Specification des services (IHM contact)</w:t>
       </w:r>
     </w:p>
@@ -3179,11 +3886,11 @@
       <w:r>
         <w:t xml:space="preserve">Affecter Agent à </w:t>
       </w:r>
-      <w:commentRangeStart w:id="13"/>
+      <w:commentRangeStart w:id="12"/>
       <w:r>
         <w:t>Contact</w:t>
       </w:r>
-      <w:commentRangeEnd w:id="13"/>
+      <w:commentRangeEnd w:id="12"/>
       <w:r>
         <w:rPr>
           <w:rStyle w:val="CommentReference"/>
@@ -3193,7 +3900,7 @@
           <w:color w:val="595959" w:themeColor="text1" w:themeTint="A6"/>
           <w14:ligatures w14:val="none"/>
         </w:rPr>
-        <w:commentReference w:id="13"/>
+        <w:commentReference w:id="12"/>
       </w:r>
       <w:r>
         <w:t> :</w:t>
@@ -3432,7 +4139,6 @@
               <w:rPr>
                 <w:u w:val="single"/>
               </w:rPr>
-              <w:lastRenderedPageBreak/>
               <w:t>Bloc</w:t>
             </w:r>
             <w:r>
@@ -3673,12 +4379,12 @@
       <w:pPr>
         <w:pStyle w:val="Heading1"/>
       </w:pPr>
-      <w:bookmarkStart w:id="14" w:name="_Toc402943046"/>
+      <w:bookmarkStart w:id="13" w:name="_Toc402943046"/>
       <w:r>
         <w:lastRenderedPageBreak/>
         <w:t>Architecture technique</w:t>
       </w:r>
-      <w:bookmarkEnd w:id="14"/>
+      <w:bookmarkEnd w:id="13"/>
     </w:p>
     <w:p>
       <w:r>
@@ -3806,12 +4512,12 @@
       <w:pPr>
         <w:pStyle w:val="Heading1"/>
       </w:pPr>
-      <w:bookmarkStart w:id="15" w:name="_Toc402943047"/>
+      <w:bookmarkStart w:id="14" w:name="_Toc402943047"/>
       <w:r>
         <w:lastRenderedPageBreak/>
         <w:t>Contacts</w:t>
       </w:r>
-      <w:bookmarkEnd w:id="15"/>
+      <w:bookmarkEnd w:id="14"/>
     </w:p>
     <w:tbl>
       <w:tblPr>
@@ -3970,7 +4676,7 @@
                           <pic:cNvPicPr/>
                         </pic:nvPicPr>
                         <pic:blipFill rotWithShape="1">
-                          <a:blip r:embed="rId29" cstate="print">
+                          <a:blip r:embed="rId40" cstate="print">
                             <a:extLst>
                               <a:ext uri="{28A0092B-C50C-407E-A947-70E740481C1C}">
                                 <a14:useLocalDpi xmlns:a14="http://schemas.microsoft.com/office/drawing/2010/main" val="0"/>
@@ -4044,7 +4750,7 @@
                           <pic:cNvPicPr/>
                         </pic:nvPicPr>
                         <pic:blipFill>
-                          <a:blip r:embed="rId30" cstate="print">
+                          <a:blip r:embed="rId41" cstate="print">
                             <a:extLst>
                               <a:ext uri="{28A0092B-C50C-407E-A947-70E740481C1C}">
                                 <a14:useLocalDpi xmlns:a14="http://schemas.microsoft.com/office/drawing/2010/main" val="0"/>
@@ -4119,7 +4825,7 @@
                           <pic:cNvPicPr/>
                         </pic:nvPicPr>
                         <pic:blipFill rotWithShape="1">
-                          <a:blip r:embed="rId31" cstate="print">
+                          <a:blip r:embed="rId42" cstate="print">
                             <a:extLst>
                               <a:ext uri="{28A0092B-C50C-407E-A947-70E740481C1C}">
                                 <a14:useLocalDpi xmlns:a14="http://schemas.microsoft.com/office/drawing/2010/main" val="0"/>
@@ -4394,7 +5100,7 @@
                           <pic:cNvPicPr/>
                         </pic:nvPicPr>
                         <pic:blipFill rotWithShape="1">
-                          <a:blip r:embed="rId29" cstate="print">
+                          <a:blip r:embed="rId40" cstate="print">
                             <a:extLst>
                               <a:ext uri="{28A0092B-C50C-407E-A947-70E740481C1C}">
                                 <a14:useLocalDpi xmlns:a14="http://schemas.microsoft.com/office/drawing/2010/main" val="0"/>
@@ -4466,7 +5172,7 @@
                           <pic:cNvPicPr/>
                         </pic:nvPicPr>
                         <pic:blipFill>
-                          <a:blip r:embed="rId30" cstate="print">
+                          <a:blip r:embed="rId41" cstate="print">
                             <a:extLst>
                               <a:ext uri="{28A0092B-C50C-407E-A947-70E740481C1C}">
                                 <a14:useLocalDpi xmlns:a14="http://schemas.microsoft.com/office/drawing/2010/main" val="0"/>
@@ -4539,7 +5245,7 @@
                           <pic:cNvPicPr/>
                         </pic:nvPicPr>
                         <pic:blipFill rotWithShape="1">
-                          <a:blip r:embed="rId31" cstate="print">
+                          <a:blip r:embed="rId42" cstate="print">
                             <a:extLst>
                               <a:ext uri="{28A0092B-C50C-407E-A947-70E740481C1C}">
                                 <a14:useLocalDpi xmlns:a14="http://schemas.microsoft.com/office/drawing/2010/main" val="0"/>
@@ -4646,8 +5352,8 @@
       </w:pPr>
     </w:p>
     <w:sectPr>
-      <w:headerReference w:type="default" r:id="rId32"/>
-      <w:footerReference w:type="default" r:id="rId33"/>
+      <w:headerReference w:type="default" r:id="rId43"/>
+      <w:footerReference w:type="default" r:id="rId44"/>
       <w:pgSz w:w="12240" w:h="15840" w:code="1"/>
       <w:pgMar w:top="2520" w:right="1512" w:bottom="1800" w:left="1512" w:header="1080" w:footer="720" w:gutter="0"/>
       <w:pgNumType w:start="1"/>
@@ -4688,27 +5394,11 @@
         <w:annotationRef/>
       </w:r>
       <w:r>
-        <w:t>Insertion des DA</w:t>
+        <w:t>KARIM</w:t>
       </w:r>
     </w:p>
   </w:comment>
-  <w:comment w:id="11" w:author="Slifer" w:date="2014-11-05T11:50:00Z" w:initials="Sl">
-    <w:p>
-      <w:pPr>
-        <w:pStyle w:val="CommentText"/>
-      </w:pPr>
-      <w:r>
-        <w:rPr>
-          <w:rStyle w:val="CommentReference"/>
-        </w:rPr>
-        <w:annotationRef/>
-      </w:r>
-      <w:r>
-        <w:t>KARIM</w:t>
-      </w:r>
-    </w:p>
-  </w:comment>
-  <w:comment w:id="13" w:author="Slifer" w:date="2014-11-05T11:51:00Z" w:initials="Sl">
+  <w:comment w:id="12" w:author="Slifer" w:date="2014-11-05T11:51:00Z" w:initials="Sl">
     <w:p>
       <w:pPr>
         <w:pStyle w:val="CommentText"/>
@@ -4730,7 +5420,6 @@
 <file path=word/commentsExtended.xml><?xml version="1.0" encoding="utf-8"?>
 <w15:commentsEx xmlns:wpc="http://schemas.microsoft.com/office/word/2010/wordprocessingCanvas" xmlns:mc="http://schemas.openxmlformats.org/markup-compatibility/2006" xmlns:o="urn:schemas-microsoft-com:office:office" xmlns:r="http://schemas.openxmlformats.org/officeDocument/2006/relationships" xmlns:m="http://schemas.openxmlformats.org/officeDocument/2006/math" xmlns:v="urn:schemas-microsoft-com:vml" xmlns:wp14="http://schemas.microsoft.com/office/word/2010/wordprocessingDrawing" xmlns:wp="http://schemas.openxmlformats.org/drawingml/2006/wordprocessingDrawing" xmlns:w10="urn:schemas-microsoft-com:office:word" xmlns:w="http://schemas.openxmlformats.org/wordprocessingml/2006/main" xmlns:w14="http://schemas.microsoft.com/office/word/2010/wordml" xmlns:w15="http://schemas.microsoft.com/office/word/2012/wordml" xmlns:wpg="http://schemas.microsoft.com/office/word/2010/wordprocessingGroup" xmlns:wpi="http://schemas.microsoft.com/office/word/2010/wordprocessingInk" xmlns:wne="http://schemas.microsoft.com/office/word/2006/wordml" xmlns:wps="http://schemas.microsoft.com/office/word/2010/wordprocessingShape" mc:Ignorable="w14 w15 wp14">
   <w15:commentEx w15:paraId="18C0EFCA" w15:done="0"/>
-  <w15:commentEx w15:paraId="3CBBDBBE" w15:done="0"/>
   <w15:commentEx w15:paraId="0DE9ED2E" w15:done="0"/>
   <w15:commentEx w15:paraId="623CB96D" w15:done="0"/>
 </w15:commentsEx>
@@ -4783,7 +5472,7 @@
       <w:rPr>
         <w:noProof/>
       </w:rPr>
-      <w:t>18</w:t>
+      <w:t>30</w:t>
     </w:r>
     <w:r>
       <w:fldChar w:fldCharType="end"/>
@@ -22741,12 +23430,14 @@
     <w:rsid w:val="001D4CDD"/>
     <w:rsid w:val="002D5554"/>
     <w:rsid w:val="003409D5"/>
+    <w:rsid w:val="00402A81"/>
     <w:rsid w:val="005A3A11"/>
     <w:rsid w:val="0073175A"/>
     <w:rsid w:val="00751EE7"/>
     <w:rsid w:val="00770BB3"/>
     <w:rsid w:val="007E68BD"/>
     <w:rsid w:val="0092022E"/>
+    <w:rsid w:val="00A004D9"/>
     <w:rsid w:val="00A312EA"/>
     <w:rsid w:val="00AA375A"/>
     <w:rsid w:val="00B34BB0"/>
@@ -23672,7 +24363,7 @@
 </file>
 
 <file path=customXml/itemProps4.xml><?xml version="1.0" encoding="utf-8"?>
-<ds:datastoreItem xmlns:ds="http://schemas.openxmlformats.org/officeDocument/2006/customXml" ds:itemID="{C7BC6AA3-DB91-46D6-AC47-9FCAD47E2988}">
+<ds:datastoreItem xmlns:ds="http://schemas.openxmlformats.org/officeDocument/2006/customXml" ds:itemID="{2D7287E1-B6BA-4219-8ECD-C9555257FED2}">
   <ds:schemaRefs>
     <ds:schemaRef ds:uri="http://schemas.openxmlformats.org/officeDocument/2006/bibliography"/>
   </ds:schemaRefs>

</xml_diff>